<commit_message>
Adopt new holiday files from Iris
</commit_message>
<xml_diff>
--- a/Docs/Workers Rights Upgrade - 2023 - work notes.docx
+++ b/Docs/Workers Rights Upgrade - 2023 - work notes.docx
@@ -51,6 +51,32 @@
           <w:lang w:val="en-US"/>
         </w:rPr>
         <w:t>Close 2022 branch, merge and open 2023 branch – 21/1/23</w:t>
+      </w:r>
+    </w:p>
+    <w:p>
+      <w:pPr>
+        <w:rPr>
+          <w:lang w:val="en-US"/>
+        </w:rPr>
+      </w:pPr>
+      <w:r>
+        <w:rPr>
+          <w:lang w:val="en-US"/>
+        </w:rPr>
+        <w:t>Open new branch “yoav_2023”.</w:t>
+      </w:r>
+    </w:p>
+    <w:p>
+      <w:pPr>
+        <w:rPr>
+          <w:lang w:val="en-US"/>
+        </w:rPr>
+      </w:pPr>
+      <w:r>
+        <w:rPr>
+          <w:lang w:val="en-US"/>
+        </w:rPr>
+        <w:t>Set new version to “v1.3.0.beta1”.</w:t>
       </w:r>
     </w:p>
     <w:p>
@@ -484,6 +510,7 @@
         <w:rPr>
           <w:lang w:val="en-US"/>
         </w:rPr>
+        <w:lastRenderedPageBreak/>
         <w:t>Reset – do not reset operator name.</w:t>
       </w:r>
     </w:p>
@@ -510,7 +537,6 @@
         <w:rPr>
           <w:lang w:val="en-US"/>
         </w:rPr>
-        <w:lastRenderedPageBreak/>
         <w:t>On selection of a holiday file – make sure the file is updated to required year (end of employment).</w:t>
       </w:r>
     </w:p>
@@ -847,7 +873,6 @@
     <w:p>
       <w:pPr>
         <w:rPr>
-          <w:rFonts w:hint="cs"/>
           <w:rtl/>
           <w:lang w:val="en-US" w:bidi="ar-JO"/>
         </w:rPr>
@@ -1128,6 +1153,7 @@
     <w:lsdException w:name="HTML Sample" w:semiHidden="1" w:unhideWhenUsed="1"/>
     <w:lsdException w:name="HTML Typewriter" w:semiHidden="1" w:unhideWhenUsed="1"/>
     <w:lsdException w:name="HTML Variable" w:semiHidden="1" w:unhideWhenUsed="1"/>
+    <w:lsdException w:name="Normal Table" w:semiHidden="1" w:unhideWhenUsed="1"/>
     <w:lsdException w:name="annotation subject" w:semiHidden="1" w:unhideWhenUsed="1"/>
     <w:lsdException w:name="No List" w:semiHidden="1" w:unhideWhenUsed="1"/>
     <w:lsdException w:name="Outline List 1" w:semiHidden="1" w:unhideWhenUsed="1"/>
@@ -1174,8 +1200,10 @@
     <w:lsdException w:name="Table Subtle 2" w:semiHidden="1" w:unhideWhenUsed="1"/>
     <w:lsdException w:name="Table Web 1" w:semiHidden="1" w:unhideWhenUsed="1"/>
     <w:lsdException w:name="Table Web 2" w:semiHidden="1" w:unhideWhenUsed="1"/>
+    <w:lsdException w:name="Table Web 3" w:semiHidden="1" w:unhideWhenUsed="1"/>
     <w:lsdException w:name="Balloon Text" w:semiHidden="1" w:unhideWhenUsed="1"/>
     <w:lsdException w:name="Table Grid" w:uiPriority="39"/>
+    <w:lsdException w:name="Table Theme" w:semiHidden="1" w:unhideWhenUsed="1"/>
     <w:lsdException w:name="Placeholder Text" w:semiHidden="1"/>
     <w:lsdException w:name="No Spacing" w:uiPriority="1" w:qFormat="1"/>
     <w:lsdException w:name="Light Shading" w:uiPriority="60"/>

</xml_diff>

<commit_message>
Add On Open Dialog + some updates to main dialog
</commit_message>
<xml_diff>
--- a/Docs/Workers Rights Upgrade - 2023 - work notes.docx
+++ b/Docs/Workers Rights Upgrade - 2023 - work notes.docx
@@ -50,6 +50,113 @@
         <w:rPr>
           <w:lang w:val="en-US"/>
         </w:rPr>
+        <w:t>Problem with “Attempted unsupported operation</w:t>
+      </w:r>
+      <w:r>
+        <w:rPr>
+          <w:lang w:val="en-US"/>
+        </w:rPr>
+        <w:t>”</w:t>
+      </w:r>
+      <w:r>
+        <w:rPr>
+          <w:lang w:val="en-US"/>
+        </w:rPr>
+        <w:t xml:space="preserve"> – 21/1/23</w:t>
+      </w:r>
+    </w:p>
+    <w:p>
+      <w:pPr>
+        <w:rPr>
+          <w:lang w:val="en-US"/>
+        </w:rPr>
+      </w:pPr>
+      <w:r>
+        <w:rPr>
+          <w:lang w:val="en-US"/>
+        </w:rPr>
+        <w:t>In “</w:t>
+      </w:r>
+      <w:proofErr w:type="spellStart"/>
+      <w:r>
+        <w:rPr>
+          <w:lang w:val="en-US"/>
+        </w:rPr>
+        <w:t>OnInitDialog</w:t>
+      </w:r>
+      <w:proofErr w:type="spellEnd"/>
+      <w:r>
+        <w:rPr>
+          <w:lang w:val="en-US"/>
+        </w:rPr>
+        <w:t>”</w:t>
+      </w:r>
+    </w:p>
+    <w:p>
+      <w:pPr>
+        <w:rPr>
+          <w:lang w:val="en-US"/>
+        </w:rPr>
+      </w:pPr>
+      <w:r>
+        <w:rPr>
+          <w:lang w:val="en-US"/>
+        </w:rPr>
+        <w:t xml:space="preserve">It disappeared only when I did reverse the new </w:t>
+      </w:r>
+      <w:proofErr w:type="spellStart"/>
+      <w:r>
+        <w:rPr>
+          <w:lang w:val="en-US"/>
+        </w:rPr>
+        <w:t>WorkersRightsComputer</w:t>
+      </w:r>
+      <w:r>
+        <w:rPr>
+          <w:lang w:val="en-US"/>
+        </w:rPr>
+        <w:t>.rc</w:t>
+      </w:r>
+      <w:proofErr w:type="spellEnd"/>
+    </w:p>
+    <w:p>
+      <w:pPr>
+        <w:rPr>
+          <w:lang w:val="en-US"/>
+        </w:rPr>
+      </w:pPr>
+      <w:r>
+        <w:rPr>
+          <w:lang w:val="en-US"/>
+        </w:rPr>
+        <w:t>Try diff as text:</w:t>
+      </w:r>
+    </w:p>
+    <w:p>
+      <w:pPr>
+        <w:rPr>
+          <w:lang w:val="en-US"/>
+        </w:rPr>
+      </w:pPr>
+    </w:p>
+    <w:p>
+      <w:pPr>
+        <w:rPr>
+          <w:lang w:val="en-US"/>
+        </w:rPr>
+      </w:pPr>
+    </w:p>
+    <w:p>
+      <w:pPr>
+        <w:pStyle w:val="Heading2"/>
+        <w:rPr>
+          <w:lang w:val="en-US"/>
+        </w:rPr>
+      </w:pPr>
+      <w:r>
+        <w:rPr>
+          <w:lang w:val="en-US"/>
+        </w:rPr>
         <w:t>Close 2022 branch, merge and open 2023 branch – 21/1/23</w:t>
       </w:r>
     </w:p>
@@ -140,6 +247,12 @@
         </w:rPr>
         <w:t>Allow users to select details</w:t>
       </w:r>
+      <w:r>
+        <w:rPr>
+          <w:lang w:val="en-US"/>
+        </w:rPr>
+        <w:t xml:space="preserve"> of contact letter</w:t>
+      </w:r>
     </w:p>
     <w:p>
       <w:pPr>
@@ -178,18 +291,50 @@
         </w:rPr>
         <w:t xml:space="preserve"> 2023</w:t>
       </w:r>
-    </w:p>
-    <w:p>
-      <w:pPr>
-        <w:rPr>
-          <w:lang w:val="en-US"/>
-        </w:rPr>
-      </w:pPr>
-      <w:r>
-        <w:rPr>
-          <w:lang w:val="en-US"/>
-        </w:rPr>
-        <w:t>Remove “pay for each holiday” from main dialog.</w:t>
+      <w:r>
+        <w:rPr>
+          <w:lang w:val="en-US"/>
+        </w:rPr>
+        <w:t xml:space="preserve"> - </w:t>
+      </w:r>
+      <w:r>
+        <w:rPr>
+          <w:highlight w:val="yellow"/>
+          <w:lang w:val="en-US"/>
+        </w:rPr>
+        <w:t>Done</w:t>
+      </w:r>
+    </w:p>
+    <w:p>
+      <w:pPr>
+        <w:rPr>
+          <w:lang w:val="en-US"/>
+        </w:rPr>
+      </w:pPr>
+      <w:r>
+        <w:rPr>
+          <w:lang w:val="en-US"/>
+        </w:rPr>
+        <w:t>Remove “pay for each holiday” from main dialog</w:t>
+      </w:r>
+      <w:r>
+        <w:rPr>
+          <w:lang w:val="en-US"/>
+        </w:rPr>
+        <w:t xml:space="preserve"> </w:t>
+      </w:r>
+      <w:r>
+        <w:rPr>
+          <w:lang w:val="en-US"/>
+        </w:rPr>
+        <w:t xml:space="preserve">- </w:t>
+      </w:r>
+      <w:r>
+        <w:rPr>
+          <w:highlight w:val="yellow"/>
+          <w:lang w:val="en-US"/>
+        </w:rPr>
+        <w:t>Done</w:t>
       </w:r>
     </w:p>
     <w:p>
@@ -230,6 +375,19 @@
           <w:lang w:val="en-US"/>
         </w:rPr>
         <w:t>&lt;Work Period and Wage&gt;</w:t>
+      </w:r>
+      <w:r>
+        <w:rPr>
+          <w:lang w:val="en-US"/>
+        </w:rPr>
+        <w:t xml:space="preserve"> - </w:t>
+      </w:r>
+      <w:r>
+        <w:rPr>
+          <w:highlight w:val="yellow"/>
+          <w:lang w:val="en-US"/>
+        </w:rPr>
+        <w:t>Done</w:t>
       </w:r>
     </w:p>
     <w:p>
@@ -432,6 +590,7 @@
           <w:highlight w:val="yellow"/>
           <w:lang w:val="en-US"/>
         </w:rPr>
+        <w:lastRenderedPageBreak/>
         <w:t xml:space="preserve">More Corrections, Features &amp; </w:t>
       </w:r>
       <w:r>
@@ -510,7 +669,6 @@
         <w:rPr>
           <w:lang w:val="en-US"/>
         </w:rPr>
-        <w:lastRenderedPageBreak/>
         <w:t>Reset – do not reset operator name.</w:t>
       </w:r>
     </w:p>

</xml_diff>

<commit_message>
v1.3.0 - on open dialog works with filled by in English and Hebrew
</commit_message>
<xml_diff>
--- a/Docs/Workers Rights Upgrade - 2023 - work notes.docx
+++ b/Docs/Workers Rights Upgrade - 2023 - work notes.docx
@@ -50,6 +50,74 @@
         <w:rPr>
           <w:lang w:val="en-US"/>
         </w:rPr>
+        <w:t>Filling content in “On Open Dialog” – 22/1/23</w:t>
+      </w:r>
+    </w:p>
+    <w:p>
+      <w:pPr>
+        <w:pStyle w:val="ListParagraph"/>
+        <w:numPr>
+          <w:ilvl w:val="0"/>
+          <w:numId w:val="2"/>
+        </w:numPr>
+        <w:rPr>
+          <w:lang w:val="en-US"/>
+        </w:rPr>
+      </w:pPr>
+      <w:r>
+        <w:rPr>
+          <w:lang w:val="en-US"/>
+        </w:rPr>
+        <w:t>Init from Config</w:t>
+      </w:r>
+    </w:p>
+    <w:p>
+      <w:pPr>
+        <w:pStyle w:val="ListParagraph"/>
+        <w:numPr>
+          <w:ilvl w:val="0"/>
+          <w:numId w:val="2"/>
+        </w:numPr>
+        <w:rPr>
+          <w:lang w:val="en-US"/>
+        </w:rPr>
+      </w:pPr>
+      <w:r>
+        <w:rPr>
+          <w:lang w:val="en-US"/>
+        </w:rPr>
+        <w:t>Update config from GUI</w:t>
+      </w:r>
+    </w:p>
+    <w:p>
+      <w:pPr>
+        <w:pStyle w:val="ListParagraph"/>
+        <w:numPr>
+          <w:ilvl w:val="0"/>
+          <w:numId w:val="2"/>
+        </w:numPr>
+        <w:rPr>
+          <w:lang w:val="en-US"/>
+        </w:rPr>
+      </w:pPr>
+      <w:r>
+        <w:rPr>
+          <w:lang w:val="en-US"/>
+        </w:rPr>
+        <w:t>Save config to state XML</w:t>
+      </w:r>
+    </w:p>
+    <w:p>
+      <w:pPr>
+        <w:pStyle w:val="Heading2"/>
+        <w:rPr>
+          <w:lang w:val="en-US"/>
+        </w:rPr>
+      </w:pPr>
+      <w:r>
+        <w:rPr>
+          <w:lang w:val="en-US"/>
+        </w:rPr>
         <w:t>Problem with “Attempted unsupported operation</w:t>
       </w:r>
       <w:r>
@@ -75,21 +143,7 @@
         <w:rPr>
           <w:lang w:val="en-US"/>
         </w:rPr>
-        <w:t>In “</w:t>
-      </w:r>
-      <w:proofErr w:type="spellStart"/>
-      <w:r>
-        <w:rPr>
-          <w:lang w:val="en-US"/>
-        </w:rPr>
-        <w:t>OnInitDialog</w:t>
-      </w:r>
-      <w:proofErr w:type="spellEnd"/>
-      <w:r>
-        <w:rPr>
-          <w:lang w:val="en-US"/>
-        </w:rPr>
-        <w:t>”</w:t>
+        <w:t>In “OnInitDialog”</w:t>
       </w:r>
     </w:p>
     <w:p>
@@ -104,7 +158,6 @@
         </w:rPr>
         <w:t xml:space="preserve">It disappeared only when I did reverse the new </w:t>
       </w:r>
-      <w:proofErr w:type="spellStart"/>
       <w:r>
         <w:rPr>
           <w:lang w:val="en-US"/>
@@ -117,7 +170,6 @@
         </w:rPr>
         <w:t>.rc</w:t>
       </w:r>
-      <w:proofErr w:type="spellEnd"/>
     </w:p>
     <w:p>
       <w:pPr>
@@ -138,6 +190,38 @@
           <w:lang w:val="en-US"/>
         </w:rPr>
       </w:pPr>
+      <w:r>
+        <w:rPr>
+          <w:lang w:val="en-US"/>
+        </w:rPr>
+        <w:t>By binary search on files – the problem was with the *.rc file.</w:t>
+      </w:r>
+    </w:p>
+    <w:p>
+      <w:pPr>
+        <w:rPr>
+          <w:lang w:val="en-US"/>
+        </w:rPr>
+      </w:pPr>
+      <w:r>
+        <w:rPr>
+          <w:lang w:val="en-US"/>
+        </w:rPr>
+        <w:t>By binary search on its content, it was the removal of an edit field.</w:t>
+      </w:r>
+    </w:p>
+    <w:p>
+      <w:pPr>
+        <w:rPr>
+          <w:lang w:val="en-US"/>
+        </w:rPr>
+      </w:pPr>
+      <w:r>
+        <w:rPr>
+          <w:lang w:val="en-US"/>
+        </w:rPr>
+        <w:t>Most likely – the related class was not removed. Do it!</w:t>
+      </w:r>
     </w:p>
     <w:p>
       <w:pPr>
@@ -528,6 +612,7 @@
         <w:rPr>
           <w:lang w:val="en-US"/>
         </w:rPr>
+        <w:lastRenderedPageBreak/>
         <w:t>Should show a warning if not all work period is defined,</w:t>
       </w:r>
     </w:p>
@@ -590,441 +675,441 @@
           <w:highlight w:val="yellow"/>
           <w:lang w:val="en-US"/>
         </w:rPr>
+        <w:t xml:space="preserve">More Corrections, Features &amp; </w:t>
+      </w:r>
+      <w:r>
+        <w:rPr>
+          <w:highlight w:val="yellow"/>
+          <w:lang w:val="en-US"/>
+        </w:rPr>
+        <w:t>Options</w:t>
+      </w:r>
+    </w:p>
+    <w:p>
+      <w:pPr>
+        <w:rPr>
+          <w:lang w:val="en-US"/>
+        </w:rPr>
+      </w:pPr>
+      <w:r>
+        <w:rPr>
+          <w:lang w:val="en-US"/>
+        </w:rPr>
+        <w:t>Allow user to open the saved letter</w:t>
+      </w:r>
+      <w:r>
+        <w:rPr>
+          <w:lang w:val="en-US"/>
+        </w:rPr>
+        <w:t xml:space="preserve"> – or the directory – preferably from the message box that announce that the file was saved (or button, or letter).</w:t>
+      </w:r>
+    </w:p>
+    <w:p>
+      <w:pPr>
+        <w:rPr>
+          <w:lang w:val="en-US"/>
+        </w:rPr>
+      </w:pPr>
+      <w:r>
+        <w:rPr>
+          <w:lang w:val="en-US"/>
+        </w:rPr>
+        <w:t>Allow selection of directory to save letters – from “Config” Menu.</w:t>
+      </w:r>
+    </w:p>
+    <w:p>
+      <w:pPr>
+        <w:rPr>
+          <w:lang w:val="en-US"/>
+        </w:rPr>
+      </w:pPr>
+      <w:r>
+        <w:rPr>
+          <w:lang w:val="en-US"/>
+        </w:rPr>
+        <w:t>Allow entry of connection details from Config menu.</w:t>
+      </w:r>
+    </w:p>
+    <w:p>
+      <w:pPr>
+        <w:rPr>
+          <w:lang w:val="en-US"/>
+        </w:rPr>
+      </w:pPr>
+      <w:r>
+        <w:rPr>
+          <w:lang w:val="en-US"/>
+        </w:rPr>
+        <w:t>Maybe define connection details per specific user.</w:t>
+      </w:r>
+    </w:p>
+    <w:p>
+      <w:pPr>
+        <w:rPr>
+          <w:lang w:val="en-US"/>
+        </w:rPr>
+      </w:pPr>
+      <w:r>
+        <w:rPr>
+          <w:lang w:val="en-US"/>
+        </w:rPr>
+        <w:t>Reset – do not reset operator name.</w:t>
+      </w:r>
+    </w:p>
+    <w:p>
+      <w:pPr>
+        <w:rPr>
+          <w:lang w:val="en-US"/>
+        </w:rPr>
+      </w:pPr>
+      <w:r>
+        <w:rPr>
+          <w:lang w:val="en-US"/>
+        </w:rPr>
+        <w:t>Optional: On opening, verify operator name.</w:t>
+      </w:r>
+    </w:p>
+    <w:p>
+      <w:pPr>
+        <w:rPr>
+          <w:lang w:val="en-US"/>
+        </w:rPr>
+      </w:pPr>
+      <w:r>
+        <w:rPr>
+          <w:lang w:val="en-US"/>
+        </w:rPr>
+        <w:t>On selection of a holiday file – make sure the file is updated to required year (end of employment).</w:t>
+      </w:r>
+    </w:p>
+    <w:p>
+      <w:pPr>
+        <w:rPr>
+          <w:lang w:val="en-US"/>
+        </w:rPr>
+      </w:pPr>
+      <w:r>
+        <w:rPr>
+          <w:lang w:val="en-US"/>
+        </w:rPr>
+        <w:t>Default values – “Passport”?</w:t>
+      </w:r>
+    </w:p>
+    <w:p>
+      <w:pPr>
+        <w:rPr>
+          <w:lang w:val="en-US"/>
+        </w:rPr>
+      </w:pPr>
+      <w:r>
+        <w:rPr>
+          <w:lang w:val="en-US"/>
+        </w:rPr>
+        <w:t>Check if ID number is valid?</w:t>
+      </w:r>
+    </w:p>
+    <w:p>
+      <w:pPr>
+        <w:rPr>
+          <w:lang w:val="en-US"/>
+        </w:rPr>
+      </w:pPr>
+      <w:r>
+        <w:rPr>
+          <w:lang w:val="en-US"/>
+        </w:rPr>
+        <w:t>Non-numeric fields should not default to “zero”.</w:t>
+      </w:r>
+    </w:p>
+    <w:p>
+      <w:pPr>
+        <w:rPr>
+          <w:lang w:val="en-US"/>
+        </w:rPr>
+      </w:pPr>
+      <w:r>
+        <w:rPr>
+          <w:lang w:val="en-US"/>
+        </w:rPr>
+        <w:t xml:space="preserve">Reset values should be just the same as new </w:t>
+      </w:r>
+      <w:r>
+        <w:rPr>
+          <w:lang w:val="en-US"/>
+        </w:rPr>
+        <w:t>activation of the APP.</w:t>
+      </w:r>
+    </w:p>
+    <w:p>
+      <w:pPr>
+        <w:pStyle w:val="Heading4"/>
+        <w:rPr>
+          <w:lang w:val="en-US"/>
+        </w:rPr>
+      </w:pPr>
+    </w:p>
+    <w:p>
+      <w:pPr>
+        <w:rPr>
+          <w:lang w:val="en-US"/>
+        </w:rPr>
+      </w:pPr>
+      <w:r>
+        <w:rPr>
+          <w:lang w:val="en-US"/>
+        </w:rPr>
+        <w:t>If the SW refuses to save – should tell exactly why!</w:t>
+      </w:r>
+    </w:p>
+    <w:p>
+      <w:pPr>
+        <w:rPr>
+          <w:lang w:val="en-US"/>
+        </w:rPr>
+      </w:pPr>
+      <w:r>
+        <w:rPr>
+          <w:lang w:val="en-US"/>
+        </w:rPr>
+        <w:t>Maybe – help online…</w:t>
+      </w:r>
+      <w:r>
+        <w:rPr>
+          <w:lang w:val="en-US"/>
+        </w:rPr>
+        <w:t xml:space="preserve"> maybe “tool tips”.</w:t>
+      </w:r>
+    </w:p>
+    <w:p>
+      <w:pPr>
+        <w:rPr>
+          <w:lang w:val="en-US"/>
+        </w:rPr>
+      </w:pPr>
+      <w:r>
+        <w:rPr>
+          <w:lang w:val="en-US"/>
+        </w:rPr>
+        <w:t>Use “invisible” and “grayed out” modes for some fields...</w:t>
+      </w:r>
+    </w:p>
+    <w:p>
+      <w:pPr>
+        <w:rPr>
+          <w:lang w:val="en-US"/>
+        </w:rPr>
+      </w:pPr>
+      <w:r>
+        <w:rPr>
+          <w:lang w:val="en-US"/>
+        </w:rPr>
+        <w:t>For example – holiday selection before definition of details.</w:t>
+      </w:r>
+    </w:p>
+    <w:p>
+      <w:pPr>
+        <w:rPr>
+          <w:lang w:val="en-US"/>
+        </w:rPr>
+      </w:pPr>
+      <w:r>
+        <w:rPr>
+          <w:lang w:val="en-US"/>
+        </w:rPr>
+        <w:t>Frames for special fields</w:t>
+      </w:r>
+    </w:p>
+    <w:p>
+      <w:pPr>
+        <w:rPr>
+          <w:lang w:val="en-US"/>
+        </w:rPr>
+      </w:pPr>
+      <w:r>
+        <w:rPr>
+          <w:lang w:val="en-US"/>
+        </w:rPr>
+        <w:t>Check different options for entering dates.</w:t>
+      </w:r>
+    </w:p>
+    <w:p>
+      <w:pPr>
+        <w:pStyle w:val="Heading4"/>
+        <w:rPr>
+          <w:lang w:val="en-US"/>
+        </w:rPr>
+      </w:pPr>
+      <w:r>
+        <w:rPr>
+          <w:lang w:val="en-US"/>
+        </w:rPr>
+        <w:t>Days of week</w:t>
+      </w:r>
+    </w:p>
+    <w:p>
+      <w:pPr>
+        <w:rPr>
+          <w:lang w:val="en-US"/>
+        </w:rPr>
+      </w:pPr>
+      <w:r>
+        <w:rPr>
+          <w:lang w:val="en-US"/>
+        </w:rPr>
+        <w:t>Add radio button – Five, Six or Less – before selecting specific days</w:t>
+      </w:r>
+    </w:p>
+    <w:p>
+      <w:pPr>
+        <w:pStyle w:val="Heading4"/>
+        <w:rPr>
+          <w:lang w:val="en-US"/>
+        </w:rPr>
+      </w:pPr>
+      <w:r>
+        <w:rPr>
+          <w:lang w:val="en-US"/>
+        </w:rPr>
+        <w:t>Work Period Dialog</w:t>
+      </w:r>
+    </w:p>
+    <w:p>
+      <w:pPr>
+        <w:rPr>
+          <w:lang w:val="en-US"/>
+        </w:rPr>
+      </w:pPr>
+      <w:r>
+        <w:rPr>
+          <w:lang w:val="en-US"/>
+        </w:rPr>
+        <w:t>Default dates are not recommended – try to avoid them.</w:t>
+      </w:r>
+    </w:p>
+    <w:p>
+      <w:pPr>
+        <w:rPr>
+          <w:lang w:val="en-US"/>
+        </w:rPr>
+      </w:pPr>
+      <w:r>
+        <w:rPr>
+          <w:lang w:val="en-US"/>
+        </w:rPr>
+        <w:t>End of work notice can’t be after last day of work</w:t>
+      </w:r>
+    </w:p>
+    <w:p>
+      <w:pPr>
+        <w:rPr>
+          <w:lang w:val="en-US"/>
+        </w:rPr>
+      </w:pPr>
+      <w:r>
+        <w:rPr>
+          <w:lang w:val="en-US"/>
+        </w:rPr>
+        <w:t>When last day of work is updated – reset the day of notice.</w:t>
+      </w:r>
+    </w:p>
+    <w:p>
+      <w:pPr>
+        <w:rPr>
+          <w:lang w:val="en-US"/>
+        </w:rPr>
+      </w:pPr>
+      <w:r>
+        <w:rPr>
+          <w:lang w:val="en-US"/>
+        </w:rPr>
+        <w:t>Last day of work should always be after first day!</w:t>
+      </w:r>
+    </w:p>
+    <w:p>
+      <w:pPr>
+        <w:rPr>
+          <w:lang w:val="en-US"/>
+        </w:rPr>
+      </w:pPr>
+      <w:r>
+        <w:rPr>
+          <w:lang w:val="en-US"/>
+        </w:rPr>
+        <w:t>For the radio button that starts with “minimum wage” –</w:t>
+      </w:r>
+    </w:p>
+    <w:p>
+      <w:pPr>
+        <w:rPr>
+          <w:lang w:val="en-US"/>
+        </w:rPr>
+      </w:pPr>
+      <w:r>
+        <w:rPr>
+          <w:lang w:val="en-US"/>
+        </w:rPr>
+        <w:t>Change to 2 level radio, remove “Set wage for whole period” button.</w:t>
+      </w:r>
+    </w:p>
+    <w:p>
+      <w:pPr>
+        <w:rPr>
+          <w:lang w:val="en-US"/>
+        </w:rPr>
+      </w:pPr>
+    </w:p>
+    <w:p>
+      <w:pPr>
+        <w:pStyle w:val="Heading4"/>
+        <w:rPr>
+          <w:lang w:val="en-US"/>
+        </w:rPr>
+      </w:pPr>
+      <w:r>
+        <w:rPr>
+          <w:lang w:val="en-US"/>
+        </w:rPr>
+        <w:t>Comments</w:t>
+      </w:r>
+    </w:p>
+    <w:p>
+      <w:pPr>
+        <w:rPr>
+          <w:lang w:val="en-US"/>
+        </w:rPr>
+      </w:pPr>
+      <w:r>
+        <w:rPr>
+          <w:lang w:val="en-US"/>
+        </w:rPr>
+        <w:t>Add dialog to insert comments.</w:t>
+      </w:r>
+    </w:p>
+    <w:p>
+      <w:pPr>
+        <w:rPr>
+          <w:lang w:val="en-US"/>
+        </w:rPr>
+      </w:pPr>
+      <w:r>
+        <w:rPr>
+          <w:lang w:val="en-US"/>
+        </w:rPr>
+        <w:t>If comments are defined – make them appear on opening saved file!</w:t>
+      </w:r>
+    </w:p>
+    <w:p>
+      <w:pPr>
+        <w:pStyle w:val="Heading4"/>
+        <w:rPr>
+          <w:lang w:val="en-US"/>
+        </w:rPr>
+      </w:pPr>
+      <w:r>
+        <w:rPr>
+          <w:lang w:val="en-US"/>
+        </w:rPr>
         <w:lastRenderedPageBreak/>
-        <w:t xml:space="preserve">More Corrections, Features &amp; </w:t>
-      </w:r>
-      <w:r>
-        <w:rPr>
-          <w:highlight w:val="yellow"/>
-          <w:lang w:val="en-US"/>
-        </w:rPr>
-        <w:t>Options</w:t>
-      </w:r>
-    </w:p>
-    <w:p>
-      <w:pPr>
-        <w:rPr>
-          <w:lang w:val="en-US"/>
-        </w:rPr>
-      </w:pPr>
-      <w:r>
-        <w:rPr>
-          <w:lang w:val="en-US"/>
-        </w:rPr>
-        <w:t>Allow user to open the saved letter</w:t>
-      </w:r>
-      <w:r>
-        <w:rPr>
-          <w:lang w:val="en-US"/>
-        </w:rPr>
-        <w:t xml:space="preserve"> – or the directory – preferably from the message box that announce that the file was saved (or button, or letter).</w:t>
-      </w:r>
-    </w:p>
-    <w:p>
-      <w:pPr>
-        <w:rPr>
-          <w:lang w:val="en-US"/>
-        </w:rPr>
-      </w:pPr>
-      <w:r>
-        <w:rPr>
-          <w:lang w:val="en-US"/>
-        </w:rPr>
-        <w:t>Allow selection of directory to save letters – from “Config” Menu.</w:t>
-      </w:r>
-    </w:p>
-    <w:p>
-      <w:pPr>
-        <w:rPr>
-          <w:lang w:val="en-US"/>
-        </w:rPr>
-      </w:pPr>
-      <w:r>
-        <w:rPr>
-          <w:lang w:val="en-US"/>
-        </w:rPr>
-        <w:t>Allow entry of connection details from Config menu.</w:t>
-      </w:r>
-    </w:p>
-    <w:p>
-      <w:pPr>
-        <w:rPr>
-          <w:lang w:val="en-US"/>
-        </w:rPr>
-      </w:pPr>
-      <w:r>
-        <w:rPr>
-          <w:lang w:val="en-US"/>
-        </w:rPr>
-        <w:t>Maybe define connection details per specific user.</w:t>
-      </w:r>
-    </w:p>
-    <w:p>
-      <w:pPr>
-        <w:rPr>
-          <w:lang w:val="en-US"/>
-        </w:rPr>
-      </w:pPr>
-      <w:r>
-        <w:rPr>
-          <w:lang w:val="en-US"/>
-        </w:rPr>
-        <w:t>Reset – do not reset operator name.</w:t>
-      </w:r>
-    </w:p>
-    <w:p>
-      <w:pPr>
-        <w:rPr>
-          <w:lang w:val="en-US"/>
-        </w:rPr>
-      </w:pPr>
-      <w:r>
-        <w:rPr>
-          <w:lang w:val="en-US"/>
-        </w:rPr>
-        <w:t>Optional: On opening, verify operator name.</w:t>
-      </w:r>
-    </w:p>
-    <w:p>
-      <w:pPr>
-        <w:rPr>
-          <w:lang w:val="en-US"/>
-        </w:rPr>
-      </w:pPr>
-      <w:r>
-        <w:rPr>
-          <w:lang w:val="en-US"/>
-        </w:rPr>
-        <w:t>On selection of a holiday file – make sure the file is updated to required year (end of employment).</w:t>
-      </w:r>
-    </w:p>
-    <w:p>
-      <w:pPr>
-        <w:rPr>
-          <w:lang w:val="en-US"/>
-        </w:rPr>
-      </w:pPr>
-      <w:r>
-        <w:rPr>
-          <w:lang w:val="en-US"/>
-        </w:rPr>
-        <w:t>Default values – “Passport”?</w:t>
-      </w:r>
-    </w:p>
-    <w:p>
-      <w:pPr>
-        <w:rPr>
-          <w:lang w:val="en-US"/>
-        </w:rPr>
-      </w:pPr>
-      <w:r>
-        <w:rPr>
-          <w:lang w:val="en-US"/>
-        </w:rPr>
-        <w:t>Check if ID number is valid?</w:t>
-      </w:r>
-    </w:p>
-    <w:p>
-      <w:pPr>
-        <w:rPr>
-          <w:lang w:val="en-US"/>
-        </w:rPr>
-      </w:pPr>
-      <w:r>
-        <w:rPr>
-          <w:lang w:val="en-US"/>
-        </w:rPr>
-        <w:t>Non-numeric fields should not default to “zero”.</w:t>
-      </w:r>
-    </w:p>
-    <w:p>
-      <w:pPr>
-        <w:rPr>
-          <w:lang w:val="en-US"/>
-        </w:rPr>
-      </w:pPr>
-      <w:r>
-        <w:rPr>
-          <w:lang w:val="en-US"/>
-        </w:rPr>
-        <w:t xml:space="preserve">Reset values should be just the same as new </w:t>
-      </w:r>
-      <w:r>
-        <w:rPr>
-          <w:lang w:val="en-US"/>
-        </w:rPr>
-        <w:t>activation of the APP.</w:t>
-      </w:r>
-    </w:p>
-    <w:p>
-      <w:pPr>
-        <w:pStyle w:val="Heading4"/>
-        <w:rPr>
-          <w:lang w:val="en-US"/>
-        </w:rPr>
-      </w:pPr>
-    </w:p>
-    <w:p>
-      <w:pPr>
-        <w:rPr>
-          <w:lang w:val="en-US"/>
-        </w:rPr>
-      </w:pPr>
-      <w:r>
-        <w:rPr>
-          <w:lang w:val="en-US"/>
-        </w:rPr>
-        <w:t>If the SW refuses to save – should tell exactly why!</w:t>
-      </w:r>
-    </w:p>
-    <w:p>
-      <w:pPr>
-        <w:rPr>
-          <w:lang w:val="en-US"/>
-        </w:rPr>
-      </w:pPr>
-      <w:r>
-        <w:rPr>
-          <w:lang w:val="en-US"/>
-        </w:rPr>
-        <w:t>Maybe – help online…</w:t>
-      </w:r>
-      <w:r>
-        <w:rPr>
-          <w:lang w:val="en-US"/>
-        </w:rPr>
-        <w:t xml:space="preserve"> maybe “tool tips”.</w:t>
-      </w:r>
-    </w:p>
-    <w:p>
-      <w:pPr>
-        <w:rPr>
-          <w:lang w:val="en-US"/>
-        </w:rPr>
-      </w:pPr>
-      <w:r>
-        <w:rPr>
-          <w:lang w:val="en-US"/>
-        </w:rPr>
-        <w:t>Use “invisible” and “grayed out” modes for some fields...</w:t>
-      </w:r>
-    </w:p>
-    <w:p>
-      <w:pPr>
-        <w:rPr>
-          <w:lang w:val="en-US"/>
-        </w:rPr>
-      </w:pPr>
-      <w:r>
-        <w:rPr>
-          <w:lang w:val="en-US"/>
-        </w:rPr>
-        <w:t>For example – holiday selection before definition of details.</w:t>
-      </w:r>
-    </w:p>
-    <w:p>
-      <w:pPr>
-        <w:rPr>
-          <w:lang w:val="en-US"/>
-        </w:rPr>
-      </w:pPr>
-      <w:r>
-        <w:rPr>
-          <w:lang w:val="en-US"/>
-        </w:rPr>
-        <w:t>Frames for special fields</w:t>
-      </w:r>
-    </w:p>
-    <w:p>
-      <w:pPr>
-        <w:rPr>
-          <w:lang w:val="en-US"/>
-        </w:rPr>
-      </w:pPr>
-      <w:r>
-        <w:rPr>
-          <w:lang w:val="en-US"/>
-        </w:rPr>
-        <w:t>Check different options for entering dates.</w:t>
-      </w:r>
-    </w:p>
-    <w:p>
-      <w:pPr>
-        <w:pStyle w:val="Heading4"/>
-        <w:rPr>
-          <w:lang w:val="en-US"/>
-        </w:rPr>
-      </w:pPr>
-      <w:r>
-        <w:rPr>
-          <w:lang w:val="en-US"/>
-        </w:rPr>
-        <w:t>Days of week</w:t>
-      </w:r>
-    </w:p>
-    <w:p>
-      <w:pPr>
-        <w:rPr>
-          <w:lang w:val="en-US"/>
-        </w:rPr>
-      </w:pPr>
-      <w:r>
-        <w:rPr>
-          <w:lang w:val="en-US"/>
-        </w:rPr>
-        <w:t>Add radio button – Five, Six or Less – before selecting specific days</w:t>
-      </w:r>
-    </w:p>
-    <w:p>
-      <w:pPr>
-        <w:pStyle w:val="Heading4"/>
-        <w:rPr>
-          <w:lang w:val="en-US"/>
-        </w:rPr>
-      </w:pPr>
-      <w:r>
-        <w:rPr>
-          <w:lang w:val="en-US"/>
-        </w:rPr>
-        <w:t>Work Period Dialog</w:t>
-      </w:r>
-    </w:p>
-    <w:p>
-      <w:pPr>
-        <w:rPr>
-          <w:lang w:val="en-US"/>
-        </w:rPr>
-      </w:pPr>
-      <w:r>
-        <w:rPr>
-          <w:lang w:val="en-US"/>
-        </w:rPr>
-        <w:t>Default dates are not recommended – try to avoid them.</w:t>
-      </w:r>
-    </w:p>
-    <w:p>
-      <w:pPr>
-        <w:rPr>
-          <w:lang w:val="en-US"/>
-        </w:rPr>
-      </w:pPr>
-      <w:r>
-        <w:rPr>
-          <w:lang w:val="en-US"/>
-        </w:rPr>
-        <w:t>End of work notice can’t be after last day of work</w:t>
-      </w:r>
-    </w:p>
-    <w:p>
-      <w:pPr>
-        <w:rPr>
-          <w:lang w:val="en-US"/>
-        </w:rPr>
-      </w:pPr>
-      <w:r>
-        <w:rPr>
-          <w:lang w:val="en-US"/>
-        </w:rPr>
-        <w:t>When last day of work is updated – reset the day of notice.</w:t>
-      </w:r>
-    </w:p>
-    <w:p>
-      <w:pPr>
-        <w:rPr>
-          <w:lang w:val="en-US"/>
-        </w:rPr>
-      </w:pPr>
-      <w:r>
-        <w:rPr>
-          <w:lang w:val="en-US"/>
-        </w:rPr>
-        <w:t>Last day of work should always be after first day!</w:t>
-      </w:r>
-    </w:p>
-    <w:p>
-      <w:pPr>
-        <w:rPr>
-          <w:lang w:val="en-US"/>
-        </w:rPr>
-      </w:pPr>
-      <w:r>
-        <w:rPr>
-          <w:lang w:val="en-US"/>
-        </w:rPr>
-        <w:t>For the radio button that starts with “minimum wage” –</w:t>
-      </w:r>
-    </w:p>
-    <w:p>
-      <w:pPr>
-        <w:rPr>
-          <w:lang w:val="en-US"/>
-        </w:rPr>
-      </w:pPr>
-      <w:r>
-        <w:rPr>
-          <w:lang w:val="en-US"/>
-        </w:rPr>
-        <w:t>Change to 2 level radio, remove “Set wage for whole period” button.</w:t>
-      </w:r>
-    </w:p>
-    <w:p>
-      <w:pPr>
-        <w:rPr>
-          <w:lang w:val="en-US"/>
-        </w:rPr>
-      </w:pPr>
-    </w:p>
-    <w:p>
-      <w:pPr>
-        <w:pStyle w:val="Heading4"/>
-        <w:rPr>
-          <w:lang w:val="en-US"/>
-        </w:rPr>
-      </w:pPr>
-      <w:r>
-        <w:rPr>
-          <w:lang w:val="en-US"/>
-        </w:rPr>
-        <w:t>Comments</w:t>
-      </w:r>
-    </w:p>
-    <w:p>
-      <w:pPr>
-        <w:rPr>
-          <w:lang w:val="en-US"/>
-        </w:rPr>
-      </w:pPr>
-      <w:r>
-        <w:rPr>
-          <w:lang w:val="en-US"/>
-        </w:rPr>
-        <w:t>Add dialog to insert comments.</w:t>
-      </w:r>
-    </w:p>
-    <w:p>
-      <w:pPr>
-        <w:rPr>
-          <w:lang w:val="en-US"/>
-        </w:rPr>
-      </w:pPr>
-      <w:r>
-        <w:rPr>
-          <w:lang w:val="en-US"/>
-        </w:rPr>
-        <w:t>If comments are defined – make them appear on opening saved file!</w:t>
-      </w:r>
-    </w:p>
-    <w:p>
-      <w:pPr>
-        <w:pStyle w:val="Heading4"/>
-        <w:rPr>
-          <w:lang w:val="en-US"/>
-        </w:rPr>
-      </w:pPr>
-      <w:r>
-        <w:rPr>
-          <w:lang w:val="en-US"/>
-        </w:rPr>
         <w:t>More languages</w:t>
       </w:r>
     </w:p>
@@ -1097,6 +1182,92 @@
 <file path=word/numbering.xml><?xml version="1.0" encoding="utf-8"?>
 <w:numbering xmlns:wpc="http://schemas.microsoft.com/office/word/2010/wordprocessingCanvas" xmlns:cx="http://schemas.microsoft.com/office/drawing/2014/chartex" xmlns:cx1="http://schemas.microsoft.com/office/drawing/2015/9/8/chartex" xmlns:cx2="http://schemas.microsoft.com/office/drawing/2015/10/21/chartex" xmlns:cx3="http://schemas.microsoft.com/office/drawing/2016/5/9/chartex" xmlns:cx4="http://schemas.microsoft.com/office/drawing/2016/5/10/chartex" xmlns:cx5="http://schemas.microsoft.com/office/drawing/2016/5/11/chartex" xmlns:cx6="http://schemas.microsoft.com/office/drawing/2016/5/12/chartex" xmlns:cx7="http://schemas.microsoft.com/office/drawing/2016/5/13/chartex" xmlns:cx8="http://schemas.microsoft.com/office/drawing/2016/5/14/chartex" xmlns:mc="http://schemas.openxmlformats.org/markup-compatibility/2006" xmlns:aink="http://schemas.microsoft.com/office/drawing/2016/ink" xmlns:am3d="http://schemas.microsoft.com/office/drawing/2017/model3d" xmlns:o="urn:schemas-microsoft-com:office:office" xmlns:oel="http://schemas.microsoft.com/office/2019/extlst" xmlns:r="http://schemas.openxmlformats.org/officeDocument/2006/relationships" xmlns:m="http://schemas.openxmlformats.org/officeDocument/2006/math" xmlns:v="urn:schemas-microsoft-com:vml" xmlns:wp14="http://schemas.microsoft.com/office/word/2010/wordprocessingDrawing" xmlns:wp="http://schemas.openxmlformats.org/drawingml/2006/wordprocessingDrawing" xmlns:w10="urn:schemas-microsoft-com:office:word" xmlns:w="http://schemas.openxmlformats.org/wordprocessingml/2006/main" xmlns:w14="http://schemas.microsoft.com/office/word/2010/wordml" xmlns:w15="http://schemas.microsoft.com/office/word/2012/wordml" xmlns:w16cex="http://schemas.microsoft.com/office/word/2018/wordml/cex" xmlns:w16cid="http://schemas.microsoft.com/office/word/2016/wordml/cid" xmlns:w16="http://schemas.microsoft.com/office/word/2018/wordml" xmlns:w16sdtdh="http://schemas.microsoft.com/office/word/2020/wordml/sdtdatahash" xmlns:w16se="http://schemas.microsoft.com/office/word/2015/wordml/symex" xmlns:wpg="http://schemas.microsoft.com/office/word/2010/wordprocessingGroup" xmlns:wpi="http://schemas.microsoft.com/office/word/2010/wordprocessingInk" xmlns:wne="http://schemas.microsoft.com/office/word/2006/wordml" xmlns:wps="http://schemas.microsoft.com/office/word/2010/wordprocessingShape" mc:Ignorable="w14 w15 w16se w16cid w16 w16cex w16sdtdh wp14">
   <w:abstractNum w:abstractNumId="0" w15:restartNumberingAfterBreak="0">
+    <w:nsid w:val="72F31A76"/>
+    <w:multiLevelType w:val="hybridMultilevel"/>
+    <w:tmpl w:val="8EF48ED2"/>
+    <w:lvl w:ilvl="0" w:tplc="2000000F">
+      <w:start w:val="1"/>
+      <w:numFmt w:val="decimal"/>
+      <w:lvlText w:val="%1."/>
+      <w:lvlJc w:val="left"/>
+      <w:pPr>
+        <w:ind w:left="720" w:hanging="360"/>
+      </w:pPr>
+    </w:lvl>
+    <w:lvl w:ilvl="1" w:tplc="20000019" w:tentative="1">
+      <w:start w:val="1"/>
+      <w:numFmt w:val="lowerLetter"/>
+      <w:lvlText w:val="%2."/>
+      <w:lvlJc w:val="left"/>
+      <w:pPr>
+        <w:ind w:left="1440" w:hanging="360"/>
+      </w:pPr>
+    </w:lvl>
+    <w:lvl w:ilvl="2" w:tplc="2000001B" w:tentative="1">
+      <w:start w:val="1"/>
+      <w:numFmt w:val="lowerRoman"/>
+      <w:lvlText w:val="%3."/>
+      <w:lvlJc w:val="right"/>
+      <w:pPr>
+        <w:ind w:left="2160" w:hanging="180"/>
+      </w:pPr>
+    </w:lvl>
+    <w:lvl w:ilvl="3" w:tplc="2000000F" w:tentative="1">
+      <w:start w:val="1"/>
+      <w:numFmt w:val="decimal"/>
+      <w:lvlText w:val="%4."/>
+      <w:lvlJc w:val="left"/>
+      <w:pPr>
+        <w:ind w:left="2880" w:hanging="360"/>
+      </w:pPr>
+    </w:lvl>
+    <w:lvl w:ilvl="4" w:tplc="20000019" w:tentative="1">
+      <w:start w:val="1"/>
+      <w:numFmt w:val="lowerLetter"/>
+      <w:lvlText w:val="%5."/>
+      <w:lvlJc w:val="left"/>
+      <w:pPr>
+        <w:ind w:left="3600" w:hanging="360"/>
+      </w:pPr>
+    </w:lvl>
+    <w:lvl w:ilvl="5" w:tplc="2000001B" w:tentative="1">
+      <w:start w:val="1"/>
+      <w:numFmt w:val="lowerRoman"/>
+      <w:lvlText w:val="%6."/>
+      <w:lvlJc w:val="right"/>
+      <w:pPr>
+        <w:ind w:left="4320" w:hanging="180"/>
+      </w:pPr>
+    </w:lvl>
+    <w:lvl w:ilvl="6" w:tplc="2000000F" w:tentative="1">
+      <w:start w:val="1"/>
+      <w:numFmt w:val="decimal"/>
+      <w:lvlText w:val="%7."/>
+      <w:lvlJc w:val="left"/>
+      <w:pPr>
+        <w:ind w:left="5040" w:hanging="360"/>
+      </w:pPr>
+    </w:lvl>
+    <w:lvl w:ilvl="7" w:tplc="20000019" w:tentative="1">
+      <w:start w:val="1"/>
+      <w:numFmt w:val="lowerLetter"/>
+      <w:lvlText w:val="%8."/>
+      <w:lvlJc w:val="left"/>
+      <w:pPr>
+        <w:ind w:left="5760" w:hanging="360"/>
+      </w:pPr>
+    </w:lvl>
+    <w:lvl w:ilvl="8" w:tplc="2000001B" w:tentative="1">
+      <w:start w:val="1"/>
+      <w:numFmt w:val="lowerRoman"/>
+      <w:lvlText w:val="%9."/>
+      <w:lvlJc w:val="right"/>
+      <w:pPr>
+        <w:ind w:left="6480" w:hanging="180"/>
+      </w:pPr>
+    </w:lvl>
+  </w:abstractNum>
+  <w:abstractNum w:abstractNumId="1" w15:restartNumberingAfterBreak="0">
     <w:nsid w:val="7AB13536"/>
     <w:multiLevelType w:val="hybridMultilevel"/>
     <w:tmpl w:val="1D2EC9D2"/>
@@ -1183,6 +1354,9 @@
     </w:lvl>
   </w:abstractNum>
   <w:num w:numId="1" w16cid:durableId="665282599">
+    <w:abstractNumId w:val="1"/>
+  </w:num>
+  <w:num w:numId="2" w16cid:durableId="693337492">
     <w:abstractNumId w:val="0"/>
   </w:num>
 </w:numbering>

</xml_diff>

<commit_message>
v1.3.1.beta1 - corrected bug that caused failure on loading saved cases
</commit_message>
<xml_diff>
--- a/Docs/Workers Rights Upgrade - 2023 - work notes.docx
+++ b/Docs/Workers Rights Upgrade - 2023 - work notes.docx
@@ -143,7 +143,21 @@
         <w:rPr>
           <w:lang w:val="en-US"/>
         </w:rPr>
-        <w:t>In “OnInitDialog”</w:t>
+        <w:t>In “</w:t>
+      </w:r>
+      <w:proofErr w:type="spellStart"/>
+      <w:r>
+        <w:rPr>
+          <w:lang w:val="en-US"/>
+        </w:rPr>
+        <w:t>OnInitDialog</w:t>
+      </w:r>
+      <w:proofErr w:type="spellEnd"/>
+      <w:r>
+        <w:rPr>
+          <w:lang w:val="en-US"/>
+        </w:rPr>
+        <w:t>”</w:t>
       </w:r>
     </w:p>
     <w:p>
@@ -158,6 +172,7 @@
         </w:rPr>
         <w:t xml:space="preserve">It disappeared only when I did reverse the new </w:t>
       </w:r>
+      <w:proofErr w:type="spellStart"/>
       <w:r>
         <w:rPr>
           <w:lang w:val="en-US"/>
@@ -170,6 +185,7 @@
         </w:rPr>
         <w:t>.rc</w:t>
       </w:r>
+      <w:proofErr w:type="spellEnd"/>
     </w:p>
     <w:p>
       <w:pPr>
@@ -194,7 +210,21 @@
         <w:rPr>
           <w:lang w:val="en-US"/>
         </w:rPr>
-        <w:t>By binary search on files – the problem was with the *.rc file.</w:t>
+        <w:t>By binary search on files – the problem was with the *.</w:t>
+      </w:r>
+      <w:proofErr w:type="spellStart"/>
+      <w:r>
+        <w:rPr>
+          <w:lang w:val="en-US"/>
+        </w:rPr>
+        <w:t>rc</w:t>
+      </w:r>
+      <w:proofErr w:type="spellEnd"/>
+      <w:r>
+        <w:rPr>
+          <w:lang w:val="en-US"/>
+        </w:rPr>
+        <w:t xml:space="preserve"> file.</w:t>
       </w:r>
     </w:p>
     <w:p>
@@ -267,7 +297,21 @@
         <w:rPr>
           <w:lang w:val="en-US"/>
         </w:rPr>
-        <w:t>Set new version to “v1.3.0.beta1”.</w:t>
+        <w:t>Set new version to “v1.3.</w:t>
+      </w:r>
+      <w:proofErr w:type="gramStart"/>
+      <w:r>
+        <w:rPr>
+          <w:lang w:val="en-US"/>
+        </w:rPr>
+        <w:t>0.beta</w:t>
+      </w:r>
+      <w:proofErr w:type="gramEnd"/>
+      <w:r>
+        <w:rPr>
+          <w:lang w:val="en-US"/>
+        </w:rPr>
+        <w:t>1”.</w:t>
       </w:r>
     </w:p>
     <w:p>
@@ -318,6 +362,19 @@
         </w:rPr>
         <w:t>Change letter – so that not all letters will be with Iris’s details – high priority</w:t>
       </w:r>
+      <w:r>
+        <w:rPr>
+          <w:lang w:val="en-US"/>
+        </w:rPr>
+        <w:t xml:space="preserve">- </w:t>
+      </w:r>
+      <w:r>
+        <w:rPr>
+          <w:highlight w:val="yellow"/>
+          <w:lang w:val="en-US"/>
+        </w:rPr>
+        <w:t>Done</w:t>
+      </w:r>
     </w:p>
     <w:p>
       <w:pPr>
@@ -337,6 +394,19 @@
         </w:rPr>
         <w:t xml:space="preserve"> of contact letter</w:t>
       </w:r>
+      <w:r>
+        <w:rPr>
+          <w:lang w:val="en-US"/>
+        </w:rPr>
+        <w:t xml:space="preserve">- </w:t>
+      </w:r>
+      <w:r>
+        <w:rPr>
+          <w:highlight w:val="yellow"/>
+          <w:lang w:val="en-US"/>
+        </w:rPr>
+        <w:t>Done</w:t>
+      </w:r>
     </w:p>
     <w:p>
       <w:pPr>
@@ -349,6 +419,25 @@
           <w:lang w:val="en-US"/>
         </w:rPr>
         <w:t>On starting, check that save directory exists – if not force user to config.</w:t>
+      </w:r>
+      <w:r>
+        <w:rPr>
+          <w:lang w:val="en-US"/>
+        </w:rPr>
+        <w:t xml:space="preserve"> </w:t>
+      </w:r>
+      <w:r>
+        <w:rPr>
+          <w:lang w:val="en-US"/>
+        </w:rPr>
+        <w:t xml:space="preserve">- </w:t>
+      </w:r>
+      <w:r>
+        <w:rPr>
+          <w:highlight w:val="yellow"/>
+          <w:lang w:val="en-US"/>
+        </w:rPr>
+        <w:t>Done</w:t>
       </w:r>
     </w:p>
     <w:p>

</xml_diff>

<commit_message>
Previous years holidays dialog working with due and sums, save and restore
</commit_message>
<xml_diff>
--- a/Docs/Workers Rights Upgrade - 2023 - work notes.docx
+++ b/Docs/Workers Rights Upgrade - 2023 - work notes.docx
@@ -30,6 +30,53 @@
           <w:lang w:val="en-US"/>
         </w:rPr>
         <w:t>Work Notes</w:t>
+      </w:r>
+    </w:p>
+    <w:p>
+      <w:pPr>
+        <w:rPr>
+          <w:lang w:val="en-US"/>
+        </w:rPr>
+      </w:pPr>
+    </w:p>
+    <w:p>
+      <w:pPr>
+        <w:pStyle w:val="Heading2"/>
+        <w:rPr>
+          <w:lang w:val="en-US"/>
+        </w:rPr>
+      </w:pPr>
+      <w:r>
+        <w:rPr>
+          <w:lang w:val="en-US"/>
+        </w:rPr>
+        <w:t>Add Dialog for pervious years holidays – 11/2/23</w:t>
+      </w:r>
+    </w:p>
+    <w:p>
+      <w:pPr>
+        <w:rPr>
+          <w:lang w:val="en-US"/>
+        </w:rPr>
+      </w:pPr>
+      <w:r>
+        <w:rPr>
+          <w:lang w:val="en-US"/>
+        </w:rPr>
+        <w:t>Payment for worked holidays is according to the salary at the time</w:t>
+      </w:r>
+    </w:p>
+    <w:p>
+      <w:pPr>
+        <w:rPr>
+          <w:lang w:val="en-US"/>
+        </w:rPr>
+      </w:pPr>
+      <w:r>
+        <w:rPr>
+          <w:lang w:val="en-US"/>
+        </w:rPr>
+        <w:t>It is computed as “(a day’s salary + 1 hour) * 1.5”</w:t>
       </w:r>
     </w:p>
     <w:p>
@@ -648,6 +695,7 @@
         <w:rPr>
           <w:lang w:val="en-US"/>
         </w:rPr>
+        <w:lastRenderedPageBreak/>
         <w:t>Allow entering operators name in Hebrew, English or both.</w:t>
       </w:r>
     </w:p>
@@ -701,7 +749,6 @@
         <w:rPr>
           <w:lang w:val="en-US"/>
         </w:rPr>
-        <w:lastRenderedPageBreak/>
         <w:t>Should show a warning if not all work period is defined,</w:t>
       </w:r>
     </w:p>
@@ -1198,7 +1245,6 @@
         <w:rPr>
           <w:lang w:val="en-US"/>
         </w:rPr>
-        <w:lastRenderedPageBreak/>
         <w:t>More languages</w:t>
       </w:r>
     </w:p>

</xml_diff>

<commit_message>
Previous years dialog works with real work period
</commit_message>
<xml_diff>
--- a/Docs/Workers Rights Upgrade - 2023 - work notes.docx
+++ b/Docs/Workers Rights Upgrade - 2023 - work notes.docx
@@ -50,7 +50,148 @@
         <w:rPr>
           <w:lang w:val="en-US"/>
         </w:rPr>
-        <w:t>Add Dialog for pervious years holidays – 11/2/23</w:t>
+        <w:t>Next for previous years’ holidays – 12/2/23</w:t>
+      </w:r>
+    </w:p>
+    <w:p>
+      <w:pPr>
+        <w:pStyle w:val="ListParagraph"/>
+        <w:numPr>
+          <w:ilvl w:val="0"/>
+          <w:numId w:val="3"/>
+        </w:numPr>
+        <w:rPr>
+          <w:lang w:val="en-US"/>
+        </w:rPr>
+      </w:pPr>
+      <w:r>
+        <w:rPr>
+          <w:lang w:val="en-US"/>
+        </w:rPr>
+        <w:t>Add dates for each year</w:t>
+      </w:r>
+    </w:p>
+    <w:p>
+      <w:pPr>
+        <w:pStyle w:val="ListParagraph"/>
+        <w:numPr>
+          <w:ilvl w:val="0"/>
+          <w:numId w:val="3"/>
+        </w:numPr>
+        <w:rPr>
+          <w:lang w:val="en-US"/>
+        </w:rPr>
+      </w:pPr>
+      <w:r>
+        <w:rPr>
+          <w:lang w:val="en-US"/>
+        </w:rPr>
+        <w:t>Load from old saved XML files</w:t>
+      </w:r>
+    </w:p>
+    <w:p>
+      <w:pPr>
+        <w:pStyle w:val="ListParagraph"/>
+        <w:numPr>
+          <w:ilvl w:val="0"/>
+          <w:numId w:val="3"/>
+        </w:numPr>
+        <w:rPr>
+          <w:lang w:val="en-US"/>
+        </w:rPr>
+      </w:pPr>
+      <w:r>
+        <w:rPr>
+          <w:lang w:val="en-US"/>
+        </w:rPr>
+        <w:t>Prevent loading new saves to old SW???</w:t>
+      </w:r>
+    </w:p>
+    <w:p>
+      <w:pPr>
+        <w:pStyle w:val="ListParagraph"/>
+        <w:numPr>
+          <w:ilvl w:val="0"/>
+          <w:numId w:val="3"/>
+        </w:numPr>
+        <w:rPr>
+          <w:lang w:val="en-US"/>
+        </w:rPr>
+      </w:pPr>
+      <w:r>
+        <w:rPr>
+          <w:lang w:val="en-US"/>
+        </w:rPr>
+        <w:t>Changes in main GUI</w:t>
+      </w:r>
+    </w:p>
+    <w:p>
+      <w:pPr>
+        <w:pStyle w:val="ListParagraph"/>
+        <w:numPr>
+          <w:ilvl w:val="0"/>
+          <w:numId w:val="3"/>
+        </w:numPr>
+        <w:rPr>
+          <w:lang w:val="en-US"/>
+        </w:rPr>
+      </w:pPr>
+      <w:r>
+        <w:rPr>
+          <w:lang w:val="en-US"/>
+        </w:rPr>
+        <w:t>Use new prev years holidays for final computations</w:t>
+      </w:r>
+    </w:p>
+    <w:p>
+      <w:pPr>
+        <w:pStyle w:val="ListParagraph"/>
+        <w:numPr>
+          <w:ilvl w:val="0"/>
+          <w:numId w:val="3"/>
+        </w:numPr>
+        <w:rPr>
+          <w:lang w:val="en-US"/>
+        </w:rPr>
+      </w:pPr>
+      <w:r>
+        <w:rPr>
+          <w:lang w:val="en-US"/>
+        </w:rPr>
+        <w:t>Disable/remove old years beyond real work period</w:t>
+      </w:r>
+    </w:p>
+    <w:p>
+      <w:pPr>
+        <w:rPr>
+          <w:lang w:val="en-US"/>
+        </w:rPr>
+      </w:pPr>
+    </w:p>
+    <w:p>
+      <w:pPr>
+        <w:pStyle w:val="Heading2"/>
+        <w:rPr>
+          <w:lang w:val="en-US"/>
+        </w:rPr>
+      </w:pPr>
+      <w:r>
+        <w:rPr>
+          <w:lang w:val="en-US"/>
+        </w:rPr>
+        <w:t>Add Dialog for pervious years holidays – 11</w:t>
+      </w:r>
+      <w:r>
+        <w:rPr>
+          <w:lang w:val="en-US"/>
+        </w:rPr>
+        <w:t>-12</w:t>
+      </w:r>
+      <w:r>
+        <w:rPr>
+          <w:lang w:val="en-US"/>
+        </w:rPr>
+        <w:t>/2/23</w:t>
       </w:r>
     </w:p>
     <w:p>
@@ -85,6 +226,12 @@
           <w:lang w:val="en-US"/>
         </w:rPr>
       </w:pPr>
+      <w:r>
+        <w:rPr>
+          <w:lang w:val="en-US"/>
+        </w:rPr>
+        <w:t>The previous years holidays dialog is working with due, sums, save and restore.</w:t>
+      </w:r>
     </w:p>
     <w:p>
       <w:pPr>
@@ -581,6 +728,7 @@
         <w:rPr>
           <w:lang w:val="en-US"/>
         </w:rPr>
+        <w:lastRenderedPageBreak/>
         <w:t>Selecting working days: no more than 6!</w:t>
       </w:r>
     </w:p>
@@ -695,417 +843,417 @@
         <w:rPr>
           <w:lang w:val="en-US"/>
         </w:rPr>
+        <w:t>Allow entering operators name in Hebrew, English or both.</w:t>
+      </w:r>
+    </w:p>
+    <w:p>
+      <w:pPr>
+        <w:pStyle w:val="Heading2"/>
+        <w:rPr>
+          <w:lang w:val="en-US"/>
+        </w:rPr>
+      </w:pPr>
+      <w:r>
+        <w:rPr>
+          <w:lang w:val="en-US"/>
+        </w:rPr>
+        <w:t>BUG: In “edit work period” dialog</w:t>
+      </w:r>
+    </w:p>
+    <w:p>
+      <w:pPr>
+        <w:rPr>
+          <w:lang w:val="en-US"/>
+        </w:rPr>
+      </w:pPr>
+      <w:r>
+        <w:rPr>
+          <w:lang w:val="en-US"/>
+        </w:rPr>
+        <w:t>If selecting monthly or hourly periods</w:t>
+      </w:r>
+    </w:p>
+    <w:p>
+      <w:pPr>
+        <w:rPr>
+          <w:lang w:val="en-US"/>
+        </w:rPr>
+      </w:pPr>
+      <w:r>
+        <w:rPr>
+          <w:lang w:val="en-US"/>
+        </w:rPr>
+        <w:t>Currently by default undefined periods are using minimum wage.</w:t>
+      </w:r>
+    </w:p>
+    <w:p>
+      <w:pPr>
+        <w:rPr>
+          <w:lang w:val="en-US"/>
+        </w:rPr>
+      </w:pPr>
+      <w:r>
+        <w:rPr>
+          <w:lang w:val="en-US"/>
+        </w:rPr>
+        <w:t>Should show a warning if not all work period is defined,</w:t>
+      </w:r>
+    </w:p>
+    <w:p>
+      <w:pPr>
+        <w:rPr>
+          <w:lang w:val="en-US"/>
+        </w:rPr>
+      </w:pPr>
+      <w:r>
+        <w:rPr>
+          <w:lang w:val="en-US"/>
+        </w:rPr>
+        <w:t>Only on special checkbox, allow filling missing periods with minimum wage.</w:t>
+      </w:r>
+    </w:p>
+    <w:p>
+      <w:pPr>
+        <w:pStyle w:val="Heading2"/>
+        <w:rPr>
+          <w:lang w:val="en-US"/>
+        </w:rPr>
+      </w:pPr>
+      <w:r>
+        <w:rPr>
+          <w:lang w:val="en-US"/>
+        </w:rPr>
+        <w:t>Allow selection number of holidays for each year</w:t>
+      </w:r>
+    </w:p>
+    <w:p>
+      <w:pPr>
+        <w:rPr>
+          <w:lang w:val="en-US"/>
+        </w:rPr>
+      </w:pPr>
+      <w:r>
+        <w:rPr>
+          <w:lang w:val="en-US"/>
+        </w:rPr>
+        <w:t>On main dialog – maybe open new dialog…</w:t>
+      </w:r>
+    </w:p>
+    <w:p>
+      <w:pPr>
+        <w:rPr>
+          <w:lang w:val="en-US"/>
+        </w:rPr>
+      </w:pPr>
+    </w:p>
+    <w:p>
+      <w:pPr>
+        <w:pStyle w:val="Heading2"/>
+        <w:rPr>
+          <w:lang w:val="en-US"/>
+        </w:rPr>
+      </w:pPr>
+      <w:r>
+        <w:rPr>
+          <w:highlight w:val="yellow"/>
+          <w:lang w:val="en-US"/>
+        </w:rPr>
+        <w:t xml:space="preserve">More Corrections, Features &amp; </w:t>
+      </w:r>
+      <w:r>
+        <w:rPr>
+          <w:highlight w:val="yellow"/>
+          <w:lang w:val="en-US"/>
+        </w:rPr>
+        <w:t>Options</w:t>
+      </w:r>
+    </w:p>
+    <w:p>
+      <w:pPr>
+        <w:rPr>
+          <w:lang w:val="en-US"/>
+        </w:rPr>
+      </w:pPr>
+      <w:r>
+        <w:rPr>
+          <w:lang w:val="en-US"/>
+        </w:rPr>
+        <w:t>Allow user to open the saved letter</w:t>
+      </w:r>
+      <w:r>
+        <w:rPr>
+          <w:lang w:val="en-US"/>
+        </w:rPr>
+        <w:t xml:space="preserve"> – or the directory – preferably from the message box that announce that the file was saved (or button, or letter).</w:t>
+      </w:r>
+    </w:p>
+    <w:p>
+      <w:pPr>
+        <w:rPr>
+          <w:lang w:val="en-US"/>
+        </w:rPr>
+      </w:pPr>
+      <w:r>
+        <w:rPr>
+          <w:lang w:val="en-US"/>
+        </w:rPr>
+        <w:t>Allow selection of directory to save letters – from “Config” Menu.</w:t>
+      </w:r>
+    </w:p>
+    <w:p>
+      <w:pPr>
+        <w:rPr>
+          <w:lang w:val="en-US"/>
+        </w:rPr>
+      </w:pPr>
+      <w:r>
+        <w:rPr>
+          <w:lang w:val="en-US"/>
+        </w:rPr>
+        <w:t>Allow entry of connection details from Config menu.</w:t>
+      </w:r>
+    </w:p>
+    <w:p>
+      <w:pPr>
+        <w:rPr>
+          <w:lang w:val="en-US"/>
+        </w:rPr>
+      </w:pPr>
+      <w:r>
+        <w:rPr>
+          <w:lang w:val="en-US"/>
+        </w:rPr>
+        <w:t>Maybe define connection details per specific user.</w:t>
+      </w:r>
+    </w:p>
+    <w:p>
+      <w:pPr>
+        <w:rPr>
+          <w:lang w:val="en-US"/>
+        </w:rPr>
+      </w:pPr>
+      <w:r>
+        <w:rPr>
+          <w:lang w:val="en-US"/>
+        </w:rPr>
+        <w:t>Reset – do not reset operator name.</w:t>
+      </w:r>
+    </w:p>
+    <w:p>
+      <w:pPr>
+        <w:rPr>
+          <w:lang w:val="en-US"/>
+        </w:rPr>
+      </w:pPr>
+      <w:r>
+        <w:rPr>
+          <w:lang w:val="en-US"/>
+        </w:rPr>
+        <w:t>Optional: On opening, verify operator name.</w:t>
+      </w:r>
+    </w:p>
+    <w:p>
+      <w:pPr>
+        <w:rPr>
+          <w:lang w:val="en-US"/>
+        </w:rPr>
+      </w:pPr>
+      <w:r>
+        <w:rPr>
+          <w:lang w:val="en-US"/>
+        </w:rPr>
+        <w:t>On selection of a holiday file – make sure the file is updated to required year (end of employment).</w:t>
+      </w:r>
+    </w:p>
+    <w:p>
+      <w:pPr>
+        <w:rPr>
+          <w:lang w:val="en-US"/>
+        </w:rPr>
+      </w:pPr>
+      <w:r>
+        <w:rPr>
+          <w:lang w:val="en-US"/>
+        </w:rPr>
+        <w:t>Default values – “Passport”?</w:t>
+      </w:r>
+    </w:p>
+    <w:p>
+      <w:pPr>
+        <w:rPr>
+          <w:lang w:val="en-US"/>
+        </w:rPr>
+      </w:pPr>
+      <w:r>
+        <w:rPr>
+          <w:lang w:val="en-US"/>
+        </w:rPr>
+        <w:t>Check if ID number is valid?</w:t>
+      </w:r>
+    </w:p>
+    <w:p>
+      <w:pPr>
+        <w:rPr>
+          <w:lang w:val="en-US"/>
+        </w:rPr>
+      </w:pPr>
+      <w:r>
+        <w:rPr>
+          <w:lang w:val="en-US"/>
+        </w:rPr>
+        <w:t>Non-numeric fields should not default to “zero”.</w:t>
+      </w:r>
+    </w:p>
+    <w:p>
+      <w:pPr>
+        <w:rPr>
+          <w:lang w:val="en-US"/>
+        </w:rPr>
+      </w:pPr>
+      <w:r>
+        <w:rPr>
+          <w:lang w:val="en-US"/>
+        </w:rPr>
+        <w:t xml:space="preserve">Reset values should be just the same as new </w:t>
+      </w:r>
+      <w:r>
+        <w:rPr>
+          <w:lang w:val="en-US"/>
+        </w:rPr>
+        <w:t>activation of the APP.</w:t>
+      </w:r>
+    </w:p>
+    <w:p>
+      <w:pPr>
+        <w:pStyle w:val="Heading4"/>
+        <w:rPr>
+          <w:lang w:val="en-US"/>
+        </w:rPr>
+      </w:pPr>
+    </w:p>
+    <w:p>
+      <w:pPr>
+        <w:rPr>
+          <w:lang w:val="en-US"/>
+        </w:rPr>
+      </w:pPr>
+      <w:r>
+        <w:rPr>
+          <w:lang w:val="en-US"/>
+        </w:rPr>
+        <w:t>If the SW refuses to save – should tell exactly why!</w:t>
+      </w:r>
+    </w:p>
+    <w:p>
+      <w:pPr>
+        <w:rPr>
+          <w:lang w:val="en-US"/>
+        </w:rPr>
+      </w:pPr>
+      <w:r>
+        <w:rPr>
+          <w:lang w:val="en-US"/>
+        </w:rPr>
+        <w:t>Maybe – help online…</w:t>
+      </w:r>
+      <w:r>
+        <w:rPr>
+          <w:lang w:val="en-US"/>
+        </w:rPr>
+        <w:t xml:space="preserve"> maybe “tool tips”.</w:t>
+      </w:r>
+    </w:p>
+    <w:p>
+      <w:pPr>
+        <w:rPr>
+          <w:lang w:val="en-US"/>
+        </w:rPr>
+      </w:pPr>
+      <w:r>
+        <w:rPr>
+          <w:lang w:val="en-US"/>
+        </w:rPr>
+        <w:t>Use “invisible” and “grayed out” modes for some fields...</w:t>
+      </w:r>
+    </w:p>
+    <w:p>
+      <w:pPr>
+        <w:rPr>
+          <w:lang w:val="en-US"/>
+        </w:rPr>
+      </w:pPr>
+      <w:r>
+        <w:rPr>
+          <w:lang w:val="en-US"/>
+        </w:rPr>
+        <w:t>For example – holiday selection before definition of details.</w:t>
+      </w:r>
+    </w:p>
+    <w:p>
+      <w:pPr>
+        <w:rPr>
+          <w:lang w:val="en-US"/>
+        </w:rPr>
+      </w:pPr>
+      <w:r>
+        <w:rPr>
+          <w:lang w:val="en-US"/>
+        </w:rPr>
+        <w:t>Frames for special fields</w:t>
+      </w:r>
+    </w:p>
+    <w:p>
+      <w:pPr>
+        <w:rPr>
+          <w:lang w:val="en-US"/>
+        </w:rPr>
+      </w:pPr>
+      <w:r>
+        <w:rPr>
+          <w:lang w:val="en-US"/>
+        </w:rPr>
+        <w:t>Check different options for entering dates.</w:t>
+      </w:r>
+    </w:p>
+    <w:p>
+      <w:pPr>
+        <w:pStyle w:val="Heading4"/>
+        <w:rPr>
+          <w:lang w:val="en-US"/>
+        </w:rPr>
+      </w:pPr>
+      <w:r>
+        <w:rPr>
+          <w:lang w:val="en-US"/>
+        </w:rPr>
+        <w:t>Days of week</w:t>
+      </w:r>
+    </w:p>
+    <w:p>
+      <w:pPr>
+        <w:rPr>
+          <w:lang w:val="en-US"/>
+        </w:rPr>
+      </w:pPr>
+      <w:r>
+        <w:rPr>
+          <w:lang w:val="en-US"/>
+        </w:rPr>
+        <w:t>Add radio button – Five, Six or Less – before selecting specific days</w:t>
+      </w:r>
+    </w:p>
+    <w:p>
+      <w:pPr>
+        <w:pStyle w:val="Heading4"/>
+        <w:rPr>
+          <w:lang w:val="en-US"/>
+        </w:rPr>
+      </w:pPr>
+      <w:r>
+        <w:rPr>
+          <w:lang w:val="en-US"/>
+        </w:rPr>
         <w:lastRenderedPageBreak/>
-        <w:t>Allow entering operators name in Hebrew, English or both.</w:t>
-      </w:r>
-    </w:p>
-    <w:p>
-      <w:pPr>
-        <w:pStyle w:val="Heading2"/>
-        <w:rPr>
-          <w:lang w:val="en-US"/>
-        </w:rPr>
-      </w:pPr>
-      <w:r>
-        <w:rPr>
-          <w:lang w:val="en-US"/>
-        </w:rPr>
-        <w:t>BUG: In “edit work period” dialog</w:t>
-      </w:r>
-    </w:p>
-    <w:p>
-      <w:pPr>
-        <w:rPr>
-          <w:lang w:val="en-US"/>
-        </w:rPr>
-      </w:pPr>
-      <w:r>
-        <w:rPr>
-          <w:lang w:val="en-US"/>
-        </w:rPr>
-        <w:t>If selecting monthly or hourly periods</w:t>
-      </w:r>
-    </w:p>
-    <w:p>
-      <w:pPr>
-        <w:rPr>
-          <w:lang w:val="en-US"/>
-        </w:rPr>
-      </w:pPr>
-      <w:r>
-        <w:rPr>
-          <w:lang w:val="en-US"/>
-        </w:rPr>
-        <w:t>Currently by default undefined periods are using minimum wage.</w:t>
-      </w:r>
-    </w:p>
-    <w:p>
-      <w:pPr>
-        <w:rPr>
-          <w:lang w:val="en-US"/>
-        </w:rPr>
-      </w:pPr>
-      <w:r>
-        <w:rPr>
-          <w:lang w:val="en-US"/>
-        </w:rPr>
-        <w:t>Should show a warning if not all work period is defined,</w:t>
-      </w:r>
-    </w:p>
-    <w:p>
-      <w:pPr>
-        <w:rPr>
-          <w:lang w:val="en-US"/>
-        </w:rPr>
-      </w:pPr>
-      <w:r>
-        <w:rPr>
-          <w:lang w:val="en-US"/>
-        </w:rPr>
-        <w:t>Only on special checkbox, allow filling missing periods with minimum wage.</w:t>
-      </w:r>
-    </w:p>
-    <w:p>
-      <w:pPr>
-        <w:pStyle w:val="Heading2"/>
-        <w:rPr>
-          <w:lang w:val="en-US"/>
-        </w:rPr>
-      </w:pPr>
-      <w:r>
-        <w:rPr>
-          <w:lang w:val="en-US"/>
-        </w:rPr>
-        <w:t>Allow selection number of holidays for each year</w:t>
-      </w:r>
-    </w:p>
-    <w:p>
-      <w:pPr>
-        <w:rPr>
-          <w:lang w:val="en-US"/>
-        </w:rPr>
-      </w:pPr>
-      <w:r>
-        <w:rPr>
-          <w:lang w:val="en-US"/>
-        </w:rPr>
-        <w:t>On main dialog – maybe open new dialog…</w:t>
-      </w:r>
-    </w:p>
-    <w:p>
-      <w:pPr>
-        <w:rPr>
-          <w:lang w:val="en-US"/>
-        </w:rPr>
-      </w:pPr>
-    </w:p>
-    <w:p>
-      <w:pPr>
-        <w:pStyle w:val="Heading2"/>
-        <w:rPr>
-          <w:lang w:val="en-US"/>
-        </w:rPr>
-      </w:pPr>
-      <w:r>
-        <w:rPr>
-          <w:highlight w:val="yellow"/>
-          <w:lang w:val="en-US"/>
-        </w:rPr>
-        <w:t xml:space="preserve">More Corrections, Features &amp; </w:t>
-      </w:r>
-      <w:r>
-        <w:rPr>
-          <w:highlight w:val="yellow"/>
-          <w:lang w:val="en-US"/>
-        </w:rPr>
-        <w:t>Options</w:t>
-      </w:r>
-    </w:p>
-    <w:p>
-      <w:pPr>
-        <w:rPr>
-          <w:lang w:val="en-US"/>
-        </w:rPr>
-      </w:pPr>
-      <w:r>
-        <w:rPr>
-          <w:lang w:val="en-US"/>
-        </w:rPr>
-        <w:t>Allow user to open the saved letter</w:t>
-      </w:r>
-      <w:r>
-        <w:rPr>
-          <w:lang w:val="en-US"/>
-        </w:rPr>
-        <w:t xml:space="preserve"> – or the directory – preferably from the message box that announce that the file was saved (or button, or letter).</w:t>
-      </w:r>
-    </w:p>
-    <w:p>
-      <w:pPr>
-        <w:rPr>
-          <w:lang w:val="en-US"/>
-        </w:rPr>
-      </w:pPr>
-      <w:r>
-        <w:rPr>
-          <w:lang w:val="en-US"/>
-        </w:rPr>
-        <w:t>Allow selection of directory to save letters – from “Config” Menu.</w:t>
-      </w:r>
-    </w:p>
-    <w:p>
-      <w:pPr>
-        <w:rPr>
-          <w:lang w:val="en-US"/>
-        </w:rPr>
-      </w:pPr>
-      <w:r>
-        <w:rPr>
-          <w:lang w:val="en-US"/>
-        </w:rPr>
-        <w:t>Allow entry of connection details from Config menu.</w:t>
-      </w:r>
-    </w:p>
-    <w:p>
-      <w:pPr>
-        <w:rPr>
-          <w:lang w:val="en-US"/>
-        </w:rPr>
-      </w:pPr>
-      <w:r>
-        <w:rPr>
-          <w:lang w:val="en-US"/>
-        </w:rPr>
-        <w:t>Maybe define connection details per specific user.</w:t>
-      </w:r>
-    </w:p>
-    <w:p>
-      <w:pPr>
-        <w:rPr>
-          <w:lang w:val="en-US"/>
-        </w:rPr>
-      </w:pPr>
-      <w:r>
-        <w:rPr>
-          <w:lang w:val="en-US"/>
-        </w:rPr>
-        <w:t>Reset – do not reset operator name.</w:t>
-      </w:r>
-    </w:p>
-    <w:p>
-      <w:pPr>
-        <w:rPr>
-          <w:lang w:val="en-US"/>
-        </w:rPr>
-      </w:pPr>
-      <w:r>
-        <w:rPr>
-          <w:lang w:val="en-US"/>
-        </w:rPr>
-        <w:t>Optional: On opening, verify operator name.</w:t>
-      </w:r>
-    </w:p>
-    <w:p>
-      <w:pPr>
-        <w:rPr>
-          <w:lang w:val="en-US"/>
-        </w:rPr>
-      </w:pPr>
-      <w:r>
-        <w:rPr>
-          <w:lang w:val="en-US"/>
-        </w:rPr>
-        <w:t>On selection of a holiday file – make sure the file is updated to required year (end of employment).</w:t>
-      </w:r>
-    </w:p>
-    <w:p>
-      <w:pPr>
-        <w:rPr>
-          <w:lang w:val="en-US"/>
-        </w:rPr>
-      </w:pPr>
-      <w:r>
-        <w:rPr>
-          <w:lang w:val="en-US"/>
-        </w:rPr>
-        <w:t>Default values – “Passport”?</w:t>
-      </w:r>
-    </w:p>
-    <w:p>
-      <w:pPr>
-        <w:rPr>
-          <w:lang w:val="en-US"/>
-        </w:rPr>
-      </w:pPr>
-      <w:r>
-        <w:rPr>
-          <w:lang w:val="en-US"/>
-        </w:rPr>
-        <w:t>Check if ID number is valid?</w:t>
-      </w:r>
-    </w:p>
-    <w:p>
-      <w:pPr>
-        <w:rPr>
-          <w:lang w:val="en-US"/>
-        </w:rPr>
-      </w:pPr>
-      <w:r>
-        <w:rPr>
-          <w:lang w:val="en-US"/>
-        </w:rPr>
-        <w:t>Non-numeric fields should not default to “zero”.</w:t>
-      </w:r>
-    </w:p>
-    <w:p>
-      <w:pPr>
-        <w:rPr>
-          <w:lang w:val="en-US"/>
-        </w:rPr>
-      </w:pPr>
-      <w:r>
-        <w:rPr>
-          <w:lang w:val="en-US"/>
-        </w:rPr>
-        <w:t xml:space="preserve">Reset values should be just the same as new </w:t>
-      </w:r>
-      <w:r>
-        <w:rPr>
-          <w:lang w:val="en-US"/>
-        </w:rPr>
-        <w:t>activation of the APP.</w:t>
-      </w:r>
-    </w:p>
-    <w:p>
-      <w:pPr>
-        <w:pStyle w:val="Heading4"/>
-        <w:rPr>
-          <w:lang w:val="en-US"/>
-        </w:rPr>
-      </w:pPr>
-    </w:p>
-    <w:p>
-      <w:pPr>
-        <w:rPr>
-          <w:lang w:val="en-US"/>
-        </w:rPr>
-      </w:pPr>
-      <w:r>
-        <w:rPr>
-          <w:lang w:val="en-US"/>
-        </w:rPr>
-        <w:t>If the SW refuses to save – should tell exactly why!</w:t>
-      </w:r>
-    </w:p>
-    <w:p>
-      <w:pPr>
-        <w:rPr>
-          <w:lang w:val="en-US"/>
-        </w:rPr>
-      </w:pPr>
-      <w:r>
-        <w:rPr>
-          <w:lang w:val="en-US"/>
-        </w:rPr>
-        <w:t>Maybe – help online…</w:t>
-      </w:r>
-      <w:r>
-        <w:rPr>
-          <w:lang w:val="en-US"/>
-        </w:rPr>
-        <w:t xml:space="preserve"> maybe “tool tips”.</w:t>
-      </w:r>
-    </w:p>
-    <w:p>
-      <w:pPr>
-        <w:rPr>
-          <w:lang w:val="en-US"/>
-        </w:rPr>
-      </w:pPr>
-      <w:r>
-        <w:rPr>
-          <w:lang w:val="en-US"/>
-        </w:rPr>
-        <w:t>Use “invisible” and “grayed out” modes for some fields...</w:t>
-      </w:r>
-    </w:p>
-    <w:p>
-      <w:pPr>
-        <w:rPr>
-          <w:lang w:val="en-US"/>
-        </w:rPr>
-      </w:pPr>
-      <w:r>
-        <w:rPr>
-          <w:lang w:val="en-US"/>
-        </w:rPr>
-        <w:t>For example – holiday selection before definition of details.</w:t>
-      </w:r>
-    </w:p>
-    <w:p>
-      <w:pPr>
-        <w:rPr>
-          <w:lang w:val="en-US"/>
-        </w:rPr>
-      </w:pPr>
-      <w:r>
-        <w:rPr>
-          <w:lang w:val="en-US"/>
-        </w:rPr>
-        <w:t>Frames for special fields</w:t>
-      </w:r>
-    </w:p>
-    <w:p>
-      <w:pPr>
-        <w:rPr>
-          <w:lang w:val="en-US"/>
-        </w:rPr>
-      </w:pPr>
-      <w:r>
-        <w:rPr>
-          <w:lang w:val="en-US"/>
-        </w:rPr>
-        <w:t>Check different options for entering dates.</w:t>
-      </w:r>
-    </w:p>
-    <w:p>
-      <w:pPr>
-        <w:pStyle w:val="Heading4"/>
-        <w:rPr>
-          <w:lang w:val="en-US"/>
-        </w:rPr>
-      </w:pPr>
-      <w:r>
-        <w:rPr>
-          <w:lang w:val="en-US"/>
-        </w:rPr>
-        <w:t>Days of week</w:t>
-      </w:r>
-    </w:p>
-    <w:p>
-      <w:pPr>
-        <w:rPr>
-          <w:lang w:val="en-US"/>
-        </w:rPr>
-      </w:pPr>
-      <w:r>
-        <w:rPr>
-          <w:lang w:val="en-US"/>
-        </w:rPr>
-        <w:t>Add radio button – Five, Six or Less – before selecting specific days</w:t>
-      </w:r>
-    </w:p>
-    <w:p>
-      <w:pPr>
-        <w:pStyle w:val="Heading4"/>
-        <w:rPr>
-          <w:lang w:val="en-US"/>
-        </w:rPr>
-      </w:pPr>
-      <w:r>
-        <w:rPr>
-          <w:lang w:val="en-US"/>
-        </w:rPr>
         <w:t>Work Period Dialog</w:t>
       </w:r>
     </w:p>
@@ -1317,6 +1465,95 @@
 <file path=word/numbering.xml><?xml version="1.0" encoding="utf-8"?>
 <w:numbering xmlns:wpc="http://schemas.microsoft.com/office/word/2010/wordprocessingCanvas" xmlns:cx="http://schemas.microsoft.com/office/drawing/2014/chartex" xmlns:cx1="http://schemas.microsoft.com/office/drawing/2015/9/8/chartex" xmlns:cx2="http://schemas.microsoft.com/office/drawing/2015/10/21/chartex" xmlns:cx3="http://schemas.microsoft.com/office/drawing/2016/5/9/chartex" xmlns:cx4="http://schemas.microsoft.com/office/drawing/2016/5/10/chartex" xmlns:cx5="http://schemas.microsoft.com/office/drawing/2016/5/11/chartex" xmlns:cx6="http://schemas.microsoft.com/office/drawing/2016/5/12/chartex" xmlns:cx7="http://schemas.microsoft.com/office/drawing/2016/5/13/chartex" xmlns:cx8="http://schemas.microsoft.com/office/drawing/2016/5/14/chartex" xmlns:mc="http://schemas.openxmlformats.org/markup-compatibility/2006" xmlns:aink="http://schemas.microsoft.com/office/drawing/2016/ink" xmlns:am3d="http://schemas.microsoft.com/office/drawing/2017/model3d" xmlns:o="urn:schemas-microsoft-com:office:office" xmlns:oel="http://schemas.microsoft.com/office/2019/extlst" xmlns:r="http://schemas.openxmlformats.org/officeDocument/2006/relationships" xmlns:m="http://schemas.openxmlformats.org/officeDocument/2006/math" xmlns:v="urn:schemas-microsoft-com:vml" xmlns:wp14="http://schemas.microsoft.com/office/word/2010/wordprocessingDrawing" xmlns:wp="http://schemas.openxmlformats.org/drawingml/2006/wordprocessingDrawing" xmlns:w10="urn:schemas-microsoft-com:office:word" xmlns:w="http://schemas.openxmlformats.org/wordprocessingml/2006/main" xmlns:w14="http://schemas.microsoft.com/office/word/2010/wordml" xmlns:w15="http://schemas.microsoft.com/office/word/2012/wordml" xmlns:w16cex="http://schemas.microsoft.com/office/word/2018/wordml/cex" xmlns:w16cid="http://schemas.microsoft.com/office/word/2016/wordml/cid" xmlns:w16="http://schemas.microsoft.com/office/word/2018/wordml" xmlns:w16sdtdh="http://schemas.microsoft.com/office/word/2020/wordml/sdtdatahash" xmlns:w16se="http://schemas.microsoft.com/office/word/2015/wordml/symex" xmlns:wpg="http://schemas.microsoft.com/office/word/2010/wordprocessingGroup" xmlns:wpi="http://schemas.microsoft.com/office/word/2010/wordprocessingInk" xmlns:wne="http://schemas.microsoft.com/office/word/2006/wordml" xmlns:wps="http://schemas.microsoft.com/office/word/2010/wordprocessingShape" mc:Ignorable="w14 w15 w16se w16cid w16 w16cex w16sdtdh wp14">
   <w:abstractNum w:abstractNumId="0" w15:restartNumberingAfterBreak="0">
+    <w:nsid w:val="51B5413C"/>
+    <w:multiLevelType w:val="hybridMultilevel"/>
+    <w:tmpl w:val="CEA8ACEE"/>
+    <w:lvl w:ilvl="0" w:tplc="20000011">
+      <w:start w:val="1"/>
+      <w:numFmt w:val="decimal"/>
+      <w:lvlText w:val="%1)"/>
+      <w:lvlJc w:val="left"/>
+      <w:pPr>
+        <w:ind w:left="720" w:hanging="360"/>
+      </w:pPr>
+      <w:rPr>
+        <w:rFonts w:hint="default"/>
+      </w:rPr>
+    </w:lvl>
+    <w:lvl w:ilvl="1" w:tplc="20000019" w:tentative="1">
+      <w:start w:val="1"/>
+      <w:numFmt w:val="lowerLetter"/>
+      <w:lvlText w:val="%2."/>
+      <w:lvlJc w:val="left"/>
+      <w:pPr>
+        <w:ind w:left="1440" w:hanging="360"/>
+      </w:pPr>
+    </w:lvl>
+    <w:lvl w:ilvl="2" w:tplc="2000001B" w:tentative="1">
+      <w:start w:val="1"/>
+      <w:numFmt w:val="lowerRoman"/>
+      <w:lvlText w:val="%3."/>
+      <w:lvlJc w:val="right"/>
+      <w:pPr>
+        <w:ind w:left="2160" w:hanging="180"/>
+      </w:pPr>
+    </w:lvl>
+    <w:lvl w:ilvl="3" w:tplc="2000000F" w:tentative="1">
+      <w:start w:val="1"/>
+      <w:numFmt w:val="decimal"/>
+      <w:lvlText w:val="%4."/>
+      <w:lvlJc w:val="left"/>
+      <w:pPr>
+        <w:ind w:left="2880" w:hanging="360"/>
+      </w:pPr>
+    </w:lvl>
+    <w:lvl w:ilvl="4" w:tplc="20000019" w:tentative="1">
+      <w:start w:val="1"/>
+      <w:numFmt w:val="lowerLetter"/>
+      <w:lvlText w:val="%5."/>
+      <w:lvlJc w:val="left"/>
+      <w:pPr>
+        <w:ind w:left="3600" w:hanging="360"/>
+      </w:pPr>
+    </w:lvl>
+    <w:lvl w:ilvl="5" w:tplc="2000001B" w:tentative="1">
+      <w:start w:val="1"/>
+      <w:numFmt w:val="lowerRoman"/>
+      <w:lvlText w:val="%6."/>
+      <w:lvlJc w:val="right"/>
+      <w:pPr>
+        <w:ind w:left="4320" w:hanging="180"/>
+      </w:pPr>
+    </w:lvl>
+    <w:lvl w:ilvl="6" w:tplc="2000000F" w:tentative="1">
+      <w:start w:val="1"/>
+      <w:numFmt w:val="decimal"/>
+      <w:lvlText w:val="%7."/>
+      <w:lvlJc w:val="left"/>
+      <w:pPr>
+        <w:ind w:left="5040" w:hanging="360"/>
+      </w:pPr>
+    </w:lvl>
+    <w:lvl w:ilvl="7" w:tplc="20000019" w:tentative="1">
+      <w:start w:val="1"/>
+      <w:numFmt w:val="lowerLetter"/>
+      <w:lvlText w:val="%8."/>
+      <w:lvlJc w:val="left"/>
+      <w:pPr>
+        <w:ind w:left="5760" w:hanging="360"/>
+      </w:pPr>
+    </w:lvl>
+    <w:lvl w:ilvl="8" w:tplc="2000001B" w:tentative="1">
+      <w:start w:val="1"/>
+      <w:numFmt w:val="lowerRoman"/>
+      <w:lvlText w:val="%9."/>
+      <w:lvlJc w:val="right"/>
+      <w:pPr>
+        <w:ind w:left="6480" w:hanging="180"/>
+      </w:pPr>
+    </w:lvl>
+  </w:abstractNum>
+  <w:abstractNum w:abstractNumId="1" w15:restartNumberingAfterBreak="0">
     <w:nsid w:val="72F31A76"/>
     <w:multiLevelType w:val="hybridMultilevel"/>
     <w:tmpl w:val="8EF48ED2"/>
@@ -1402,7 +1639,7 @@
       </w:pPr>
     </w:lvl>
   </w:abstractNum>
-  <w:abstractNum w:abstractNumId="1" w15:restartNumberingAfterBreak="0">
+  <w:abstractNum w:abstractNumId="2" w15:restartNumberingAfterBreak="0">
     <w:nsid w:val="7AB13536"/>
     <w:multiLevelType w:val="hybridMultilevel"/>
     <w:tmpl w:val="1D2EC9D2"/>
@@ -1489,9 +1726,12 @@
     </w:lvl>
   </w:abstractNum>
   <w:num w:numId="1" w16cid:durableId="665282599">
+    <w:abstractNumId w:val="2"/>
+  </w:num>
+  <w:num w:numId="2" w16cid:durableId="693337492">
     <w:abstractNumId w:val="1"/>
   </w:num>
-  <w:num w:numId="2" w16cid:durableId="693337492">
+  <w:num w:numId="3" w16cid:durableId="493299883">
     <w:abstractNumId w:val="0"/>
   </w:num>
 </w:numbering>

</xml_diff>

<commit_message>
Due Holidays synchronized with Work Period
</commit_message>
<xml_diff>
--- a/Docs/Workers Rights Upgrade - 2023 - work notes.docx
+++ b/Docs/Workers Rights Upgrade - 2023 - work notes.docx
@@ -36,6 +36,144 @@
       <w:pPr>
         <w:rPr>
           <w:lang w:val="en-US"/>
+        </w:rPr>
+      </w:pPr>
+    </w:p>
+    <w:p>
+      <w:pPr>
+        <w:pStyle w:val="Heading2"/>
+        <w:rPr>
+          <w:lang w:val="en-US" w:bidi="ar-JO"/>
+        </w:rPr>
+      </w:pPr>
+      <w:r>
+        <w:rPr>
+          <w:lang w:val="en-US" w:bidi="ar-JO"/>
+        </w:rPr>
+        <w:t>Change main WRC dialog to work with new g Holidays Due – 17/2/23</w:t>
+      </w:r>
+    </w:p>
+    <w:p>
+      <w:pPr>
+        <w:rPr>
+          <w:lang w:val="en-US" w:bidi="ar-JO"/>
+        </w:rPr>
+      </w:pPr>
+    </w:p>
+    <w:p>
+      <w:pPr>
+        <w:pStyle w:val="Heading2"/>
+        <w:rPr>
+          <w:lang w:val="en-US" w:bidi="ar-JO"/>
+        </w:rPr>
+      </w:pPr>
+      <w:r>
+        <w:rPr>
+          <w:lang w:val="en-US" w:bidi="ar-JO"/>
+        </w:rPr>
+        <w:t>Adjust Prev Years GUI to Work Period – 16</w:t>
+      </w:r>
+      <w:r>
+        <w:rPr>
+          <w:lang w:val="en-US" w:bidi="ar-JO"/>
+        </w:rPr>
+        <w:t>-17</w:t>
+      </w:r>
+      <w:r>
+        <w:rPr>
+          <w:lang w:val="en-US" w:bidi="ar-JO"/>
+        </w:rPr>
+        <w:t>/2/23</w:t>
+      </w:r>
+    </w:p>
+    <w:p>
+      <w:pPr>
+        <w:rPr>
+          <w:lang w:val="en-US" w:bidi="ar-JO"/>
+        </w:rPr>
+      </w:pPr>
+      <w:r>
+        <w:rPr>
+          <w:lang w:val="en-US" w:bidi="ar-JO"/>
+        </w:rPr>
+        <w:t>It seems to be working</w:t>
+      </w:r>
+      <w:r>
+        <w:rPr>
+          <w:lang w:val="en-US" w:bidi="ar-JO"/>
+        </w:rPr>
+        <w:t>.</w:t>
+      </w:r>
+    </w:p>
+    <w:p>
+      <w:pPr>
+        <w:rPr>
+          <w:lang w:val="en-US" w:bidi="ar-JO"/>
+        </w:rPr>
+      </w:pPr>
+      <w:r>
+        <w:rPr>
+          <w:lang w:val="en-US" w:bidi="ar-JO"/>
+        </w:rPr>
+        <w:t xml:space="preserve">Next: save work period that was relevant for the holidays’ definition – </w:t>
+      </w:r>
+    </w:p>
+    <w:p>
+      <w:pPr>
+        <w:rPr>
+          <w:lang w:val="en-US" w:bidi="ar-JO"/>
+        </w:rPr>
+      </w:pPr>
+      <w:r>
+        <w:rPr>
+          <w:lang w:val="en-US" w:bidi="ar-JO"/>
+        </w:rPr>
+        <w:t>If work period changed – remove definition for previous years.</w:t>
+      </w:r>
+    </w:p>
+    <w:p>
+      <w:pPr>
+        <w:rPr>
+          <w:lang w:val="en-US" w:bidi="ar-JO"/>
+        </w:rPr>
+      </w:pPr>
+      <w:r>
+        <w:rPr>
+          <w:lang w:val="en-US" w:bidi="ar-JO"/>
+        </w:rPr>
+        <w:t>Allow definition of holidays only after work period is defined, and holidays were selected.</w:t>
+      </w:r>
+    </w:p>
+    <w:p>
+      <w:pPr>
+        <w:rPr>
+          <w:lang w:val="en-US" w:bidi="ar-JO"/>
+        </w:rPr>
+      </w:pPr>
+      <w:r>
+        <w:rPr>
+          <w:lang w:val="en-US" w:bidi="ar-JO"/>
+        </w:rPr>
+        <w:t>Also – better handling of “relevant” and “irrelevant” previous years.</w:t>
+      </w:r>
+    </w:p>
+    <w:p>
+      <w:pPr>
+        <w:rPr>
+          <w:lang w:val="en-US" w:bidi="ar-JO"/>
+        </w:rPr>
+      </w:pPr>
+      <w:r>
+        <w:rPr>
+          <w:lang w:val="en-US" w:bidi="ar-JO"/>
+        </w:rPr>
+        <w:t>New design for verifying work period in “holidays Due” is more or less working.</w:t>
+      </w:r>
+    </w:p>
+    <w:p>
+      <w:pPr>
+        <w:rPr>
+          <w:lang w:val="en-US" w:bidi="ar-JO"/>
         </w:rPr>
       </w:pPr>
     </w:p>
@@ -491,6 +629,7 @@
         <w:rPr>
           <w:lang w:val="en-US"/>
         </w:rPr>
+        <w:lastRenderedPageBreak/>
         <w:t>Set new version to “v1.3.</w:t>
       </w:r>
       <w:proofErr w:type="gramStart"/>
@@ -728,7 +867,6 @@
         <w:rPr>
           <w:lang w:val="en-US"/>
         </w:rPr>
-        <w:lastRenderedPageBreak/>
         <w:t>Selecting working days: no more than 6!</w:t>
       </w:r>
     </w:p>
@@ -1114,6 +1252,7 @@
         <w:rPr>
           <w:lang w:val="en-US"/>
         </w:rPr>
+        <w:lastRenderedPageBreak/>
         <w:t xml:space="preserve">Reset values should be just the same as new </w:t>
       </w:r>
       <w:r>
@@ -1253,7 +1392,6 @@
         <w:rPr>
           <w:lang w:val="en-US"/>
         </w:rPr>
-        <w:lastRenderedPageBreak/>
         <w:t>Work Period Dialog</w:t>
       </w:r>
     </w:p>

</xml_diff>

<commit_message>
Main WRC dialog is updated according to Holidays Due
</commit_message>
<xml_diff>
--- a/Docs/Workers Rights Upgrade - 2023 - work notes.docx
+++ b/Docs/Workers Rights Upgrade - 2023 - work notes.docx
@@ -59,6 +59,308 @@
           <w:lang w:val="en-US" w:bidi="ar-JO"/>
         </w:rPr>
       </w:pPr>
+      <w:r>
+        <w:rPr>
+          <w:lang w:val="en-US" w:bidi="ar-JO"/>
+        </w:rPr>
+        <w:t>Holidays’ relevant GUI fields:</w:t>
+      </w:r>
+    </w:p>
+    <w:p>
+      <w:pPr>
+        <w:pStyle w:val="ListParagraph"/>
+        <w:numPr>
+          <w:ilvl w:val="0"/>
+          <w:numId w:val="4"/>
+        </w:numPr>
+        <w:rPr>
+          <w:lang w:val="en-US" w:bidi="ar-JO"/>
+        </w:rPr>
+      </w:pPr>
+      <w:r>
+        <w:rPr>
+          <w:lang w:val="en-US" w:bidi="ar-JO"/>
+        </w:rPr>
+        <w:t>IDC_STATIC_HOLIDAY_LAST</w:t>
+      </w:r>
+    </w:p>
+    <w:p>
+      <w:pPr>
+        <w:pStyle w:val="ListParagraph"/>
+        <w:numPr>
+          <w:ilvl w:val="0"/>
+          <w:numId w:val="4"/>
+        </w:numPr>
+        <w:rPr>
+          <w:lang w:val="en-US" w:bidi="ar-JO"/>
+        </w:rPr>
+      </w:pPr>
+      <w:r>
+        <w:rPr>
+          <w:lang w:val="en-US" w:bidi="ar-JO"/>
+        </w:rPr>
+        <w:t>IDC_EDIT_HOLIDAYS_LASTY_WORK</w:t>
+      </w:r>
+    </w:p>
+    <w:p>
+      <w:pPr>
+        <w:pStyle w:val="ListParagraph"/>
+        <w:numPr>
+          <w:ilvl w:val="0"/>
+          <w:numId w:val="4"/>
+        </w:numPr>
+        <w:rPr>
+          <w:lang w:val="en-US" w:bidi="ar-JO"/>
+        </w:rPr>
+      </w:pPr>
+      <w:r>
+        <w:rPr>
+          <w:lang w:val="en-US" w:bidi="ar-JO"/>
+        </w:rPr>
+        <w:t>IDC_STATIC_HL_PAID</w:t>
+      </w:r>
+    </w:p>
+    <w:p>
+      <w:pPr>
+        <w:pStyle w:val="ListParagraph"/>
+        <w:numPr>
+          <w:ilvl w:val="0"/>
+          <w:numId w:val="4"/>
+        </w:numPr>
+        <w:rPr>
+          <w:lang w:val="en-US" w:bidi="ar-JO"/>
+        </w:rPr>
+      </w:pPr>
+      <w:r>
+        <w:rPr>
+          <w:lang w:val="en-US" w:bidi="ar-JO"/>
+        </w:rPr>
+        <w:t>IDC_EDIT_HOLIDAYS_LASTY_PAID</w:t>
+      </w:r>
+    </w:p>
+    <w:p>
+      <w:pPr>
+        <w:pStyle w:val="ListParagraph"/>
+        <w:numPr>
+          <w:ilvl w:val="0"/>
+          <w:numId w:val="4"/>
+        </w:numPr>
+        <w:rPr>
+          <w:lang w:val="en-US" w:bidi="ar-JO"/>
+        </w:rPr>
+      </w:pPr>
+      <w:r>
+        <w:rPr>
+          <w:lang w:val="en-US" w:bidi="ar-JO"/>
+        </w:rPr>
+        <w:t>IDC_STATIC_HL_FROM</w:t>
+      </w:r>
+    </w:p>
+    <w:p>
+      <w:pPr>
+        <w:pStyle w:val="ListParagraph"/>
+        <w:numPr>
+          <w:ilvl w:val="0"/>
+          <w:numId w:val="4"/>
+        </w:numPr>
+        <w:rPr>
+          <w:lang w:val="en-US" w:bidi="ar-JO"/>
+        </w:rPr>
+      </w:pPr>
+      <w:r>
+        <w:rPr>
+          <w:lang w:val="en-US" w:bidi="ar-JO"/>
+        </w:rPr>
+        <w:t>IDC_EDIT_HOLIDAYS_LASTY_FROM</w:t>
+      </w:r>
+    </w:p>
+    <w:p>
+      <w:pPr>
+        <w:pStyle w:val="ListParagraph"/>
+        <w:numPr>
+          <w:ilvl w:val="0"/>
+          <w:numId w:val="4"/>
+        </w:numPr>
+        <w:rPr>
+          <w:lang w:val="en-US" w:bidi="ar-JO"/>
+        </w:rPr>
+      </w:pPr>
+      <w:r>
+        <w:rPr>
+          <w:lang w:val="en-US" w:bidi="ar-JO"/>
+        </w:rPr>
+        <w:t>IDC_STATIC_HL_</w:t>
+      </w:r>
+      <w:r>
+        <w:rPr>
+          <w:lang w:val="en-US" w:bidi="ar-JO"/>
+        </w:rPr>
+        <w:t>DUE</w:t>
+      </w:r>
+    </w:p>
+    <w:p>
+      <w:pPr>
+        <w:pStyle w:val="ListParagraph"/>
+        <w:numPr>
+          <w:ilvl w:val="0"/>
+          <w:numId w:val="4"/>
+        </w:numPr>
+        <w:rPr>
+          <w:lang w:val="en-US" w:bidi="ar-JO"/>
+        </w:rPr>
+      </w:pPr>
+      <w:r>
+        <w:rPr>
+          <w:lang w:val="en-US" w:bidi="ar-JO"/>
+        </w:rPr>
+        <w:t>IDC_EDIT_HOLIDAYS_LASTY_</w:t>
+      </w:r>
+      <w:r>
+        <w:rPr>
+          <w:lang w:val="en-US" w:bidi="ar-JO"/>
+        </w:rPr>
+        <w:t>DUE</w:t>
+      </w:r>
+    </w:p>
+    <w:p>
+      <w:pPr>
+        <w:pStyle w:val="ListParagraph"/>
+        <w:numPr>
+          <w:ilvl w:val="0"/>
+          <w:numId w:val="4"/>
+        </w:numPr>
+        <w:rPr>
+          <w:lang w:val="en-US" w:bidi="ar-JO"/>
+        </w:rPr>
+      </w:pPr>
+      <w:r>
+        <w:rPr>
+          <w:lang w:val="en-US" w:bidi="ar-JO"/>
+        </w:rPr>
+        <w:t>IDC_STATIC_HOLIDAY_PREVS</w:t>
+      </w:r>
+    </w:p>
+    <w:p>
+      <w:pPr>
+        <w:pStyle w:val="ListParagraph"/>
+        <w:numPr>
+          <w:ilvl w:val="0"/>
+          <w:numId w:val="4"/>
+        </w:numPr>
+        <w:rPr>
+          <w:lang w:val="en-US" w:bidi="ar-JO"/>
+        </w:rPr>
+      </w:pPr>
+      <w:r>
+        <w:rPr>
+          <w:lang w:val="en-US" w:bidi="ar-JO"/>
+        </w:rPr>
+        <w:t>IDC_BUTTON_PREV_YEARS_HOLIDAYS</w:t>
+      </w:r>
+    </w:p>
+    <w:p>
+      <w:pPr>
+        <w:pStyle w:val="ListParagraph"/>
+        <w:numPr>
+          <w:ilvl w:val="0"/>
+          <w:numId w:val="4"/>
+        </w:numPr>
+        <w:rPr>
+          <w:lang w:val="en-US" w:bidi="ar-JO"/>
+        </w:rPr>
+      </w:pPr>
+      <w:r>
+        <w:rPr>
+          <w:lang w:val="en-US" w:bidi="ar-JO"/>
+        </w:rPr>
+        <w:t>IDC_CHECK_LIVE_IN</w:t>
+      </w:r>
+    </w:p>
+    <w:p>
+      <w:pPr>
+        <w:pStyle w:val="Heading4"/>
+        <w:rPr>
+          <w:lang w:val="en-US" w:bidi="ar-JO"/>
+        </w:rPr>
+      </w:pPr>
+      <w:r>
+        <w:rPr>
+          <w:lang w:val="en-US" w:bidi="ar-JO"/>
+        </w:rPr>
+        <w:t>Try to use same IDS for edit controls as in prev years dialog</w:t>
+      </w:r>
+    </w:p>
+    <w:p>
+      <w:pPr>
+        <w:pStyle w:val="ListParagraph"/>
+        <w:numPr>
+          <w:ilvl w:val="0"/>
+          <w:numId w:val="5"/>
+        </w:numPr>
+        <w:rPr>
+          <w:lang w:val="en-US" w:bidi="ar-JO"/>
+        </w:rPr>
+      </w:pPr>
+      <w:r>
+        <w:rPr>
+          <w:lang w:val="en-US" w:bidi="ar-JO"/>
+        </w:rPr>
+        <w:t>IDC_EDIT_HOLIDAYS_PREVY_WORK</w:t>
+      </w:r>
+    </w:p>
+    <w:p>
+      <w:pPr>
+        <w:pStyle w:val="ListParagraph"/>
+        <w:numPr>
+          <w:ilvl w:val="0"/>
+          <w:numId w:val="5"/>
+        </w:numPr>
+        <w:rPr>
+          <w:lang w:val="en-US" w:bidi="ar-JO"/>
+        </w:rPr>
+      </w:pPr>
+      <w:r>
+        <w:rPr>
+          <w:lang w:val="en-US" w:bidi="ar-JO"/>
+        </w:rPr>
+        <w:t>IDC_EDIT_HOLIDAYS_PREVY_PAID</w:t>
+      </w:r>
+    </w:p>
+    <w:p>
+      <w:pPr>
+        <w:pStyle w:val="ListParagraph"/>
+        <w:numPr>
+          <w:ilvl w:val="0"/>
+          <w:numId w:val="5"/>
+        </w:numPr>
+        <w:rPr>
+          <w:lang w:val="en-US" w:bidi="ar-JO"/>
+        </w:rPr>
+      </w:pPr>
+      <w:r>
+        <w:rPr>
+          <w:lang w:val="en-US" w:bidi="ar-JO"/>
+        </w:rPr>
+        <w:t>IDC_EDIT_HOLIDAYS_PREVY_FROM</w:t>
+      </w:r>
+    </w:p>
+    <w:p>
+      <w:pPr>
+        <w:pStyle w:val="ListParagraph"/>
+        <w:numPr>
+          <w:ilvl w:val="0"/>
+          <w:numId w:val="5"/>
+        </w:numPr>
+        <w:rPr>
+          <w:lang w:val="en-US" w:bidi="ar-JO"/>
+        </w:rPr>
+      </w:pPr>
+      <w:r>
+        <w:rPr>
+          <w:lang w:val="en-US" w:bidi="ar-JO"/>
+        </w:rPr>
+        <w:t>IDC_EDIT_HOLIDAYS_PREVY_DUE</w:t>
+      </w:r>
     </w:p>
     <w:p>
       <w:pPr>
@@ -382,6 +684,7 @@
         <w:rPr>
           <w:lang w:val="en-US"/>
         </w:rPr>
+        <w:lastRenderedPageBreak/>
         <w:t>Filling content in “On Open Dialog” – 22/1/23</w:t>
       </w:r>
     </w:p>
@@ -475,21 +778,7 @@
         <w:rPr>
           <w:lang w:val="en-US"/>
         </w:rPr>
-        <w:t>In “</w:t>
-      </w:r>
-      <w:proofErr w:type="spellStart"/>
-      <w:r>
-        <w:rPr>
-          <w:lang w:val="en-US"/>
-        </w:rPr>
-        <w:t>OnInitDialog</w:t>
-      </w:r>
-      <w:proofErr w:type="spellEnd"/>
-      <w:r>
-        <w:rPr>
-          <w:lang w:val="en-US"/>
-        </w:rPr>
-        <w:t>”</w:t>
+        <w:t>In “OnInitDialog”</w:t>
       </w:r>
     </w:p>
     <w:p>
@@ -504,7 +793,6 @@
         </w:rPr>
         <w:t xml:space="preserve">It disappeared only when I did reverse the new </w:t>
       </w:r>
-      <w:proofErr w:type="spellStart"/>
       <w:r>
         <w:rPr>
           <w:lang w:val="en-US"/>
@@ -517,7 +805,6 @@
         </w:rPr>
         <w:t>.rc</w:t>
       </w:r>
-      <w:proofErr w:type="spellEnd"/>
     </w:p>
     <w:p>
       <w:pPr>
@@ -542,21 +829,7 @@
         <w:rPr>
           <w:lang w:val="en-US"/>
         </w:rPr>
-        <w:t>By binary search on files – the problem was with the *.</w:t>
-      </w:r>
-      <w:proofErr w:type="spellStart"/>
-      <w:r>
-        <w:rPr>
-          <w:lang w:val="en-US"/>
-        </w:rPr>
-        <w:t>rc</w:t>
-      </w:r>
-      <w:proofErr w:type="spellEnd"/>
-      <w:r>
-        <w:rPr>
-          <w:lang w:val="en-US"/>
-        </w:rPr>
-        <w:t xml:space="preserve"> file.</w:t>
+        <w:t>By binary search on files – the problem was with the *.rc file.</w:t>
       </w:r>
     </w:p>
     <w:p>
@@ -629,22 +902,7 @@
         <w:rPr>
           <w:lang w:val="en-US"/>
         </w:rPr>
-        <w:lastRenderedPageBreak/>
-        <w:t>Set new version to “v1.3.</w:t>
-      </w:r>
-      <w:proofErr w:type="gramStart"/>
-      <w:r>
-        <w:rPr>
-          <w:lang w:val="en-US"/>
-        </w:rPr>
-        <w:t>0.beta</w:t>
-      </w:r>
-      <w:proofErr w:type="gramEnd"/>
-      <w:r>
-        <w:rPr>
-          <w:lang w:val="en-US"/>
-        </w:rPr>
-        <w:t>1”.</w:t>
+        <w:t>Set new version to “v1.3.0.beta1”.</w:t>
       </w:r>
     </w:p>
     <w:p>
@@ -1061,6 +1319,7 @@
         <w:rPr>
           <w:lang w:val="en-US"/>
         </w:rPr>
+        <w:lastRenderedPageBreak/>
         <w:t>Allow selection number of holidays for each year</w:t>
       </w:r>
     </w:p>
@@ -1252,7 +1511,6 @@
         <w:rPr>
           <w:lang w:val="en-US"/>
         </w:rPr>
-        <w:lastRenderedPageBreak/>
         <w:t xml:space="preserve">Reset values should be just the same as new </w:t>
       </w:r>
       <w:r>
@@ -1603,6 +1861,92 @@
 <file path=word/numbering.xml><?xml version="1.0" encoding="utf-8"?>
 <w:numbering xmlns:wpc="http://schemas.microsoft.com/office/word/2010/wordprocessingCanvas" xmlns:cx="http://schemas.microsoft.com/office/drawing/2014/chartex" xmlns:cx1="http://schemas.microsoft.com/office/drawing/2015/9/8/chartex" xmlns:cx2="http://schemas.microsoft.com/office/drawing/2015/10/21/chartex" xmlns:cx3="http://schemas.microsoft.com/office/drawing/2016/5/9/chartex" xmlns:cx4="http://schemas.microsoft.com/office/drawing/2016/5/10/chartex" xmlns:cx5="http://schemas.microsoft.com/office/drawing/2016/5/11/chartex" xmlns:cx6="http://schemas.microsoft.com/office/drawing/2016/5/12/chartex" xmlns:cx7="http://schemas.microsoft.com/office/drawing/2016/5/13/chartex" xmlns:cx8="http://schemas.microsoft.com/office/drawing/2016/5/14/chartex" xmlns:mc="http://schemas.openxmlformats.org/markup-compatibility/2006" xmlns:aink="http://schemas.microsoft.com/office/drawing/2016/ink" xmlns:am3d="http://schemas.microsoft.com/office/drawing/2017/model3d" xmlns:o="urn:schemas-microsoft-com:office:office" xmlns:oel="http://schemas.microsoft.com/office/2019/extlst" xmlns:r="http://schemas.openxmlformats.org/officeDocument/2006/relationships" xmlns:m="http://schemas.openxmlformats.org/officeDocument/2006/math" xmlns:v="urn:schemas-microsoft-com:vml" xmlns:wp14="http://schemas.microsoft.com/office/word/2010/wordprocessingDrawing" xmlns:wp="http://schemas.openxmlformats.org/drawingml/2006/wordprocessingDrawing" xmlns:w10="urn:schemas-microsoft-com:office:word" xmlns:w="http://schemas.openxmlformats.org/wordprocessingml/2006/main" xmlns:w14="http://schemas.microsoft.com/office/word/2010/wordml" xmlns:w15="http://schemas.microsoft.com/office/word/2012/wordml" xmlns:w16cex="http://schemas.microsoft.com/office/word/2018/wordml/cex" xmlns:w16cid="http://schemas.microsoft.com/office/word/2016/wordml/cid" xmlns:w16="http://schemas.microsoft.com/office/word/2018/wordml" xmlns:w16sdtdh="http://schemas.microsoft.com/office/word/2020/wordml/sdtdatahash" xmlns:w16se="http://schemas.microsoft.com/office/word/2015/wordml/symex" xmlns:wpg="http://schemas.microsoft.com/office/word/2010/wordprocessingGroup" xmlns:wpi="http://schemas.microsoft.com/office/word/2010/wordprocessingInk" xmlns:wne="http://schemas.microsoft.com/office/word/2006/wordml" xmlns:wps="http://schemas.microsoft.com/office/word/2010/wordprocessingShape" mc:Ignorable="w14 w15 w16se w16cid w16 w16cex w16sdtdh wp14">
   <w:abstractNum w:abstractNumId="0" w15:restartNumberingAfterBreak="0">
+    <w:nsid w:val="4A195DDF"/>
+    <w:multiLevelType w:val="hybridMultilevel"/>
+    <w:tmpl w:val="DDF2401A"/>
+    <w:lvl w:ilvl="0" w:tplc="2000000F">
+      <w:start w:val="1"/>
+      <w:numFmt w:val="decimal"/>
+      <w:lvlText w:val="%1."/>
+      <w:lvlJc w:val="left"/>
+      <w:pPr>
+        <w:ind w:left="720" w:hanging="360"/>
+      </w:pPr>
+    </w:lvl>
+    <w:lvl w:ilvl="1" w:tplc="20000019" w:tentative="1">
+      <w:start w:val="1"/>
+      <w:numFmt w:val="lowerLetter"/>
+      <w:lvlText w:val="%2."/>
+      <w:lvlJc w:val="left"/>
+      <w:pPr>
+        <w:ind w:left="1440" w:hanging="360"/>
+      </w:pPr>
+    </w:lvl>
+    <w:lvl w:ilvl="2" w:tplc="2000001B" w:tentative="1">
+      <w:start w:val="1"/>
+      <w:numFmt w:val="lowerRoman"/>
+      <w:lvlText w:val="%3."/>
+      <w:lvlJc w:val="right"/>
+      <w:pPr>
+        <w:ind w:left="2160" w:hanging="180"/>
+      </w:pPr>
+    </w:lvl>
+    <w:lvl w:ilvl="3" w:tplc="2000000F" w:tentative="1">
+      <w:start w:val="1"/>
+      <w:numFmt w:val="decimal"/>
+      <w:lvlText w:val="%4."/>
+      <w:lvlJc w:val="left"/>
+      <w:pPr>
+        <w:ind w:left="2880" w:hanging="360"/>
+      </w:pPr>
+    </w:lvl>
+    <w:lvl w:ilvl="4" w:tplc="20000019" w:tentative="1">
+      <w:start w:val="1"/>
+      <w:numFmt w:val="lowerLetter"/>
+      <w:lvlText w:val="%5."/>
+      <w:lvlJc w:val="left"/>
+      <w:pPr>
+        <w:ind w:left="3600" w:hanging="360"/>
+      </w:pPr>
+    </w:lvl>
+    <w:lvl w:ilvl="5" w:tplc="2000001B" w:tentative="1">
+      <w:start w:val="1"/>
+      <w:numFmt w:val="lowerRoman"/>
+      <w:lvlText w:val="%6."/>
+      <w:lvlJc w:val="right"/>
+      <w:pPr>
+        <w:ind w:left="4320" w:hanging="180"/>
+      </w:pPr>
+    </w:lvl>
+    <w:lvl w:ilvl="6" w:tplc="2000000F" w:tentative="1">
+      <w:start w:val="1"/>
+      <w:numFmt w:val="decimal"/>
+      <w:lvlText w:val="%7."/>
+      <w:lvlJc w:val="left"/>
+      <w:pPr>
+        <w:ind w:left="5040" w:hanging="360"/>
+      </w:pPr>
+    </w:lvl>
+    <w:lvl w:ilvl="7" w:tplc="20000019" w:tentative="1">
+      <w:start w:val="1"/>
+      <w:numFmt w:val="lowerLetter"/>
+      <w:lvlText w:val="%8."/>
+      <w:lvlJc w:val="left"/>
+      <w:pPr>
+        <w:ind w:left="5760" w:hanging="360"/>
+      </w:pPr>
+    </w:lvl>
+    <w:lvl w:ilvl="8" w:tplc="2000001B" w:tentative="1">
+      <w:start w:val="1"/>
+      <w:numFmt w:val="lowerRoman"/>
+      <w:lvlText w:val="%9."/>
+      <w:lvlJc w:val="right"/>
+      <w:pPr>
+        <w:ind w:left="6480" w:hanging="180"/>
+      </w:pPr>
+    </w:lvl>
+  </w:abstractNum>
+  <w:abstractNum w:abstractNumId="1" w15:restartNumberingAfterBreak="0">
     <w:nsid w:val="51B5413C"/>
     <w:multiLevelType w:val="hybridMultilevel"/>
     <w:tmpl w:val="CEA8ACEE"/>
@@ -1691,7 +2035,7 @@
       </w:pPr>
     </w:lvl>
   </w:abstractNum>
-  <w:abstractNum w:abstractNumId="1" w15:restartNumberingAfterBreak="0">
+  <w:abstractNum w:abstractNumId="2" w15:restartNumberingAfterBreak="0">
     <w:nsid w:val="72F31A76"/>
     <w:multiLevelType w:val="hybridMultilevel"/>
     <w:tmpl w:val="8EF48ED2"/>
@@ -1777,7 +2121,7 @@
       </w:pPr>
     </w:lvl>
   </w:abstractNum>
-  <w:abstractNum w:abstractNumId="2" w15:restartNumberingAfterBreak="0">
+  <w:abstractNum w:abstractNumId="3" w15:restartNumberingAfterBreak="0">
     <w:nsid w:val="7AB13536"/>
     <w:multiLevelType w:val="hybridMultilevel"/>
     <w:tmpl w:val="1D2EC9D2"/>
@@ -1863,13 +2207,105 @@
       </w:pPr>
     </w:lvl>
   </w:abstractNum>
+  <w:abstractNum w:abstractNumId="4" w15:restartNumberingAfterBreak="0">
+    <w:nsid w:val="7ABE2EBF"/>
+    <w:multiLevelType w:val="hybridMultilevel"/>
+    <w:tmpl w:val="2E46A930"/>
+    <w:lvl w:ilvl="0" w:tplc="2000000F">
+      <w:start w:val="1"/>
+      <w:numFmt w:val="decimal"/>
+      <w:lvlText w:val="%1."/>
+      <w:lvlJc w:val="left"/>
+      <w:pPr>
+        <w:ind w:left="720" w:hanging="360"/>
+      </w:pPr>
+    </w:lvl>
+    <w:lvl w:ilvl="1" w:tplc="20000019" w:tentative="1">
+      <w:start w:val="1"/>
+      <w:numFmt w:val="lowerLetter"/>
+      <w:lvlText w:val="%2."/>
+      <w:lvlJc w:val="left"/>
+      <w:pPr>
+        <w:ind w:left="1440" w:hanging="360"/>
+      </w:pPr>
+    </w:lvl>
+    <w:lvl w:ilvl="2" w:tplc="2000001B" w:tentative="1">
+      <w:start w:val="1"/>
+      <w:numFmt w:val="lowerRoman"/>
+      <w:lvlText w:val="%3."/>
+      <w:lvlJc w:val="right"/>
+      <w:pPr>
+        <w:ind w:left="2160" w:hanging="180"/>
+      </w:pPr>
+    </w:lvl>
+    <w:lvl w:ilvl="3" w:tplc="2000000F" w:tentative="1">
+      <w:start w:val="1"/>
+      <w:numFmt w:val="decimal"/>
+      <w:lvlText w:val="%4."/>
+      <w:lvlJc w:val="left"/>
+      <w:pPr>
+        <w:ind w:left="2880" w:hanging="360"/>
+      </w:pPr>
+    </w:lvl>
+    <w:lvl w:ilvl="4" w:tplc="20000019" w:tentative="1">
+      <w:start w:val="1"/>
+      <w:numFmt w:val="lowerLetter"/>
+      <w:lvlText w:val="%5."/>
+      <w:lvlJc w:val="left"/>
+      <w:pPr>
+        <w:ind w:left="3600" w:hanging="360"/>
+      </w:pPr>
+    </w:lvl>
+    <w:lvl w:ilvl="5" w:tplc="2000001B" w:tentative="1">
+      <w:start w:val="1"/>
+      <w:numFmt w:val="lowerRoman"/>
+      <w:lvlText w:val="%6."/>
+      <w:lvlJc w:val="right"/>
+      <w:pPr>
+        <w:ind w:left="4320" w:hanging="180"/>
+      </w:pPr>
+    </w:lvl>
+    <w:lvl w:ilvl="6" w:tplc="2000000F" w:tentative="1">
+      <w:start w:val="1"/>
+      <w:numFmt w:val="decimal"/>
+      <w:lvlText w:val="%7."/>
+      <w:lvlJc w:val="left"/>
+      <w:pPr>
+        <w:ind w:left="5040" w:hanging="360"/>
+      </w:pPr>
+    </w:lvl>
+    <w:lvl w:ilvl="7" w:tplc="20000019" w:tentative="1">
+      <w:start w:val="1"/>
+      <w:numFmt w:val="lowerLetter"/>
+      <w:lvlText w:val="%8."/>
+      <w:lvlJc w:val="left"/>
+      <w:pPr>
+        <w:ind w:left="5760" w:hanging="360"/>
+      </w:pPr>
+    </w:lvl>
+    <w:lvl w:ilvl="8" w:tplc="2000001B" w:tentative="1">
+      <w:start w:val="1"/>
+      <w:numFmt w:val="lowerRoman"/>
+      <w:lvlText w:val="%9."/>
+      <w:lvlJc w:val="right"/>
+      <w:pPr>
+        <w:ind w:left="6480" w:hanging="180"/>
+      </w:pPr>
+    </w:lvl>
+  </w:abstractNum>
   <w:num w:numId="1" w16cid:durableId="665282599">
+    <w:abstractNumId w:val="3"/>
+  </w:num>
+  <w:num w:numId="2" w16cid:durableId="693337492">
     <w:abstractNumId w:val="2"/>
   </w:num>
-  <w:num w:numId="2" w16cid:durableId="693337492">
+  <w:num w:numId="3" w16cid:durableId="493299883">
     <w:abstractNumId w:val="1"/>
   </w:num>
-  <w:num w:numId="3" w16cid:durableId="493299883">
+  <w:num w:numId="4" w16cid:durableId="450901602">
+    <w:abstractNumId w:val="4"/>
+  </w:num>
+  <w:num w:numId="5" w16cid:durableId="204803821">
     <w:abstractNumId w:val="0"/>
   </w:num>
 </w:numbering>

</xml_diff>

<commit_message>
Holidays Due updated from main dialog
</commit_message>
<xml_diff>
--- a/Docs/Workers Rights Upgrade - 2023 - work notes.docx
+++ b/Docs/Workers Rights Upgrade - 2023 - work notes.docx
@@ -36,6 +36,115 @@
       <w:pPr>
         <w:rPr>
           <w:lang w:val="en-US"/>
+        </w:rPr>
+      </w:pPr>
+    </w:p>
+    <w:p>
+      <w:pPr>
+        <w:pStyle w:val="Heading2"/>
+        <w:rPr>
+          <w:lang w:val="en-US" w:bidi="ar-JO"/>
+        </w:rPr>
+      </w:pPr>
+      <w:r>
+        <w:rPr>
+          <w:lang w:val="en-US" w:bidi="ar-JO"/>
+        </w:rPr>
+        <w:t>Next – 18/2/23</w:t>
+      </w:r>
+    </w:p>
+    <w:p>
+      <w:pPr>
+        <w:pStyle w:val="ListParagraph"/>
+        <w:numPr>
+          <w:ilvl w:val="0"/>
+          <w:numId w:val="6"/>
+        </w:numPr>
+        <w:rPr>
+          <w:lang w:val="en-US" w:bidi="ar-JO"/>
+        </w:rPr>
+      </w:pPr>
+      <w:r>
+        <w:rPr>
+          <w:lang w:val="en-US" w:bidi="ar-JO"/>
+        </w:rPr>
+        <w:t>Read from main GUI</w:t>
+      </w:r>
+    </w:p>
+    <w:p>
+      <w:pPr>
+        <w:pStyle w:val="ListParagraph"/>
+        <w:numPr>
+          <w:ilvl w:val="0"/>
+          <w:numId w:val="6"/>
+        </w:numPr>
+        <w:rPr>
+          <w:lang w:val="en-US" w:bidi="ar-JO"/>
+        </w:rPr>
+      </w:pPr>
+      <w:r>
+        <w:rPr>
+          <w:lang w:val="en-US" w:bidi="ar-JO"/>
+        </w:rPr>
+        <w:t>Use new classes for vacations computations</w:t>
+      </w:r>
+    </w:p>
+    <w:p>
+      <w:pPr>
+        <w:pStyle w:val="ListParagraph"/>
+        <w:numPr>
+          <w:ilvl w:val="0"/>
+          <w:numId w:val="6"/>
+        </w:numPr>
+        <w:rPr>
+          <w:lang w:val="en-US" w:bidi="ar-JO"/>
+        </w:rPr>
+      </w:pPr>
+      <w:r>
+        <w:rPr>
+          <w:lang w:val="en-US" w:bidi="ar-JO"/>
+        </w:rPr>
+        <w:t>Load from old saves</w:t>
+      </w:r>
+    </w:p>
+    <w:p>
+      <w:pPr>
+        <w:rPr>
+          <w:lang w:val="en-US" w:bidi="ar-JO"/>
+        </w:rPr>
+      </w:pPr>
+    </w:p>
+    <w:p>
+      <w:pPr>
+        <w:pStyle w:val="Heading2"/>
+        <w:rPr>
+          <w:lang w:val="en-US" w:bidi="ar-JO"/>
+        </w:rPr>
+      </w:pPr>
+      <w:r>
+        <w:rPr>
+          <w:lang w:val="en-US" w:bidi="ar-JO"/>
+        </w:rPr>
+        <w:t>Fix tab navigation order – 18/2/23</w:t>
+      </w:r>
+    </w:p>
+    <w:p>
+      <w:pPr>
+        <w:rPr>
+          <w:lang w:val="en-US" w:bidi="ar-JO"/>
+        </w:rPr>
+      </w:pPr>
+      <w:r>
+        <w:rPr>
+          <w:lang w:val="en-US" w:bidi="ar-JO"/>
+        </w:rPr>
+        <w:t>Use VS 2019 option &lt;Format&gt;&lt;Tab Order&gt;</w:t>
+      </w:r>
+    </w:p>
+    <w:p>
+      <w:pPr>
+        <w:rPr>
+          <w:lang w:val="en-US" w:bidi="ar-JO"/>
         </w:rPr>
       </w:pPr>
     </w:p>
@@ -580,6 +689,7 @@
         <w:rPr>
           <w:lang w:val="en-US"/>
         </w:rPr>
+        <w:lastRenderedPageBreak/>
         <w:t>Use new prev years holidays for final computations</w:t>
       </w:r>
     </w:p>
@@ -684,7 +794,6 @@
         <w:rPr>
           <w:lang w:val="en-US"/>
         </w:rPr>
-        <w:lastRenderedPageBreak/>
         <w:t>Filling content in “On Open Dialog” – 22/1/23</w:t>
       </w:r>
     </w:p>
@@ -778,7 +887,21 @@
         <w:rPr>
           <w:lang w:val="en-US"/>
         </w:rPr>
-        <w:t>In “OnInitDialog”</w:t>
+        <w:t>In “</w:t>
+      </w:r>
+      <w:proofErr w:type="spellStart"/>
+      <w:r>
+        <w:rPr>
+          <w:lang w:val="en-US"/>
+        </w:rPr>
+        <w:t>OnInitDialog</w:t>
+      </w:r>
+      <w:proofErr w:type="spellEnd"/>
+      <w:r>
+        <w:rPr>
+          <w:lang w:val="en-US"/>
+        </w:rPr>
+        <w:t>”</w:t>
       </w:r>
     </w:p>
     <w:p>
@@ -793,6 +916,7 @@
         </w:rPr>
         <w:t xml:space="preserve">It disappeared only when I did reverse the new </w:t>
       </w:r>
+      <w:proofErr w:type="spellStart"/>
       <w:r>
         <w:rPr>
           <w:lang w:val="en-US"/>
@@ -805,6 +929,7 @@
         </w:rPr>
         <w:t>.rc</w:t>
       </w:r>
+      <w:proofErr w:type="spellEnd"/>
     </w:p>
     <w:p>
       <w:pPr>
@@ -829,7 +954,21 @@
         <w:rPr>
           <w:lang w:val="en-US"/>
         </w:rPr>
-        <w:t>By binary search on files – the problem was with the *.rc file.</w:t>
+        <w:t>By binary search on files – the problem was with the *.</w:t>
+      </w:r>
+      <w:proofErr w:type="spellStart"/>
+      <w:r>
+        <w:rPr>
+          <w:lang w:val="en-US"/>
+        </w:rPr>
+        <w:t>rc</w:t>
+      </w:r>
+      <w:proofErr w:type="spellEnd"/>
+      <w:r>
+        <w:rPr>
+          <w:lang w:val="en-US"/>
+        </w:rPr>
+        <w:t xml:space="preserve"> file.</w:t>
       </w:r>
     </w:p>
     <w:p>
@@ -902,7 +1041,21 @@
         <w:rPr>
           <w:lang w:val="en-US"/>
         </w:rPr>
-        <w:t>Set new version to “v1.3.0.beta1”.</w:t>
+        <w:t>Set new version to “v1.3.</w:t>
+      </w:r>
+      <w:proofErr w:type="gramStart"/>
+      <w:r>
+        <w:rPr>
+          <w:lang w:val="en-US"/>
+        </w:rPr>
+        <w:t>0.beta</w:t>
+      </w:r>
+      <w:proofErr w:type="gramEnd"/>
+      <w:r>
+        <w:rPr>
+          <w:lang w:val="en-US"/>
+        </w:rPr>
+        <w:t>1”.</w:t>
       </w:r>
     </w:p>
     <w:p>
@@ -1239,6 +1392,7 @@
         <w:rPr>
           <w:lang w:val="en-US"/>
         </w:rPr>
+        <w:lastRenderedPageBreak/>
         <w:t>Allow entering operators name in Hebrew, English or both.</w:t>
       </w:r>
     </w:p>
@@ -1319,7 +1473,6 @@
         <w:rPr>
           <w:lang w:val="en-US"/>
         </w:rPr>
-        <w:lastRenderedPageBreak/>
         <w:t>Allow selection number of holidays for each year</w:t>
       </w:r>
     </w:p>
@@ -1861,6 +2014,95 @@
 <file path=word/numbering.xml><?xml version="1.0" encoding="utf-8"?>
 <w:numbering xmlns:wpc="http://schemas.microsoft.com/office/word/2010/wordprocessingCanvas" xmlns:cx="http://schemas.microsoft.com/office/drawing/2014/chartex" xmlns:cx1="http://schemas.microsoft.com/office/drawing/2015/9/8/chartex" xmlns:cx2="http://schemas.microsoft.com/office/drawing/2015/10/21/chartex" xmlns:cx3="http://schemas.microsoft.com/office/drawing/2016/5/9/chartex" xmlns:cx4="http://schemas.microsoft.com/office/drawing/2016/5/10/chartex" xmlns:cx5="http://schemas.microsoft.com/office/drawing/2016/5/11/chartex" xmlns:cx6="http://schemas.microsoft.com/office/drawing/2016/5/12/chartex" xmlns:cx7="http://schemas.microsoft.com/office/drawing/2016/5/13/chartex" xmlns:cx8="http://schemas.microsoft.com/office/drawing/2016/5/14/chartex" xmlns:mc="http://schemas.openxmlformats.org/markup-compatibility/2006" xmlns:aink="http://schemas.microsoft.com/office/drawing/2016/ink" xmlns:am3d="http://schemas.microsoft.com/office/drawing/2017/model3d" xmlns:o="urn:schemas-microsoft-com:office:office" xmlns:oel="http://schemas.microsoft.com/office/2019/extlst" xmlns:r="http://schemas.openxmlformats.org/officeDocument/2006/relationships" xmlns:m="http://schemas.openxmlformats.org/officeDocument/2006/math" xmlns:v="urn:schemas-microsoft-com:vml" xmlns:wp14="http://schemas.microsoft.com/office/word/2010/wordprocessingDrawing" xmlns:wp="http://schemas.openxmlformats.org/drawingml/2006/wordprocessingDrawing" xmlns:w10="urn:schemas-microsoft-com:office:word" xmlns:w="http://schemas.openxmlformats.org/wordprocessingml/2006/main" xmlns:w14="http://schemas.microsoft.com/office/word/2010/wordml" xmlns:w15="http://schemas.microsoft.com/office/word/2012/wordml" xmlns:w16cex="http://schemas.microsoft.com/office/word/2018/wordml/cex" xmlns:w16cid="http://schemas.microsoft.com/office/word/2016/wordml/cid" xmlns:w16="http://schemas.microsoft.com/office/word/2018/wordml" xmlns:w16sdtdh="http://schemas.microsoft.com/office/word/2020/wordml/sdtdatahash" xmlns:w16se="http://schemas.microsoft.com/office/word/2015/wordml/symex" xmlns:wpg="http://schemas.microsoft.com/office/word/2010/wordprocessingGroup" xmlns:wpi="http://schemas.microsoft.com/office/word/2010/wordprocessingInk" xmlns:wne="http://schemas.microsoft.com/office/word/2006/wordml" xmlns:wps="http://schemas.microsoft.com/office/word/2010/wordprocessingShape" mc:Ignorable="w14 w15 w16se w16cid w16 w16cex w16sdtdh wp14">
   <w:abstractNum w:abstractNumId="0" w15:restartNumberingAfterBreak="0">
+    <w:nsid w:val="081F44E4"/>
+    <w:multiLevelType w:val="hybridMultilevel"/>
+    <w:tmpl w:val="BBAEA7FE"/>
+    <w:lvl w:ilvl="0" w:tplc="20000011">
+      <w:start w:val="1"/>
+      <w:numFmt w:val="decimal"/>
+      <w:lvlText w:val="%1)"/>
+      <w:lvlJc w:val="left"/>
+      <w:pPr>
+        <w:ind w:left="720" w:hanging="360"/>
+      </w:pPr>
+      <w:rPr>
+        <w:rFonts w:hint="default"/>
+      </w:rPr>
+    </w:lvl>
+    <w:lvl w:ilvl="1" w:tplc="20000019" w:tentative="1">
+      <w:start w:val="1"/>
+      <w:numFmt w:val="lowerLetter"/>
+      <w:lvlText w:val="%2."/>
+      <w:lvlJc w:val="left"/>
+      <w:pPr>
+        <w:ind w:left="1440" w:hanging="360"/>
+      </w:pPr>
+    </w:lvl>
+    <w:lvl w:ilvl="2" w:tplc="2000001B" w:tentative="1">
+      <w:start w:val="1"/>
+      <w:numFmt w:val="lowerRoman"/>
+      <w:lvlText w:val="%3."/>
+      <w:lvlJc w:val="right"/>
+      <w:pPr>
+        <w:ind w:left="2160" w:hanging="180"/>
+      </w:pPr>
+    </w:lvl>
+    <w:lvl w:ilvl="3" w:tplc="2000000F" w:tentative="1">
+      <w:start w:val="1"/>
+      <w:numFmt w:val="decimal"/>
+      <w:lvlText w:val="%4."/>
+      <w:lvlJc w:val="left"/>
+      <w:pPr>
+        <w:ind w:left="2880" w:hanging="360"/>
+      </w:pPr>
+    </w:lvl>
+    <w:lvl w:ilvl="4" w:tplc="20000019" w:tentative="1">
+      <w:start w:val="1"/>
+      <w:numFmt w:val="lowerLetter"/>
+      <w:lvlText w:val="%5."/>
+      <w:lvlJc w:val="left"/>
+      <w:pPr>
+        <w:ind w:left="3600" w:hanging="360"/>
+      </w:pPr>
+    </w:lvl>
+    <w:lvl w:ilvl="5" w:tplc="2000001B" w:tentative="1">
+      <w:start w:val="1"/>
+      <w:numFmt w:val="lowerRoman"/>
+      <w:lvlText w:val="%6."/>
+      <w:lvlJc w:val="right"/>
+      <w:pPr>
+        <w:ind w:left="4320" w:hanging="180"/>
+      </w:pPr>
+    </w:lvl>
+    <w:lvl w:ilvl="6" w:tplc="2000000F" w:tentative="1">
+      <w:start w:val="1"/>
+      <w:numFmt w:val="decimal"/>
+      <w:lvlText w:val="%7."/>
+      <w:lvlJc w:val="left"/>
+      <w:pPr>
+        <w:ind w:left="5040" w:hanging="360"/>
+      </w:pPr>
+    </w:lvl>
+    <w:lvl w:ilvl="7" w:tplc="20000019" w:tentative="1">
+      <w:start w:val="1"/>
+      <w:numFmt w:val="lowerLetter"/>
+      <w:lvlText w:val="%8."/>
+      <w:lvlJc w:val="left"/>
+      <w:pPr>
+        <w:ind w:left="5760" w:hanging="360"/>
+      </w:pPr>
+    </w:lvl>
+    <w:lvl w:ilvl="8" w:tplc="2000001B" w:tentative="1">
+      <w:start w:val="1"/>
+      <w:numFmt w:val="lowerRoman"/>
+      <w:lvlText w:val="%9."/>
+      <w:lvlJc w:val="right"/>
+      <w:pPr>
+        <w:ind w:left="6480" w:hanging="180"/>
+      </w:pPr>
+    </w:lvl>
+  </w:abstractNum>
+  <w:abstractNum w:abstractNumId="1" w15:restartNumberingAfterBreak="0">
     <w:nsid w:val="4A195DDF"/>
     <w:multiLevelType w:val="hybridMultilevel"/>
     <w:tmpl w:val="DDF2401A"/>
@@ -1946,7 +2188,7 @@
       </w:pPr>
     </w:lvl>
   </w:abstractNum>
-  <w:abstractNum w:abstractNumId="1" w15:restartNumberingAfterBreak="0">
+  <w:abstractNum w:abstractNumId="2" w15:restartNumberingAfterBreak="0">
     <w:nsid w:val="51B5413C"/>
     <w:multiLevelType w:val="hybridMultilevel"/>
     <w:tmpl w:val="CEA8ACEE"/>
@@ -2035,7 +2277,7 @@
       </w:pPr>
     </w:lvl>
   </w:abstractNum>
-  <w:abstractNum w:abstractNumId="2" w15:restartNumberingAfterBreak="0">
+  <w:abstractNum w:abstractNumId="3" w15:restartNumberingAfterBreak="0">
     <w:nsid w:val="72F31A76"/>
     <w:multiLevelType w:val="hybridMultilevel"/>
     <w:tmpl w:val="8EF48ED2"/>
@@ -2121,7 +2363,7 @@
       </w:pPr>
     </w:lvl>
   </w:abstractNum>
-  <w:abstractNum w:abstractNumId="3" w15:restartNumberingAfterBreak="0">
+  <w:abstractNum w:abstractNumId="4" w15:restartNumberingAfterBreak="0">
     <w:nsid w:val="7AB13536"/>
     <w:multiLevelType w:val="hybridMultilevel"/>
     <w:tmpl w:val="1D2EC9D2"/>
@@ -2207,7 +2449,7 @@
       </w:pPr>
     </w:lvl>
   </w:abstractNum>
-  <w:abstractNum w:abstractNumId="4" w15:restartNumberingAfterBreak="0">
+  <w:abstractNum w:abstractNumId="5" w15:restartNumberingAfterBreak="0">
     <w:nsid w:val="7ABE2EBF"/>
     <w:multiLevelType w:val="hybridMultilevel"/>
     <w:tmpl w:val="2E46A930"/>
@@ -2294,18 +2536,21 @@
     </w:lvl>
   </w:abstractNum>
   <w:num w:numId="1" w16cid:durableId="665282599">
+    <w:abstractNumId w:val="4"/>
+  </w:num>
+  <w:num w:numId="2" w16cid:durableId="693337492">
     <w:abstractNumId w:val="3"/>
   </w:num>
-  <w:num w:numId="2" w16cid:durableId="693337492">
+  <w:num w:numId="3" w16cid:durableId="493299883">
     <w:abstractNumId w:val="2"/>
   </w:num>
-  <w:num w:numId="3" w16cid:durableId="493299883">
+  <w:num w:numId="4" w16cid:durableId="450901602">
+    <w:abstractNumId w:val="5"/>
+  </w:num>
+  <w:num w:numId="5" w16cid:durableId="204803821">
     <w:abstractNumId w:val="1"/>
   </w:num>
-  <w:num w:numId="4" w16cid:durableId="450901602">
-    <w:abstractNumId w:val="4"/>
-  </w:num>
-  <w:num w:numId="5" w16cid:durableId="204803821">
+  <w:num w:numId="6" w16cid:durableId="1066413724">
     <w:abstractNumId w:val="0"/>
   </w:num>
 </w:numbering>

</xml_diff>

<commit_message>
Holidays computations work with new "Holidays Due" class
</commit_message>
<xml_diff>
--- a/Docs/Workers Rights Upgrade - 2023 - work notes.docx
+++ b/Docs/Workers Rights Upgrade - 2023 - work notes.docx
@@ -36,6 +36,249 @@
       <w:pPr>
         <w:rPr>
           <w:lang w:val="en-US"/>
+        </w:rPr>
+      </w:pPr>
+    </w:p>
+    <w:p>
+      <w:pPr>
+        <w:pStyle w:val="Heading2"/>
+        <w:rPr>
+          <w:lang w:val="en-US" w:bidi="ar-JO"/>
+        </w:rPr>
+      </w:pPr>
+      <w:r>
+        <w:rPr>
+          <w:lang w:val="en-US" w:bidi="ar-JO"/>
+        </w:rPr>
+        <w:t>Using new “g Holidays Due” to compute due payment – 18/2/23</w:t>
+      </w:r>
+    </w:p>
+    <w:p>
+      <w:pPr>
+        <w:rPr>
+          <w:lang w:val="en-US" w:bidi="ar-JO"/>
+        </w:rPr>
+      </w:pPr>
+      <w:r>
+        <w:rPr>
+          <w:lang w:val="en-US" w:bidi="ar-JO"/>
+        </w:rPr>
+        <w:t xml:space="preserve">Main functions: </w:t>
+      </w:r>
+    </w:p>
+    <w:p>
+      <w:pPr>
+        <w:rPr>
+          <w:rFonts w:ascii="Consolas" w:hAnsi="Consolas" w:cs="Consolas"/>
+          <w:color w:val="000000"/>
+          <w:sz w:val="19"/>
+          <w:szCs w:val="19"/>
+        </w:rPr>
+      </w:pPr>
+      <w:r>
+        <w:rPr>
+          <w:rFonts w:ascii="Consolas" w:hAnsi="Consolas" w:cs="Consolas"/>
+          <w:color w:val="0000FF"/>
+          <w:sz w:val="19"/>
+          <w:szCs w:val="19"/>
+        </w:rPr>
+        <w:t>bool</w:t>
+      </w:r>
+      <w:r>
+        <w:rPr>
+          <w:rFonts w:ascii="Consolas" w:hAnsi="Consolas" w:cs="Consolas"/>
+          <w:color w:val="000000"/>
+          <w:sz w:val="19"/>
+          <w:szCs w:val="19"/>
+        </w:rPr>
+        <w:t xml:space="preserve"> </w:t>
+      </w:r>
+      <w:proofErr w:type="spellStart"/>
+      <w:r>
+        <w:rPr>
+          <w:rFonts w:ascii="Consolas" w:hAnsi="Consolas" w:cs="Consolas"/>
+          <w:color w:val="2B91AF"/>
+          <w:sz w:val="19"/>
+          <w:szCs w:val="19"/>
+        </w:rPr>
+        <w:t>CAllRights</w:t>
+      </w:r>
+      <w:proofErr w:type="spellEnd"/>
+      <w:r>
+        <w:rPr>
+          <w:rFonts w:ascii="Consolas" w:hAnsi="Consolas" w:cs="Consolas"/>
+          <w:color w:val="000000"/>
+          <w:sz w:val="19"/>
+          <w:szCs w:val="19"/>
+        </w:rPr>
+        <w:t>::Compute(</w:t>
+      </w:r>
+      <w:r>
+        <w:rPr>
+          <w:rFonts w:ascii="Consolas" w:hAnsi="Consolas" w:cs="Consolas"/>
+          <w:color w:val="0000FF"/>
+          <w:sz w:val="19"/>
+          <w:szCs w:val="19"/>
+        </w:rPr>
+        <w:t>void</w:t>
+      </w:r>
+      <w:r>
+        <w:rPr>
+          <w:rFonts w:ascii="Consolas" w:hAnsi="Consolas" w:cs="Consolas"/>
+          <w:color w:val="000000"/>
+          <w:sz w:val="19"/>
+          <w:szCs w:val="19"/>
+        </w:rPr>
+        <w:t>)</w:t>
+      </w:r>
+    </w:p>
+    <w:p>
+      <w:pPr>
+        <w:pStyle w:val="ListParagraph"/>
+        <w:numPr>
+          <w:ilvl w:val="0"/>
+          <w:numId w:val="7"/>
+        </w:numPr>
+        <w:rPr>
+          <w:lang w:val="en-US" w:bidi="ar-JO"/>
+        </w:rPr>
+      </w:pPr>
+      <w:r>
+        <w:rPr>
+          <w:rFonts w:ascii="Consolas" w:hAnsi="Consolas" w:cs="Consolas"/>
+          <w:color w:val="0000FF"/>
+          <w:sz w:val="19"/>
+          <w:szCs w:val="19"/>
+        </w:rPr>
+        <w:t>bool</w:t>
+      </w:r>
+      <w:r>
+        <w:rPr>
+          <w:rFonts w:ascii="Consolas" w:hAnsi="Consolas" w:cs="Consolas"/>
+          <w:color w:val="000000"/>
+          <w:sz w:val="19"/>
+          <w:szCs w:val="19"/>
+        </w:rPr>
+        <w:t xml:space="preserve"> </w:t>
+      </w:r>
+      <w:proofErr w:type="spellStart"/>
+      <w:r>
+        <w:rPr>
+          <w:rFonts w:ascii="Consolas" w:hAnsi="Consolas" w:cs="Consolas"/>
+          <w:color w:val="2B91AF"/>
+          <w:sz w:val="19"/>
+          <w:szCs w:val="19"/>
+        </w:rPr>
+        <w:t>CAllRights</w:t>
+      </w:r>
+      <w:proofErr w:type="spellEnd"/>
+      <w:r>
+        <w:rPr>
+          <w:rFonts w:ascii="Consolas" w:hAnsi="Consolas" w:cs="Consolas"/>
+          <w:color w:val="000000"/>
+          <w:sz w:val="19"/>
+          <w:szCs w:val="19"/>
+        </w:rPr>
+        <w:t>::</w:t>
+      </w:r>
+      <w:proofErr w:type="spellStart"/>
+      <w:r>
+        <w:rPr>
+          <w:rFonts w:ascii="Consolas" w:hAnsi="Consolas" w:cs="Consolas"/>
+          <w:color w:val="000000"/>
+          <w:sz w:val="19"/>
+          <w:szCs w:val="19"/>
+        </w:rPr>
+        <w:t>ComputeInternal</w:t>
+      </w:r>
+      <w:proofErr w:type="spellEnd"/>
+      <w:r>
+        <w:rPr>
+          <w:rFonts w:ascii="Consolas" w:hAnsi="Consolas" w:cs="Consolas"/>
+          <w:color w:val="000000"/>
+          <w:sz w:val="19"/>
+          <w:szCs w:val="19"/>
+        </w:rPr>
+        <w:t>()</w:t>
+      </w:r>
+    </w:p>
+    <w:p>
+      <w:pPr>
+        <w:pStyle w:val="ListParagraph"/>
+        <w:numPr>
+          <w:ilvl w:val="0"/>
+          <w:numId w:val="7"/>
+        </w:numPr>
+        <w:rPr>
+          <w:lang w:val="en-US" w:bidi="ar-JO"/>
+        </w:rPr>
+      </w:pPr>
+      <w:r>
+        <w:rPr>
+          <w:rFonts w:ascii="Consolas" w:hAnsi="Consolas" w:cs="Consolas"/>
+          <w:color w:val="0000FF"/>
+          <w:sz w:val="19"/>
+          <w:szCs w:val="19"/>
+        </w:rPr>
+        <w:t>void</w:t>
+      </w:r>
+      <w:r>
+        <w:rPr>
+          <w:rFonts w:ascii="Consolas" w:hAnsi="Consolas" w:cs="Consolas"/>
+          <w:color w:val="000000"/>
+          <w:sz w:val="19"/>
+          <w:szCs w:val="19"/>
+        </w:rPr>
+        <w:t xml:space="preserve"> </w:t>
+      </w:r>
+      <w:proofErr w:type="spellStart"/>
+      <w:r>
+        <w:rPr>
+          <w:rFonts w:ascii="Consolas" w:hAnsi="Consolas" w:cs="Consolas"/>
+          <w:color w:val="2B91AF"/>
+          <w:sz w:val="19"/>
+          <w:szCs w:val="19"/>
+        </w:rPr>
+        <w:t>CRight</w:t>
+      </w:r>
+      <w:proofErr w:type="spellEnd"/>
+      <w:r>
+        <w:rPr>
+          <w:rFonts w:ascii="Consolas" w:hAnsi="Consolas" w:cs="Consolas"/>
+          <w:color w:val="000000"/>
+          <w:sz w:val="19"/>
+          <w:szCs w:val="19"/>
+        </w:rPr>
+        <w:t>::Init(</w:t>
+      </w:r>
+      <w:r>
+        <w:rPr>
+          <w:rFonts w:ascii="Consolas" w:hAnsi="Consolas" w:cs="Consolas"/>
+          <w:color w:val="0000FF"/>
+          <w:sz w:val="19"/>
+          <w:szCs w:val="19"/>
+        </w:rPr>
+        <w:t>void</w:t>
+      </w:r>
+      <w:r>
+        <w:rPr>
+          <w:rFonts w:ascii="Consolas" w:hAnsi="Consolas" w:cs="Consolas"/>
+          <w:color w:val="000000"/>
+          <w:sz w:val="19"/>
+          <w:szCs w:val="19"/>
+        </w:rPr>
+        <w:t>)</w:t>
+      </w:r>
+    </w:p>
+    <w:p>
+      <w:pPr>
+        <w:pStyle w:val="ListParagraph"/>
+        <w:numPr>
+          <w:ilvl w:val="0"/>
+          <w:numId w:val="7"/>
+        </w:numPr>
+        <w:rPr>
+          <w:lang w:val="en-US" w:bidi="ar-JO"/>
         </w:rPr>
       </w:pPr>
     </w:p>
@@ -70,6 +313,19 @@
         </w:rPr>
         <w:t>Read from main GUI</w:t>
       </w:r>
+      <w:r>
+        <w:rPr>
+          <w:lang w:val="en-US" w:bidi="ar-JO"/>
+        </w:rPr>
+        <w:t xml:space="preserve"> </w:t>
+      </w:r>
+      <w:r>
+        <w:rPr>
+          <w:highlight w:val="yellow"/>
+          <w:lang w:val="en-US" w:bidi="ar-JO"/>
+        </w:rPr>
+        <w:t>- Done</w:t>
+      </w:r>
     </w:p>
     <w:p>
       <w:pPr>
@@ -109,10 +365,21 @@
     </w:p>
     <w:p>
       <w:pPr>
-        <w:rPr>
-          <w:lang w:val="en-US" w:bidi="ar-JO"/>
-        </w:rPr>
-      </w:pPr>
+        <w:pStyle w:val="ListParagraph"/>
+        <w:numPr>
+          <w:ilvl w:val="0"/>
+          <w:numId w:val="6"/>
+        </w:numPr>
+        <w:rPr>
+          <w:lang w:val="en-US" w:bidi="ar-JO"/>
+        </w:rPr>
+      </w:pPr>
+      <w:r>
+        <w:rPr>
+          <w:lang w:val="en-US" w:bidi="ar-JO"/>
+        </w:rPr>
+        <w:t>Reorganize “On Input Change” in main dialog.</w:t>
+      </w:r>
     </w:p>
     <w:p>
       <w:pPr>
@@ -689,7 +956,6 @@
         <w:rPr>
           <w:lang w:val="en-US"/>
         </w:rPr>
-        <w:lastRenderedPageBreak/>
         <w:t>Use new prev years holidays for final computations</w:t>
       </w:r>
     </w:p>
@@ -1041,21 +1307,7 @@
         <w:rPr>
           <w:lang w:val="en-US"/>
         </w:rPr>
-        <w:t>Set new version to “v1.3.</w:t>
-      </w:r>
-      <w:proofErr w:type="gramStart"/>
-      <w:r>
-        <w:rPr>
-          <w:lang w:val="en-US"/>
-        </w:rPr>
-        <w:t>0.beta</w:t>
-      </w:r>
-      <w:proofErr w:type="gramEnd"/>
-      <w:r>
-        <w:rPr>
-          <w:lang w:val="en-US"/>
-        </w:rPr>
-        <w:t>1”.</w:t>
+        <w:t>Set new version to “v1.3.0.beta1”.</w:t>
       </w:r>
     </w:p>
     <w:p>
@@ -1392,443 +1644,443 @@
         <w:rPr>
           <w:lang w:val="en-US"/>
         </w:rPr>
+        <w:t>Allow entering operators name in Hebrew, English or both.</w:t>
+      </w:r>
+    </w:p>
+    <w:p>
+      <w:pPr>
+        <w:pStyle w:val="Heading2"/>
+        <w:rPr>
+          <w:lang w:val="en-US"/>
+        </w:rPr>
+      </w:pPr>
+      <w:r>
+        <w:rPr>
+          <w:lang w:val="en-US"/>
+        </w:rPr>
+        <w:t>BUG: In “edit work period” dialog</w:t>
+      </w:r>
+    </w:p>
+    <w:p>
+      <w:pPr>
+        <w:rPr>
+          <w:lang w:val="en-US"/>
+        </w:rPr>
+      </w:pPr>
+      <w:r>
+        <w:rPr>
+          <w:lang w:val="en-US"/>
+        </w:rPr>
+        <w:t>If selecting monthly or hourly periods</w:t>
+      </w:r>
+    </w:p>
+    <w:p>
+      <w:pPr>
+        <w:rPr>
+          <w:lang w:val="en-US"/>
+        </w:rPr>
+      </w:pPr>
+      <w:r>
+        <w:rPr>
+          <w:lang w:val="en-US"/>
+        </w:rPr>
+        <w:t>Currently by default undefined periods are using minimum wage.</w:t>
+      </w:r>
+    </w:p>
+    <w:p>
+      <w:pPr>
+        <w:rPr>
+          <w:lang w:val="en-US"/>
+        </w:rPr>
+      </w:pPr>
+      <w:r>
+        <w:rPr>
+          <w:lang w:val="en-US"/>
+        </w:rPr>
+        <w:t>Should show a warning if not all work period is defined,</w:t>
+      </w:r>
+    </w:p>
+    <w:p>
+      <w:pPr>
+        <w:rPr>
+          <w:lang w:val="en-US"/>
+        </w:rPr>
+      </w:pPr>
+      <w:r>
+        <w:rPr>
+          <w:lang w:val="en-US"/>
+        </w:rPr>
+        <w:t>Only on special checkbox, allow filling missing periods with minimum wage.</w:t>
+      </w:r>
+    </w:p>
+    <w:p>
+      <w:pPr>
+        <w:pStyle w:val="Heading2"/>
+        <w:rPr>
+          <w:lang w:val="en-US"/>
+        </w:rPr>
+      </w:pPr>
+      <w:r>
+        <w:rPr>
+          <w:lang w:val="en-US"/>
+        </w:rPr>
+        <w:t>Allow selection number of holidays for each year</w:t>
+      </w:r>
+    </w:p>
+    <w:p>
+      <w:pPr>
+        <w:rPr>
+          <w:lang w:val="en-US"/>
+        </w:rPr>
+      </w:pPr>
+      <w:r>
+        <w:rPr>
+          <w:lang w:val="en-US"/>
+        </w:rPr>
+        <w:t>On main dialog – maybe open new dialog…</w:t>
+      </w:r>
+    </w:p>
+    <w:p>
+      <w:pPr>
+        <w:rPr>
+          <w:lang w:val="en-US"/>
+        </w:rPr>
+      </w:pPr>
+    </w:p>
+    <w:p>
+      <w:pPr>
+        <w:pStyle w:val="Heading2"/>
+        <w:rPr>
+          <w:lang w:val="en-US"/>
+        </w:rPr>
+      </w:pPr>
+      <w:r>
+        <w:rPr>
+          <w:highlight w:val="yellow"/>
+          <w:lang w:val="en-US"/>
+        </w:rPr>
+        <w:t xml:space="preserve">More Corrections, Features &amp; </w:t>
+      </w:r>
+      <w:r>
+        <w:rPr>
+          <w:highlight w:val="yellow"/>
+          <w:lang w:val="en-US"/>
+        </w:rPr>
+        <w:t>Options</w:t>
+      </w:r>
+    </w:p>
+    <w:p>
+      <w:pPr>
+        <w:rPr>
+          <w:lang w:val="en-US"/>
+        </w:rPr>
+      </w:pPr>
+      <w:r>
+        <w:rPr>
+          <w:lang w:val="en-US"/>
+        </w:rPr>
+        <w:t>Allow user to open the saved letter</w:t>
+      </w:r>
+      <w:r>
+        <w:rPr>
+          <w:lang w:val="en-US"/>
+        </w:rPr>
+        <w:t xml:space="preserve"> – or the directory – preferably from the message box that announce that the file was saved (or button, or letter).</w:t>
+      </w:r>
+    </w:p>
+    <w:p>
+      <w:pPr>
+        <w:rPr>
+          <w:lang w:val="en-US"/>
+        </w:rPr>
+      </w:pPr>
+      <w:r>
+        <w:rPr>
+          <w:lang w:val="en-US"/>
+        </w:rPr>
+        <w:t>Allow selection of directory to save letters – from “Config” Menu.</w:t>
+      </w:r>
+    </w:p>
+    <w:p>
+      <w:pPr>
+        <w:rPr>
+          <w:lang w:val="en-US"/>
+        </w:rPr>
+      </w:pPr>
+      <w:r>
+        <w:rPr>
+          <w:lang w:val="en-US"/>
+        </w:rPr>
+        <w:t>Allow entry of connection details from Config menu.</w:t>
+      </w:r>
+    </w:p>
+    <w:p>
+      <w:pPr>
+        <w:rPr>
+          <w:lang w:val="en-US"/>
+        </w:rPr>
+      </w:pPr>
+      <w:r>
+        <w:rPr>
+          <w:lang w:val="en-US"/>
+        </w:rPr>
+        <w:t>Maybe define connection details per specific user.</w:t>
+      </w:r>
+    </w:p>
+    <w:p>
+      <w:pPr>
+        <w:rPr>
+          <w:lang w:val="en-US"/>
+        </w:rPr>
+      </w:pPr>
+      <w:r>
+        <w:rPr>
+          <w:lang w:val="en-US"/>
+        </w:rPr>
+        <w:t>Reset – do not reset operator name.</w:t>
+      </w:r>
+    </w:p>
+    <w:p>
+      <w:pPr>
+        <w:rPr>
+          <w:lang w:val="en-US"/>
+        </w:rPr>
+      </w:pPr>
+      <w:r>
+        <w:rPr>
+          <w:lang w:val="en-US"/>
+        </w:rPr>
+        <w:t>Optional: On opening, verify operator name.</w:t>
+      </w:r>
+    </w:p>
+    <w:p>
+      <w:pPr>
+        <w:rPr>
+          <w:lang w:val="en-US"/>
+        </w:rPr>
+      </w:pPr>
+      <w:r>
+        <w:rPr>
+          <w:lang w:val="en-US"/>
+        </w:rPr>
+        <w:t>On selection of a holiday file – make sure the file is updated to required year (end of employment).</w:t>
+      </w:r>
+    </w:p>
+    <w:p>
+      <w:pPr>
+        <w:rPr>
+          <w:lang w:val="en-US"/>
+        </w:rPr>
+      </w:pPr>
+      <w:r>
+        <w:rPr>
+          <w:lang w:val="en-US"/>
+        </w:rPr>
+        <w:t>Default values – “Passport”?</w:t>
+      </w:r>
+    </w:p>
+    <w:p>
+      <w:pPr>
+        <w:rPr>
+          <w:lang w:val="en-US"/>
+        </w:rPr>
+      </w:pPr>
+      <w:r>
+        <w:rPr>
+          <w:lang w:val="en-US"/>
+        </w:rPr>
+        <w:t>Check if ID number is valid?</w:t>
+      </w:r>
+    </w:p>
+    <w:p>
+      <w:pPr>
+        <w:rPr>
+          <w:lang w:val="en-US"/>
+        </w:rPr>
+      </w:pPr>
+      <w:r>
+        <w:rPr>
+          <w:lang w:val="en-US"/>
+        </w:rPr>
+        <w:t>Non-numeric fields should not default to “zero”.</w:t>
+      </w:r>
+    </w:p>
+    <w:p>
+      <w:pPr>
+        <w:rPr>
+          <w:lang w:val="en-US"/>
+        </w:rPr>
+      </w:pPr>
+      <w:r>
+        <w:rPr>
+          <w:lang w:val="en-US"/>
+        </w:rPr>
+        <w:t xml:space="preserve">Reset values should be just the same as new </w:t>
+      </w:r>
+      <w:r>
+        <w:rPr>
+          <w:lang w:val="en-US"/>
+        </w:rPr>
+        <w:t>activation of the APP.</w:t>
+      </w:r>
+    </w:p>
+    <w:p>
+      <w:pPr>
+        <w:pStyle w:val="Heading4"/>
+        <w:rPr>
+          <w:lang w:val="en-US"/>
+        </w:rPr>
+      </w:pPr>
+    </w:p>
+    <w:p>
+      <w:pPr>
+        <w:rPr>
+          <w:lang w:val="en-US"/>
+        </w:rPr>
+      </w:pPr>
+      <w:r>
+        <w:rPr>
+          <w:lang w:val="en-US"/>
+        </w:rPr>
+        <w:t>If the SW refuses to save – should tell exactly why!</w:t>
+      </w:r>
+    </w:p>
+    <w:p>
+      <w:pPr>
+        <w:rPr>
+          <w:lang w:val="en-US"/>
+        </w:rPr>
+      </w:pPr>
+      <w:r>
+        <w:rPr>
+          <w:lang w:val="en-US"/>
+        </w:rPr>
+        <w:t>Maybe – help online…</w:t>
+      </w:r>
+      <w:r>
+        <w:rPr>
+          <w:lang w:val="en-US"/>
+        </w:rPr>
+        <w:t xml:space="preserve"> maybe “tool tips”.</w:t>
+      </w:r>
+    </w:p>
+    <w:p>
+      <w:pPr>
+        <w:rPr>
+          <w:lang w:val="en-US"/>
+        </w:rPr>
+      </w:pPr>
+      <w:r>
+        <w:rPr>
+          <w:lang w:val="en-US"/>
+        </w:rPr>
+        <w:t>Use “invisible” and “grayed out” modes for some fields...</w:t>
+      </w:r>
+    </w:p>
+    <w:p>
+      <w:pPr>
+        <w:rPr>
+          <w:lang w:val="en-US"/>
+        </w:rPr>
+      </w:pPr>
+      <w:r>
+        <w:rPr>
+          <w:lang w:val="en-US"/>
+        </w:rPr>
+        <w:t>For example – holiday selection before definition of details.</w:t>
+      </w:r>
+    </w:p>
+    <w:p>
+      <w:pPr>
+        <w:rPr>
+          <w:lang w:val="en-US"/>
+        </w:rPr>
+      </w:pPr>
+      <w:r>
+        <w:rPr>
+          <w:lang w:val="en-US"/>
+        </w:rPr>
+        <w:t>Frames for special fields</w:t>
+      </w:r>
+    </w:p>
+    <w:p>
+      <w:pPr>
+        <w:rPr>
+          <w:lang w:val="en-US"/>
+        </w:rPr>
+      </w:pPr>
+      <w:r>
+        <w:rPr>
+          <w:lang w:val="en-US"/>
+        </w:rPr>
+        <w:t>Check different options for entering dates.</w:t>
+      </w:r>
+    </w:p>
+    <w:p>
+      <w:pPr>
+        <w:pStyle w:val="Heading4"/>
+        <w:rPr>
+          <w:lang w:val="en-US"/>
+        </w:rPr>
+      </w:pPr>
+      <w:r>
+        <w:rPr>
+          <w:lang w:val="en-US"/>
+        </w:rPr>
+        <w:t>Days of week</w:t>
+      </w:r>
+    </w:p>
+    <w:p>
+      <w:pPr>
+        <w:rPr>
+          <w:lang w:val="en-US"/>
+        </w:rPr>
+      </w:pPr>
+      <w:r>
+        <w:rPr>
+          <w:lang w:val="en-US"/>
+        </w:rPr>
+        <w:t>Add radio button – Five, Six or Less – before selecting specific days</w:t>
+      </w:r>
+    </w:p>
+    <w:p>
+      <w:pPr>
+        <w:pStyle w:val="Heading4"/>
+        <w:rPr>
+          <w:lang w:val="en-US"/>
+        </w:rPr>
+      </w:pPr>
+      <w:r>
+        <w:rPr>
+          <w:lang w:val="en-US"/>
+        </w:rPr>
+        <w:t>Work Period Dialog</w:t>
+      </w:r>
+    </w:p>
+    <w:p>
+      <w:pPr>
+        <w:rPr>
+          <w:lang w:val="en-US"/>
+        </w:rPr>
+      </w:pPr>
+      <w:r>
+        <w:rPr>
+          <w:lang w:val="en-US"/>
+        </w:rPr>
+        <w:t>Default dates are not recommended – try to avoid them.</w:t>
+      </w:r>
+    </w:p>
+    <w:p>
+      <w:pPr>
+        <w:rPr>
+          <w:lang w:val="en-US"/>
+        </w:rPr>
+      </w:pPr>
+      <w:r>
+        <w:rPr>
+          <w:lang w:val="en-US"/>
+        </w:rPr>
         <w:lastRenderedPageBreak/>
-        <w:t>Allow entering operators name in Hebrew, English or both.</w:t>
-      </w:r>
-    </w:p>
-    <w:p>
-      <w:pPr>
-        <w:pStyle w:val="Heading2"/>
-        <w:rPr>
-          <w:lang w:val="en-US"/>
-        </w:rPr>
-      </w:pPr>
-      <w:r>
-        <w:rPr>
-          <w:lang w:val="en-US"/>
-        </w:rPr>
-        <w:t>BUG: In “edit work period” dialog</w:t>
-      </w:r>
-    </w:p>
-    <w:p>
-      <w:pPr>
-        <w:rPr>
-          <w:lang w:val="en-US"/>
-        </w:rPr>
-      </w:pPr>
-      <w:r>
-        <w:rPr>
-          <w:lang w:val="en-US"/>
-        </w:rPr>
-        <w:t>If selecting monthly or hourly periods</w:t>
-      </w:r>
-    </w:p>
-    <w:p>
-      <w:pPr>
-        <w:rPr>
-          <w:lang w:val="en-US"/>
-        </w:rPr>
-      </w:pPr>
-      <w:r>
-        <w:rPr>
-          <w:lang w:val="en-US"/>
-        </w:rPr>
-        <w:t>Currently by default undefined periods are using minimum wage.</w:t>
-      </w:r>
-    </w:p>
-    <w:p>
-      <w:pPr>
-        <w:rPr>
-          <w:lang w:val="en-US"/>
-        </w:rPr>
-      </w:pPr>
-      <w:r>
-        <w:rPr>
-          <w:lang w:val="en-US"/>
-        </w:rPr>
-        <w:t>Should show a warning if not all work period is defined,</w:t>
-      </w:r>
-    </w:p>
-    <w:p>
-      <w:pPr>
-        <w:rPr>
-          <w:lang w:val="en-US"/>
-        </w:rPr>
-      </w:pPr>
-      <w:r>
-        <w:rPr>
-          <w:lang w:val="en-US"/>
-        </w:rPr>
-        <w:t>Only on special checkbox, allow filling missing periods with minimum wage.</w:t>
-      </w:r>
-    </w:p>
-    <w:p>
-      <w:pPr>
-        <w:pStyle w:val="Heading2"/>
-        <w:rPr>
-          <w:lang w:val="en-US"/>
-        </w:rPr>
-      </w:pPr>
-      <w:r>
-        <w:rPr>
-          <w:lang w:val="en-US"/>
-        </w:rPr>
-        <w:t>Allow selection number of holidays for each year</w:t>
-      </w:r>
-    </w:p>
-    <w:p>
-      <w:pPr>
-        <w:rPr>
-          <w:lang w:val="en-US"/>
-        </w:rPr>
-      </w:pPr>
-      <w:r>
-        <w:rPr>
-          <w:lang w:val="en-US"/>
-        </w:rPr>
-        <w:t>On main dialog – maybe open new dialog…</w:t>
-      </w:r>
-    </w:p>
-    <w:p>
-      <w:pPr>
-        <w:rPr>
-          <w:lang w:val="en-US"/>
-        </w:rPr>
-      </w:pPr>
-    </w:p>
-    <w:p>
-      <w:pPr>
-        <w:pStyle w:val="Heading2"/>
-        <w:rPr>
-          <w:lang w:val="en-US"/>
-        </w:rPr>
-      </w:pPr>
-      <w:r>
-        <w:rPr>
-          <w:highlight w:val="yellow"/>
-          <w:lang w:val="en-US"/>
-        </w:rPr>
-        <w:t xml:space="preserve">More Corrections, Features &amp; </w:t>
-      </w:r>
-      <w:r>
-        <w:rPr>
-          <w:highlight w:val="yellow"/>
-          <w:lang w:val="en-US"/>
-        </w:rPr>
-        <w:t>Options</w:t>
-      </w:r>
-    </w:p>
-    <w:p>
-      <w:pPr>
-        <w:rPr>
-          <w:lang w:val="en-US"/>
-        </w:rPr>
-      </w:pPr>
-      <w:r>
-        <w:rPr>
-          <w:lang w:val="en-US"/>
-        </w:rPr>
-        <w:t>Allow user to open the saved letter</w:t>
-      </w:r>
-      <w:r>
-        <w:rPr>
-          <w:lang w:val="en-US"/>
-        </w:rPr>
-        <w:t xml:space="preserve"> – or the directory – preferably from the message box that announce that the file was saved (or button, or letter).</w:t>
-      </w:r>
-    </w:p>
-    <w:p>
-      <w:pPr>
-        <w:rPr>
-          <w:lang w:val="en-US"/>
-        </w:rPr>
-      </w:pPr>
-      <w:r>
-        <w:rPr>
-          <w:lang w:val="en-US"/>
-        </w:rPr>
-        <w:t>Allow selection of directory to save letters – from “Config” Menu.</w:t>
-      </w:r>
-    </w:p>
-    <w:p>
-      <w:pPr>
-        <w:rPr>
-          <w:lang w:val="en-US"/>
-        </w:rPr>
-      </w:pPr>
-      <w:r>
-        <w:rPr>
-          <w:lang w:val="en-US"/>
-        </w:rPr>
-        <w:t>Allow entry of connection details from Config menu.</w:t>
-      </w:r>
-    </w:p>
-    <w:p>
-      <w:pPr>
-        <w:rPr>
-          <w:lang w:val="en-US"/>
-        </w:rPr>
-      </w:pPr>
-      <w:r>
-        <w:rPr>
-          <w:lang w:val="en-US"/>
-        </w:rPr>
-        <w:t>Maybe define connection details per specific user.</w:t>
-      </w:r>
-    </w:p>
-    <w:p>
-      <w:pPr>
-        <w:rPr>
-          <w:lang w:val="en-US"/>
-        </w:rPr>
-      </w:pPr>
-      <w:r>
-        <w:rPr>
-          <w:lang w:val="en-US"/>
-        </w:rPr>
-        <w:t>Reset – do not reset operator name.</w:t>
-      </w:r>
-    </w:p>
-    <w:p>
-      <w:pPr>
-        <w:rPr>
-          <w:lang w:val="en-US"/>
-        </w:rPr>
-      </w:pPr>
-      <w:r>
-        <w:rPr>
-          <w:lang w:val="en-US"/>
-        </w:rPr>
-        <w:t>Optional: On opening, verify operator name.</w:t>
-      </w:r>
-    </w:p>
-    <w:p>
-      <w:pPr>
-        <w:rPr>
-          <w:lang w:val="en-US"/>
-        </w:rPr>
-      </w:pPr>
-      <w:r>
-        <w:rPr>
-          <w:lang w:val="en-US"/>
-        </w:rPr>
-        <w:t>On selection of a holiday file – make sure the file is updated to required year (end of employment).</w:t>
-      </w:r>
-    </w:p>
-    <w:p>
-      <w:pPr>
-        <w:rPr>
-          <w:lang w:val="en-US"/>
-        </w:rPr>
-      </w:pPr>
-      <w:r>
-        <w:rPr>
-          <w:lang w:val="en-US"/>
-        </w:rPr>
-        <w:t>Default values – “Passport”?</w:t>
-      </w:r>
-    </w:p>
-    <w:p>
-      <w:pPr>
-        <w:rPr>
-          <w:lang w:val="en-US"/>
-        </w:rPr>
-      </w:pPr>
-      <w:r>
-        <w:rPr>
-          <w:lang w:val="en-US"/>
-        </w:rPr>
-        <w:t>Check if ID number is valid?</w:t>
-      </w:r>
-    </w:p>
-    <w:p>
-      <w:pPr>
-        <w:rPr>
-          <w:lang w:val="en-US"/>
-        </w:rPr>
-      </w:pPr>
-      <w:r>
-        <w:rPr>
-          <w:lang w:val="en-US"/>
-        </w:rPr>
-        <w:t>Non-numeric fields should not default to “zero”.</w:t>
-      </w:r>
-    </w:p>
-    <w:p>
-      <w:pPr>
-        <w:rPr>
-          <w:lang w:val="en-US"/>
-        </w:rPr>
-      </w:pPr>
-      <w:r>
-        <w:rPr>
-          <w:lang w:val="en-US"/>
-        </w:rPr>
-        <w:t xml:space="preserve">Reset values should be just the same as new </w:t>
-      </w:r>
-      <w:r>
-        <w:rPr>
-          <w:lang w:val="en-US"/>
-        </w:rPr>
-        <w:t>activation of the APP.</w:t>
-      </w:r>
-    </w:p>
-    <w:p>
-      <w:pPr>
-        <w:pStyle w:val="Heading4"/>
-        <w:rPr>
-          <w:lang w:val="en-US"/>
-        </w:rPr>
-      </w:pPr>
-    </w:p>
-    <w:p>
-      <w:pPr>
-        <w:rPr>
-          <w:lang w:val="en-US"/>
-        </w:rPr>
-      </w:pPr>
-      <w:r>
-        <w:rPr>
-          <w:lang w:val="en-US"/>
-        </w:rPr>
-        <w:t>If the SW refuses to save – should tell exactly why!</w:t>
-      </w:r>
-    </w:p>
-    <w:p>
-      <w:pPr>
-        <w:rPr>
-          <w:lang w:val="en-US"/>
-        </w:rPr>
-      </w:pPr>
-      <w:r>
-        <w:rPr>
-          <w:lang w:val="en-US"/>
-        </w:rPr>
-        <w:t>Maybe – help online…</w:t>
-      </w:r>
-      <w:r>
-        <w:rPr>
-          <w:lang w:val="en-US"/>
-        </w:rPr>
-        <w:t xml:space="preserve"> maybe “tool tips”.</w:t>
-      </w:r>
-    </w:p>
-    <w:p>
-      <w:pPr>
-        <w:rPr>
-          <w:lang w:val="en-US"/>
-        </w:rPr>
-      </w:pPr>
-      <w:r>
-        <w:rPr>
-          <w:lang w:val="en-US"/>
-        </w:rPr>
-        <w:t>Use “invisible” and “grayed out” modes for some fields...</w:t>
-      </w:r>
-    </w:p>
-    <w:p>
-      <w:pPr>
-        <w:rPr>
-          <w:lang w:val="en-US"/>
-        </w:rPr>
-      </w:pPr>
-      <w:r>
-        <w:rPr>
-          <w:lang w:val="en-US"/>
-        </w:rPr>
-        <w:t>For example – holiday selection before definition of details.</w:t>
-      </w:r>
-    </w:p>
-    <w:p>
-      <w:pPr>
-        <w:rPr>
-          <w:lang w:val="en-US"/>
-        </w:rPr>
-      </w:pPr>
-      <w:r>
-        <w:rPr>
-          <w:lang w:val="en-US"/>
-        </w:rPr>
-        <w:t>Frames for special fields</w:t>
-      </w:r>
-    </w:p>
-    <w:p>
-      <w:pPr>
-        <w:rPr>
-          <w:lang w:val="en-US"/>
-        </w:rPr>
-      </w:pPr>
-      <w:r>
-        <w:rPr>
-          <w:lang w:val="en-US"/>
-        </w:rPr>
-        <w:t>Check different options for entering dates.</w:t>
-      </w:r>
-    </w:p>
-    <w:p>
-      <w:pPr>
-        <w:pStyle w:val="Heading4"/>
-        <w:rPr>
-          <w:lang w:val="en-US"/>
-        </w:rPr>
-      </w:pPr>
-      <w:r>
-        <w:rPr>
-          <w:lang w:val="en-US"/>
-        </w:rPr>
-        <w:t>Days of week</w:t>
-      </w:r>
-    </w:p>
-    <w:p>
-      <w:pPr>
-        <w:rPr>
-          <w:lang w:val="en-US"/>
-        </w:rPr>
-      </w:pPr>
-      <w:r>
-        <w:rPr>
-          <w:lang w:val="en-US"/>
-        </w:rPr>
-        <w:t>Add radio button – Five, Six or Less – before selecting specific days</w:t>
-      </w:r>
-    </w:p>
-    <w:p>
-      <w:pPr>
-        <w:pStyle w:val="Heading4"/>
-        <w:rPr>
-          <w:lang w:val="en-US"/>
-        </w:rPr>
-      </w:pPr>
-      <w:r>
-        <w:rPr>
-          <w:lang w:val="en-US"/>
-        </w:rPr>
-        <w:t>Work Period Dialog</w:t>
-      </w:r>
-    </w:p>
-    <w:p>
-      <w:pPr>
-        <w:rPr>
-          <w:lang w:val="en-US"/>
-        </w:rPr>
-      </w:pPr>
-      <w:r>
-        <w:rPr>
-          <w:lang w:val="en-US"/>
-        </w:rPr>
-        <w:t>Default dates are not recommended – try to avoid them.</w:t>
-      </w:r>
-    </w:p>
-    <w:p>
-      <w:pPr>
-        <w:rPr>
-          <w:lang w:val="en-US"/>
-        </w:rPr>
-      </w:pPr>
-      <w:r>
-        <w:rPr>
-          <w:lang w:val="en-US"/>
-        </w:rPr>
         <w:t>End of work notice can’t be after last day of work</w:t>
       </w:r>
     </w:p>
@@ -2189,6 +2441,121 @@
     </w:lvl>
   </w:abstractNum>
   <w:abstractNum w:abstractNumId="2" w15:restartNumberingAfterBreak="0">
+    <w:nsid w:val="4D5576ED"/>
+    <w:multiLevelType w:val="hybridMultilevel"/>
+    <w:tmpl w:val="DC0EB44A"/>
+    <w:lvl w:ilvl="0" w:tplc="3E3AC408">
+      <w:start w:val="1"/>
+      <w:numFmt w:val="bullet"/>
+      <w:lvlText w:val=""/>
+      <w:lvlJc w:val="left"/>
+      <w:pPr>
+        <w:ind w:left="720" w:hanging="360"/>
+      </w:pPr>
+      <w:rPr>
+        <w:rFonts w:ascii="Wingdings" w:eastAsiaTheme="minorHAnsi" w:hAnsi="Wingdings" w:cs="Consolas" w:hint="default"/>
+        <w:color w:val="000000"/>
+        <w:sz w:val="19"/>
+      </w:rPr>
+    </w:lvl>
+    <w:lvl w:ilvl="1" w:tplc="20000003" w:tentative="1">
+      <w:start w:val="1"/>
+      <w:numFmt w:val="bullet"/>
+      <w:lvlText w:val="o"/>
+      <w:lvlJc w:val="left"/>
+      <w:pPr>
+        <w:ind w:left="1440" w:hanging="360"/>
+      </w:pPr>
+      <w:rPr>
+        <w:rFonts w:ascii="Courier New" w:hAnsi="Courier New" w:cs="Courier New" w:hint="default"/>
+      </w:rPr>
+    </w:lvl>
+    <w:lvl w:ilvl="2" w:tplc="20000005" w:tentative="1">
+      <w:start w:val="1"/>
+      <w:numFmt w:val="bullet"/>
+      <w:lvlText w:val=""/>
+      <w:lvlJc w:val="left"/>
+      <w:pPr>
+        <w:ind w:left="2160" w:hanging="360"/>
+      </w:pPr>
+      <w:rPr>
+        <w:rFonts w:ascii="Wingdings" w:hAnsi="Wingdings" w:hint="default"/>
+      </w:rPr>
+    </w:lvl>
+    <w:lvl w:ilvl="3" w:tplc="20000001" w:tentative="1">
+      <w:start w:val="1"/>
+      <w:numFmt w:val="bullet"/>
+      <w:lvlText w:val=""/>
+      <w:lvlJc w:val="left"/>
+      <w:pPr>
+        <w:ind w:left="2880" w:hanging="360"/>
+      </w:pPr>
+      <w:rPr>
+        <w:rFonts w:ascii="Symbol" w:hAnsi="Symbol" w:hint="default"/>
+      </w:rPr>
+    </w:lvl>
+    <w:lvl w:ilvl="4" w:tplc="20000003" w:tentative="1">
+      <w:start w:val="1"/>
+      <w:numFmt w:val="bullet"/>
+      <w:lvlText w:val="o"/>
+      <w:lvlJc w:val="left"/>
+      <w:pPr>
+        <w:ind w:left="3600" w:hanging="360"/>
+      </w:pPr>
+      <w:rPr>
+        <w:rFonts w:ascii="Courier New" w:hAnsi="Courier New" w:cs="Courier New" w:hint="default"/>
+      </w:rPr>
+    </w:lvl>
+    <w:lvl w:ilvl="5" w:tplc="20000005" w:tentative="1">
+      <w:start w:val="1"/>
+      <w:numFmt w:val="bullet"/>
+      <w:lvlText w:val=""/>
+      <w:lvlJc w:val="left"/>
+      <w:pPr>
+        <w:ind w:left="4320" w:hanging="360"/>
+      </w:pPr>
+      <w:rPr>
+        <w:rFonts w:ascii="Wingdings" w:hAnsi="Wingdings" w:hint="default"/>
+      </w:rPr>
+    </w:lvl>
+    <w:lvl w:ilvl="6" w:tplc="20000001" w:tentative="1">
+      <w:start w:val="1"/>
+      <w:numFmt w:val="bullet"/>
+      <w:lvlText w:val=""/>
+      <w:lvlJc w:val="left"/>
+      <w:pPr>
+        <w:ind w:left="5040" w:hanging="360"/>
+      </w:pPr>
+      <w:rPr>
+        <w:rFonts w:ascii="Symbol" w:hAnsi="Symbol" w:hint="default"/>
+      </w:rPr>
+    </w:lvl>
+    <w:lvl w:ilvl="7" w:tplc="20000003" w:tentative="1">
+      <w:start w:val="1"/>
+      <w:numFmt w:val="bullet"/>
+      <w:lvlText w:val="o"/>
+      <w:lvlJc w:val="left"/>
+      <w:pPr>
+        <w:ind w:left="5760" w:hanging="360"/>
+      </w:pPr>
+      <w:rPr>
+        <w:rFonts w:ascii="Courier New" w:hAnsi="Courier New" w:cs="Courier New" w:hint="default"/>
+      </w:rPr>
+    </w:lvl>
+    <w:lvl w:ilvl="8" w:tplc="20000005" w:tentative="1">
+      <w:start w:val="1"/>
+      <w:numFmt w:val="bullet"/>
+      <w:lvlText w:val=""/>
+      <w:lvlJc w:val="left"/>
+      <w:pPr>
+        <w:ind w:left="6480" w:hanging="360"/>
+      </w:pPr>
+      <w:rPr>
+        <w:rFonts w:ascii="Wingdings" w:hAnsi="Wingdings" w:hint="default"/>
+      </w:rPr>
+    </w:lvl>
+  </w:abstractNum>
+  <w:abstractNum w:abstractNumId="3" w15:restartNumberingAfterBreak="0">
     <w:nsid w:val="51B5413C"/>
     <w:multiLevelType w:val="hybridMultilevel"/>
     <w:tmpl w:val="CEA8ACEE"/>
@@ -2277,7 +2644,7 @@
       </w:pPr>
     </w:lvl>
   </w:abstractNum>
-  <w:abstractNum w:abstractNumId="3" w15:restartNumberingAfterBreak="0">
+  <w:abstractNum w:abstractNumId="4" w15:restartNumberingAfterBreak="0">
     <w:nsid w:val="72F31A76"/>
     <w:multiLevelType w:val="hybridMultilevel"/>
     <w:tmpl w:val="8EF48ED2"/>
@@ -2363,7 +2730,7 @@
       </w:pPr>
     </w:lvl>
   </w:abstractNum>
-  <w:abstractNum w:abstractNumId="4" w15:restartNumberingAfterBreak="0">
+  <w:abstractNum w:abstractNumId="5" w15:restartNumberingAfterBreak="0">
     <w:nsid w:val="7AB13536"/>
     <w:multiLevelType w:val="hybridMultilevel"/>
     <w:tmpl w:val="1D2EC9D2"/>
@@ -2449,7 +2816,7 @@
       </w:pPr>
     </w:lvl>
   </w:abstractNum>
-  <w:abstractNum w:abstractNumId="5" w15:restartNumberingAfterBreak="0">
+  <w:abstractNum w:abstractNumId="6" w15:restartNumberingAfterBreak="0">
     <w:nsid w:val="7ABE2EBF"/>
     <w:multiLevelType w:val="hybridMultilevel"/>
     <w:tmpl w:val="2E46A930"/>
@@ -2536,22 +2903,25 @@
     </w:lvl>
   </w:abstractNum>
   <w:num w:numId="1" w16cid:durableId="665282599">
+    <w:abstractNumId w:val="5"/>
+  </w:num>
+  <w:num w:numId="2" w16cid:durableId="693337492">
     <w:abstractNumId w:val="4"/>
   </w:num>
-  <w:num w:numId="2" w16cid:durableId="693337492">
+  <w:num w:numId="3" w16cid:durableId="493299883">
     <w:abstractNumId w:val="3"/>
   </w:num>
-  <w:num w:numId="3" w16cid:durableId="493299883">
-    <w:abstractNumId w:val="2"/>
-  </w:num>
   <w:num w:numId="4" w16cid:durableId="450901602">
-    <w:abstractNumId w:val="5"/>
+    <w:abstractNumId w:val="6"/>
   </w:num>
   <w:num w:numId="5" w16cid:durableId="204803821">
     <w:abstractNumId w:val="1"/>
   </w:num>
   <w:num w:numId="6" w16cid:durableId="1066413724">
     <w:abstractNumId w:val="0"/>
+  </w:num>
+  <w:num w:numId="7" w16cid:durableId="1698698284">
+    <w:abstractNumId w:val="2"/>
   </w:num>
 </w:numbering>
 </file>
@@ -3433,4 +3803,16 @@
     </a:ext>
   </a:extLst>
 </a:theme>
+</file>
+
+<file path=customXml/item1.xml><?xml version="1.0" encoding="utf-8"?>
+<b:Sources xmlns:b="http://schemas.openxmlformats.org/officeDocument/2006/bibliography" xmlns="http://schemas.openxmlformats.org/officeDocument/2006/bibliography" SelectedStyle="\APASixthEditionOfficeOnline.xsl" StyleName="APA" Version="6"/>
+</file>
+
+<file path=customXml/itemProps1.xml><?xml version="1.0" encoding="utf-8"?>
+<ds:datastoreItem xmlns:ds="http://schemas.openxmlformats.org/officeDocument/2006/customXml" ds:itemID="{D45834BF-9574-4B73-B14A-F43A06E279E5}">
+  <ds:schemaRefs>
+    <ds:schemaRef ds:uri="http://schemas.openxmlformats.org/officeDocument/2006/bibliography"/>
+  </ds:schemaRefs>
+</ds:datastoreItem>
 </file>
</xml_diff>

<commit_message>
V1.3.1 beta 0 - loads old cases
</commit_message>
<xml_diff>
--- a/Docs/Workers Rights Upgrade - 2023 - work notes.docx
+++ b/Docs/Workers Rights Upgrade - 2023 - work notes.docx
@@ -50,6 +50,98 @@
         <w:rPr>
           <w:lang w:val="en-US" w:bidi="ar-JO"/>
         </w:rPr>
+        <w:t>Loading old saved XML files – 19/2/23</w:t>
+      </w:r>
+    </w:p>
+    <w:p>
+      <w:pPr>
+        <w:rPr>
+          <w:lang w:val="en-US" w:bidi="ar-JO"/>
+        </w:rPr>
+      </w:pPr>
+      <w:r>
+        <w:rPr>
+          <w:lang w:val="en-US" w:bidi="ar-JO"/>
+        </w:rPr>
+        <w:t>Received old relevant saves from Iris, saved them in:</w:t>
+      </w:r>
+    </w:p>
+    <w:p>
+      <w:pPr>
+        <w:rPr>
+          <w:lang w:val="en-US" w:bidi="ar-JO"/>
+        </w:rPr>
+      </w:pPr>
+      <w:r>
+        <w:rPr>
+          <w:lang w:val="en-US" w:bidi="ar-JO"/>
+        </w:rPr>
+        <w:t>F:\WorkersRights\Old cases with Prev Years</w:t>
+      </w:r>
+    </w:p>
+    <w:p>
+      <w:pPr>
+        <w:rPr>
+          <w:lang w:val="en-US" w:bidi="ar-JO"/>
+        </w:rPr>
+      </w:pPr>
+      <w:r>
+        <w:rPr>
+          <w:lang w:val="en-US" w:bidi="ar-JO"/>
+        </w:rPr>
+        <w:t>Compare:</w:t>
+      </w:r>
+    </w:p>
+    <w:p>
+      <w:pPr>
+        <w:rPr>
+          <w:lang w:val="en-US" w:bidi="ar-JO"/>
+        </w:rPr>
+      </w:pPr>
+      <w:r>
+        <w:rPr>
+          <w:lang w:val="en-US" w:bidi="ar-JO"/>
+        </w:rPr>
+        <w:t>F:\WorkersRights\Old cases with Prev Years\Bibimol_John_T9714474</w:t>
+      </w:r>
+    </w:p>
+    <w:p>
+      <w:pPr>
+        <w:rPr>
+          <w:lang w:val="en-US" w:bidi="ar-JO"/>
+        </w:rPr>
+      </w:pPr>
+      <w:r>
+        <w:rPr>
+          <w:lang w:val="en-US" w:bidi="ar-JO"/>
+        </w:rPr>
+        <w:t>with</w:t>
+      </w:r>
+    </w:p>
+    <w:p>
+      <w:pPr>
+        <w:rPr>
+          <w:lang w:val="en-US" w:bidi="ar-JO"/>
+        </w:rPr>
+      </w:pPr>
+      <w:r>
+        <w:rPr>
+          <w:lang w:val="en-US" w:bidi="ar-JO"/>
+        </w:rPr>
+        <w:t>F:\WorkersRights\V1.3.2\Bibimol_John_T9714474</w:t>
+      </w:r>
+    </w:p>
+    <w:p>
+      <w:pPr>
+        <w:pStyle w:val="Heading2"/>
+        <w:rPr>
+          <w:lang w:val="en-US" w:bidi="ar-JO"/>
+        </w:rPr>
+      </w:pPr>
+      <w:r>
+        <w:rPr>
+          <w:lang w:val="en-US" w:bidi="ar-JO"/>
+        </w:rPr>
         <w:t>Using new “g Holidays Due” to compute due payment – 18/2/23</w:t>
       </w:r>
     </w:p>
@@ -94,6 +186,7 @@
         <w:t xml:space="preserve"> </w:t>
       </w:r>
       <w:proofErr w:type="spellStart"/>
+      <w:proofErr w:type="gramStart"/>
       <w:r>
         <w:rPr>
           <w:rFonts w:ascii="Consolas" w:hAnsi="Consolas" w:cs="Consolas"/>
@@ -111,7 +204,17 @@
           <w:sz w:val="19"/>
           <w:szCs w:val="19"/>
         </w:rPr>
-        <w:t>::Compute(</w:t>
+        <w:t>::</w:t>
+      </w:r>
+      <w:proofErr w:type="gramEnd"/>
+      <w:r>
+        <w:rPr>
+          <w:rFonts w:ascii="Consolas" w:hAnsi="Consolas" w:cs="Consolas"/>
+          <w:color w:val="000000"/>
+          <w:sz w:val="19"/>
+          <w:szCs w:val="19"/>
+        </w:rPr>
+        <w:t>Compute(</w:t>
       </w:r>
       <w:r>
         <w:rPr>
@@ -162,6 +265,7 @@
         <w:t xml:space="preserve"> </w:t>
       </w:r>
       <w:proofErr w:type="spellStart"/>
+      <w:proofErr w:type="gramStart"/>
       <w:r>
         <w:rPr>
           <w:rFonts w:ascii="Consolas" w:hAnsi="Consolas" w:cs="Consolas"/>
@@ -182,6 +286,7 @@
         <w:t>::</w:t>
       </w:r>
       <w:proofErr w:type="spellStart"/>
+      <w:proofErr w:type="gramEnd"/>
       <w:r>
         <w:rPr>
           <w:rFonts w:ascii="Consolas" w:hAnsi="Consolas" w:cs="Consolas"/>
@@ -206,7 +311,7 @@
       <w:pPr>
         <w:pStyle w:val="ListParagraph"/>
         <w:numPr>
-          <w:ilvl w:val="0"/>
+          <w:ilvl w:val="1"/>
           <w:numId w:val="7"/>
         </w:numPr>
         <w:rPr>
@@ -232,6 +337,7 @@
         <w:t xml:space="preserve"> </w:t>
       </w:r>
       <w:proofErr w:type="spellStart"/>
+      <w:proofErr w:type="gramStart"/>
       <w:r>
         <w:rPr>
           <w:rFonts w:ascii="Consolas" w:hAnsi="Consolas" w:cs="Consolas"/>
@@ -249,7 +355,17 @@
           <w:sz w:val="19"/>
           <w:szCs w:val="19"/>
         </w:rPr>
-        <w:t>::Init(</w:t>
+        <w:t>::</w:t>
+      </w:r>
+      <w:proofErr w:type="gramEnd"/>
+      <w:r>
+        <w:rPr>
+          <w:rFonts w:ascii="Consolas" w:hAnsi="Consolas" w:cs="Consolas"/>
+          <w:color w:val="000000"/>
+          <w:sz w:val="19"/>
+          <w:szCs w:val="19"/>
+        </w:rPr>
+        <w:t>Init(</w:t>
       </w:r>
       <w:r>
         <w:rPr>
@@ -274,13 +390,170 @@
       <w:pPr>
         <w:pStyle w:val="ListParagraph"/>
         <w:numPr>
-          <w:ilvl w:val="0"/>
+          <w:ilvl w:val="1"/>
           <w:numId w:val="7"/>
         </w:numPr>
         <w:rPr>
           <w:lang w:val="en-US" w:bidi="ar-JO"/>
         </w:rPr>
       </w:pPr>
+      <w:r>
+        <w:rPr>
+          <w:rFonts w:ascii="Consolas" w:hAnsi="Consolas" w:cs="Consolas"/>
+          <w:color w:val="0000FF"/>
+          <w:sz w:val="19"/>
+          <w:szCs w:val="19"/>
+        </w:rPr>
+        <w:t>bool</w:t>
+      </w:r>
+      <w:r>
+        <w:rPr>
+          <w:rFonts w:ascii="Consolas" w:hAnsi="Consolas" w:cs="Consolas"/>
+          <w:color w:val="000000"/>
+          <w:sz w:val="19"/>
+          <w:szCs w:val="19"/>
+        </w:rPr>
+        <w:t xml:space="preserve"> </w:t>
+      </w:r>
+      <w:proofErr w:type="spellStart"/>
+      <w:proofErr w:type="gramStart"/>
+      <w:r>
+        <w:rPr>
+          <w:rFonts w:ascii="Consolas" w:hAnsi="Consolas" w:cs="Consolas"/>
+          <w:color w:val="2B91AF"/>
+          <w:sz w:val="19"/>
+          <w:szCs w:val="19"/>
+        </w:rPr>
+        <w:t>CRight</w:t>
+      </w:r>
+      <w:proofErr w:type="spellEnd"/>
+      <w:r>
+        <w:rPr>
+          <w:rFonts w:ascii="Consolas" w:hAnsi="Consolas" w:cs="Consolas"/>
+          <w:color w:val="000000"/>
+          <w:sz w:val="19"/>
+          <w:szCs w:val="19"/>
+        </w:rPr>
+        <w:t>::</w:t>
+      </w:r>
+      <w:proofErr w:type="spellStart"/>
+      <w:proofErr w:type="gramEnd"/>
+      <w:r>
+        <w:rPr>
+          <w:rFonts w:ascii="Consolas" w:hAnsi="Consolas" w:cs="Consolas"/>
+          <w:color w:val="000000"/>
+          <w:sz w:val="19"/>
+          <w:szCs w:val="19"/>
+        </w:rPr>
+        <w:t>ComputeEnvelop</w:t>
+      </w:r>
+      <w:proofErr w:type="spellEnd"/>
+      <w:r>
+        <w:rPr>
+          <w:rFonts w:ascii="Consolas" w:hAnsi="Consolas" w:cs="Consolas"/>
+          <w:color w:val="000000"/>
+          <w:sz w:val="19"/>
+          <w:szCs w:val="19"/>
+        </w:rPr>
+        <w:t>(</w:t>
+      </w:r>
+      <w:r>
+        <w:rPr>
+          <w:rFonts w:ascii="Consolas" w:hAnsi="Consolas" w:cs="Consolas"/>
+          <w:color w:val="0000FF"/>
+          <w:sz w:val="19"/>
+          <w:szCs w:val="19"/>
+        </w:rPr>
+        <w:t>void</w:t>
+      </w:r>
+      <w:r>
+        <w:rPr>
+          <w:rFonts w:ascii="Consolas" w:hAnsi="Consolas" w:cs="Consolas"/>
+          <w:color w:val="000000"/>
+          <w:sz w:val="19"/>
+          <w:szCs w:val="19"/>
+        </w:rPr>
+        <w:t>)</w:t>
+      </w:r>
+    </w:p>
+    <w:p>
+      <w:pPr>
+        <w:pStyle w:val="ListParagraph"/>
+        <w:numPr>
+          <w:ilvl w:val="2"/>
+          <w:numId w:val="7"/>
+        </w:numPr>
+        <w:rPr>
+          <w:lang w:val="en-US" w:bidi="ar-JO"/>
+        </w:rPr>
+      </w:pPr>
+      <w:r>
+        <w:rPr>
+          <w:rFonts w:ascii="Consolas" w:hAnsi="Consolas" w:cs="Consolas"/>
+          <w:color w:val="0000FF"/>
+          <w:sz w:val="19"/>
+          <w:szCs w:val="19"/>
+        </w:rPr>
+        <w:t>bool</w:t>
+      </w:r>
+      <w:r>
+        <w:rPr>
+          <w:rFonts w:ascii="Consolas" w:hAnsi="Consolas" w:cs="Consolas"/>
+          <w:color w:val="000000"/>
+          <w:sz w:val="19"/>
+          <w:szCs w:val="19"/>
+        </w:rPr>
+        <w:t xml:space="preserve"> </w:t>
+      </w:r>
+      <w:proofErr w:type="spellStart"/>
+      <w:proofErr w:type="gramStart"/>
+      <w:r>
+        <w:rPr>
+          <w:rFonts w:ascii="Consolas" w:hAnsi="Consolas" w:cs="Consolas"/>
+          <w:color w:val="2B91AF"/>
+          <w:sz w:val="19"/>
+          <w:szCs w:val="19"/>
+        </w:rPr>
+        <w:t>CHolidays</w:t>
+      </w:r>
+      <w:proofErr w:type="spellEnd"/>
+      <w:r>
+        <w:rPr>
+          <w:rFonts w:ascii="Consolas" w:hAnsi="Consolas" w:cs="Consolas"/>
+          <w:color w:val="000000"/>
+          <w:sz w:val="19"/>
+          <w:szCs w:val="19"/>
+        </w:rPr>
+        <w:t>::</w:t>
+      </w:r>
+      <w:proofErr w:type="gramEnd"/>
+      <w:r>
+        <w:rPr>
+          <w:rFonts w:ascii="Consolas" w:hAnsi="Consolas" w:cs="Consolas"/>
+          <w:color w:val="000000"/>
+          <w:sz w:val="19"/>
+          <w:szCs w:val="19"/>
+        </w:rPr>
+        <w:t>Compute(</w:t>
+      </w:r>
+      <w:r>
+        <w:rPr>
+          <w:rFonts w:ascii="Consolas" w:hAnsi="Consolas" w:cs="Consolas"/>
+          <w:color w:val="0000FF"/>
+          <w:sz w:val="19"/>
+          <w:szCs w:val="19"/>
+        </w:rPr>
+        <w:t>void</w:t>
+      </w:r>
+      <w:r>
+        <w:rPr>
+          <w:rFonts w:ascii="Consolas" w:hAnsi="Consolas" w:cs="Consolas"/>
+          <w:color w:val="000000"/>
+          <w:sz w:val="19"/>
+          <w:szCs w:val="19"/>
+        </w:rPr>
+        <w:t>)</w:t>
+      </w:r>
     </w:p>
     <w:p>
       <w:pPr>
@@ -749,6 +1022,7 @@
         <w:rPr>
           <w:lang w:val="en-US" w:bidi="ar-JO"/>
         </w:rPr>
+        <w:lastRenderedPageBreak/>
         <w:t>Adjust Prev Years GUI to Work Period – 16</w:t>
       </w:r>
       <w:r>
@@ -1307,7 +1581,21 @@
         <w:rPr>
           <w:lang w:val="en-US"/>
         </w:rPr>
-        <w:t>Set new version to “v1.3.0.beta1”.</w:t>
+        <w:t>Set new version to “v1.3.</w:t>
+      </w:r>
+      <w:proofErr w:type="gramStart"/>
+      <w:r>
+        <w:rPr>
+          <w:lang w:val="en-US"/>
+        </w:rPr>
+        <w:t>0.beta</w:t>
+      </w:r>
+      <w:proofErr w:type="gramEnd"/>
+      <w:r>
+        <w:rPr>
+          <w:lang w:val="en-US"/>
+        </w:rPr>
+        <w:t>1”.</w:t>
       </w:r>
     </w:p>
     <w:p>
@@ -1382,6 +1670,7 @@
         <w:rPr>
           <w:lang w:val="en-US"/>
         </w:rPr>
+        <w:lastRenderedPageBreak/>
         <w:t>Allow users to select details</w:t>
       </w:r>
       <w:r>
@@ -1987,6 +2276,7 @@
         <w:rPr>
           <w:lang w:val="en-US"/>
         </w:rPr>
+        <w:lastRenderedPageBreak/>
         <w:t>For example – holiday selection before definition of details.</w:t>
       </w:r>
     </w:p>
@@ -2080,7 +2370,6 @@
         <w:rPr>
           <w:lang w:val="en-US"/>
         </w:rPr>
-        <w:lastRenderedPageBreak/>
         <w:t>End of work notice can’t be after last day of work</w:t>
       </w:r>
     </w:p>
@@ -2458,7 +2747,7 @@
         <w:sz w:val="19"/>
       </w:rPr>
     </w:lvl>
-    <w:lvl w:ilvl="1" w:tplc="20000003" w:tentative="1">
+    <w:lvl w:ilvl="1" w:tplc="20000003">
       <w:start w:val="1"/>
       <w:numFmt w:val="bullet"/>
       <w:lvlText w:val="o"/>
@@ -2470,7 +2759,7 @@
         <w:rFonts w:ascii="Courier New" w:hAnsi="Courier New" w:cs="Courier New" w:hint="default"/>
       </w:rPr>
     </w:lvl>
-    <w:lvl w:ilvl="2" w:tplc="20000005" w:tentative="1">
+    <w:lvl w:ilvl="2" w:tplc="20000005">
       <w:start w:val="1"/>
       <w:numFmt w:val="bullet"/>
       <w:lvlText w:val=""/>

</xml_diff>

<commit_message>
New comments feature is working OK – saved and display as defined.
</commit_message>
<xml_diff>
--- a/Docs/Workers Rights Upgrade - 2023 - work notes.docx
+++ b/Docs/Workers Rights Upgrade - 2023 - work notes.docx
@@ -38,6 +38,148 @@
           <w:lang w:val="en-US"/>
         </w:rPr>
       </w:pPr>
+    </w:p>
+    <w:p>
+      <w:pPr>
+        <w:pStyle w:val="Heading2"/>
+        <w:rPr>
+          <w:lang w:val="en-US" w:bidi="ar-JO"/>
+        </w:rPr>
+      </w:pPr>
+      <w:r>
+        <w:rPr>
+          <w:lang w:val="en-US" w:bidi="ar-JO"/>
+        </w:rPr>
+        <w:t>Add Comment – 25-26/2/23</w:t>
+      </w:r>
+    </w:p>
+    <w:p>
+      <w:pPr>
+        <w:rPr>
+          <w:lang w:val="en-US" w:bidi="ar-JO"/>
+        </w:rPr>
+      </w:pPr>
+      <w:r>
+        <w:rPr>
+          <w:lang w:val="en-US" w:bidi="ar-JO"/>
+        </w:rPr>
+        <w:t>Add a comment dialog that can be called from the main menu</w:t>
+      </w:r>
+    </w:p>
+    <w:p>
+      <w:pPr>
+        <w:pStyle w:val="ListParagraph"/>
+        <w:numPr>
+          <w:ilvl w:val="0"/>
+          <w:numId w:val="8"/>
+        </w:numPr>
+        <w:rPr>
+          <w:lang w:val="en-US" w:bidi="ar-JO"/>
+        </w:rPr>
+      </w:pPr>
+      <w:r>
+        <w:rPr>
+          <w:lang w:val="en-US" w:bidi="ar-JO"/>
+        </w:rPr>
+        <w:t>Up to 3 comments</w:t>
+      </w:r>
+    </w:p>
+    <w:p>
+      <w:pPr>
+        <w:pStyle w:val="ListParagraph"/>
+        <w:numPr>
+          <w:ilvl w:val="0"/>
+          <w:numId w:val="8"/>
+        </w:numPr>
+        <w:rPr>
+          <w:lang w:val="en-US" w:bidi="ar-JO"/>
+        </w:rPr>
+      </w:pPr>
+      <w:r>
+        <w:rPr>
+          <w:lang w:val="en-US" w:bidi="ar-JO"/>
+        </w:rPr>
+        <w:t>Comments should be multi-lined</w:t>
+      </w:r>
+    </w:p>
+    <w:p>
+      <w:pPr>
+        <w:pStyle w:val="ListParagraph"/>
+        <w:numPr>
+          <w:ilvl w:val="0"/>
+          <w:numId w:val="8"/>
+        </w:numPr>
+        <w:rPr>
+          <w:lang w:val="en-US" w:bidi="ar-JO"/>
+        </w:rPr>
+      </w:pPr>
+      <w:r>
+        <w:rPr>
+          <w:lang w:val="en-US" w:bidi="ar-JO"/>
+        </w:rPr>
+        <w:t>Save comments as part of saved case</w:t>
+      </w:r>
+    </w:p>
+    <w:p>
+      <w:pPr>
+        <w:pStyle w:val="ListParagraph"/>
+        <w:numPr>
+          <w:ilvl w:val="0"/>
+          <w:numId w:val="8"/>
+        </w:numPr>
+        <w:rPr>
+          <w:lang w:val="en-US" w:bidi="ar-JO"/>
+        </w:rPr>
+      </w:pPr>
+      <w:r>
+        <w:rPr>
+          <w:lang w:val="en-US" w:bidi="ar-JO"/>
+        </w:rPr>
+        <w:t>Checkbox: display comment</w:t>
+      </w:r>
+      <w:r>
+        <w:rPr>
+          <w:lang w:val="en-US" w:bidi="ar-JO"/>
+        </w:rPr>
+        <w:t>s</w:t>
+      </w:r>
+      <w:r>
+        <w:rPr>
+          <w:lang w:val="en-US" w:bidi="ar-JO"/>
+        </w:rPr>
+        <w:t xml:space="preserve"> on load</w:t>
+      </w:r>
+    </w:p>
+    <w:p>
+      <w:pPr>
+        <w:pStyle w:val="ListParagraph"/>
+        <w:numPr>
+          <w:ilvl w:val="0"/>
+          <w:numId w:val="8"/>
+        </w:numPr>
+        <w:rPr>
+          <w:lang w:val="en-US" w:bidi="ar-JO"/>
+        </w:rPr>
+      </w:pPr>
+      <w:r>
+        <w:rPr>
+          <w:lang w:val="en-US" w:bidi="ar-JO"/>
+        </w:rPr>
+        <w:t>Add indication in main menu that comments exist</w:t>
+      </w:r>
+    </w:p>
+    <w:p>
+      <w:pPr>
+        <w:rPr>
+          <w:lang w:val="en-US" w:bidi="ar-JO"/>
+        </w:rPr>
+      </w:pPr>
+      <w:r>
+        <w:rPr>
+          <w:lang w:val="en-US" w:bidi="ar-JO"/>
+        </w:rPr>
+        <w:t>New comments feature is working OK – saved and display as defined.</w:t>
+      </w:r>
     </w:p>
     <w:p>
       <w:pPr>
@@ -862,6 +1004,7 @@
         <w:rPr>
           <w:lang w:val="en-US" w:bidi="ar-JO"/>
         </w:rPr>
+        <w:lastRenderedPageBreak/>
         <w:t>IDC_EDIT_HOLIDAYS_LASTY_</w:t>
       </w:r>
       <w:r>
@@ -1022,7 +1165,6 @@
         <w:rPr>
           <w:lang w:val="en-US" w:bidi="ar-JO"/>
         </w:rPr>
-        <w:lastRenderedPageBreak/>
         <w:t>Adjust Prev Years GUI to Work Period – 16</w:t>
       </w:r>
       <w:r>
@@ -1555,6 +1697,7 @@
         <w:rPr>
           <w:lang w:val="en-US"/>
         </w:rPr>
+        <w:lastRenderedPageBreak/>
         <w:t>Close 2022 branch, merge and open 2023 branch – 21/1/23</w:t>
       </w:r>
     </w:p>
@@ -1670,7 +1813,6 @@
         <w:rPr>
           <w:lang w:val="en-US"/>
         </w:rPr>
-        <w:lastRenderedPageBreak/>
         <w:t>Allow users to select details</w:t>
       </w:r>
       <w:r>
@@ -2178,6 +2320,7 @@
         <w:rPr>
           <w:lang w:val="en-US"/>
         </w:rPr>
+        <w:lastRenderedPageBreak/>
         <w:t>Check if ID number is valid?</w:t>
       </w:r>
     </w:p>
@@ -2276,7 +2419,6 @@
         <w:rPr>
           <w:lang w:val="en-US"/>
         </w:rPr>
-        <w:lastRenderedPageBreak/>
         <w:t>For example – holiday selection before definition of details.</w:t>
       </w:r>
     </w:p>
@@ -2644,6 +2786,92 @@
     </w:lvl>
   </w:abstractNum>
   <w:abstractNum w:abstractNumId="1" w15:restartNumberingAfterBreak="0">
+    <w:nsid w:val="2FDA008A"/>
+    <w:multiLevelType w:val="hybridMultilevel"/>
+    <w:tmpl w:val="BAC6E0BA"/>
+    <w:lvl w:ilvl="0" w:tplc="20000011">
+      <w:start w:val="1"/>
+      <w:numFmt w:val="decimal"/>
+      <w:lvlText w:val="%1)"/>
+      <w:lvlJc w:val="left"/>
+      <w:pPr>
+        <w:ind w:left="720" w:hanging="360"/>
+      </w:pPr>
+    </w:lvl>
+    <w:lvl w:ilvl="1" w:tplc="20000019" w:tentative="1">
+      <w:start w:val="1"/>
+      <w:numFmt w:val="lowerLetter"/>
+      <w:lvlText w:val="%2."/>
+      <w:lvlJc w:val="left"/>
+      <w:pPr>
+        <w:ind w:left="1440" w:hanging="360"/>
+      </w:pPr>
+    </w:lvl>
+    <w:lvl w:ilvl="2" w:tplc="2000001B" w:tentative="1">
+      <w:start w:val="1"/>
+      <w:numFmt w:val="lowerRoman"/>
+      <w:lvlText w:val="%3."/>
+      <w:lvlJc w:val="right"/>
+      <w:pPr>
+        <w:ind w:left="2160" w:hanging="180"/>
+      </w:pPr>
+    </w:lvl>
+    <w:lvl w:ilvl="3" w:tplc="2000000F" w:tentative="1">
+      <w:start w:val="1"/>
+      <w:numFmt w:val="decimal"/>
+      <w:lvlText w:val="%4."/>
+      <w:lvlJc w:val="left"/>
+      <w:pPr>
+        <w:ind w:left="2880" w:hanging="360"/>
+      </w:pPr>
+    </w:lvl>
+    <w:lvl w:ilvl="4" w:tplc="20000019" w:tentative="1">
+      <w:start w:val="1"/>
+      <w:numFmt w:val="lowerLetter"/>
+      <w:lvlText w:val="%5."/>
+      <w:lvlJc w:val="left"/>
+      <w:pPr>
+        <w:ind w:left="3600" w:hanging="360"/>
+      </w:pPr>
+    </w:lvl>
+    <w:lvl w:ilvl="5" w:tplc="2000001B" w:tentative="1">
+      <w:start w:val="1"/>
+      <w:numFmt w:val="lowerRoman"/>
+      <w:lvlText w:val="%6."/>
+      <w:lvlJc w:val="right"/>
+      <w:pPr>
+        <w:ind w:left="4320" w:hanging="180"/>
+      </w:pPr>
+    </w:lvl>
+    <w:lvl w:ilvl="6" w:tplc="2000000F" w:tentative="1">
+      <w:start w:val="1"/>
+      <w:numFmt w:val="decimal"/>
+      <w:lvlText w:val="%7."/>
+      <w:lvlJc w:val="left"/>
+      <w:pPr>
+        <w:ind w:left="5040" w:hanging="360"/>
+      </w:pPr>
+    </w:lvl>
+    <w:lvl w:ilvl="7" w:tplc="20000019" w:tentative="1">
+      <w:start w:val="1"/>
+      <w:numFmt w:val="lowerLetter"/>
+      <w:lvlText w:val="%8."/>
+      <w:lvlJc w:val="left"/>
+      <w:pPr>
+        <w:ind w:left="5760" w:hanging="360"/>
+      </w:pPr>
+    </w:lvl>
+    <w:lvl w:ilvl="8" w:tplc="2000001B" w:tentative="1">
+      <w:start w:val="1"/>
+      <w:numFmt w:val="lowerRoman"/>
+      <w:lvlText w:val="%9."/>
+      <w:lvlJc w:val="right"/>
+      <w:pPr>
+        <w:ind w:left="6480" w:hanging="180"/>
+      </w:pPr>
+    </w:lvl>
+  </w:abstractNum>
+  <w:abstractNum w:abstractNumId="2" w15:restartNumberingAfterBreak="0">
     <w:nsid w:val="4A195DDF"/>
     <w:multiLevelType w:val="hybridMultilevel"/>
     <w:tmpl w:val="DDF2401A"/>
@@ -2729,7 +2957,7 @@
       </w:pPr>
     </w:lvl>
   </w:abstractNum>
-  <w:abstractNum w:abstractNumId="2" w15:restartNumberingAfterBreak="0">
+  <w:abstractNum w:abstractNumId="3" w15:restartNumberingAfterBreak="0">
     <w:nsid w:val="4D5576ED"/>
     <w:multiLevelType w:val="hybridMultilevel"/>
     <w:tmpl w:val="DC0EB44A"/>
@@ -2844,7 +3072,7 @@
       </w:rPr>
     </w:lvl>
   </w:abstractNum>
-  <w:abstractNum w:abstractNumId="3" w15:restartNumberingAfterBreak="0">
+  <w:abstractNum w:abstractNumId="4" w15:restartNumberingAfterBreak="0">
     <w:nsid w:val="51B5413C"/>
     <w:multiLevelType w:val="hybridMultilevel"/>
     <w:tmpl w:val="CEA8ACEE"/>
@@ -2933,7 +3161,7 @@
       </w:pPr>
     </w:lvl>
   </w:abstractNum>
-  <w:abstractNum w:abstractNumId="4" w15:restartNumberingAfterBreak="0">
+  <w:abstractNum w:abstractNumId="5" w15:restartNumberingAfterBreak="0">
     <w:nsid w:val="72F31A76"/>
     <w:multiLevelType w:val="hybridMultilevel"/>
     <w:tmpl w:val="8EF48ED2"/>
@@ -3019,7 +3247,7 @@
       </w:pPr>
     </w:lvl>
   </w:abstractNum>
-  <w:abstractNum w:abstractNumId="5" w15:restartNumberingAfterBreak="0">
+  <w:abstractNum w:abstractNumId="6" w15:restartNumberingAfterBreak="0">
     <w:nsid w:val="7AB13536"/>
     <w:multiLevelType w:val="hybridMultilevel"/>
     <w:tmpl w:val="1D2EC9D2"/>
@@ -3105,7 +3333,7 @@
       </w:pPr>
     </w:lvl>
   </w:abstractNum>
-  <w:abstractNum w:abstractNumId="6" w15:restartNumberingAfterBreak="0">
+  <w:abstractNum w:abstractNumId="7" w15:restartNumberingAfterBreak="0">
     <w:nsid w:val="7ABE2EBF"/>
     <w:multiLevelType w:val="hybridMultilevel"/>
     <w:tmpl w:val="2E46A930"/>
@@ -3192,25 +3420,28 @@
     </w:lvl>
   </w:abstractNum>
   <w:num w:numId="1" w16cid:durableId="665282599">
+    <w:abstractNumId w:val="6"/>
+  </w:num>
+  <w:num w:numId="2" w16cid:durableId="693337492">
     <w:abstractNumId w:val="5"/>
   </w:num>
-  <w:num w:numId="2" w16cid:durableId="693337492">
+  <w:num w:numId="3" w16cid:durableId="493299883">
     <w:abstractNumId w:val="4"/>
   </w:num>
-  <w:num w:numId="3" w16cid:durableId="493299883">
-    <w:abstractNumId w:val="3"/>
-  </w:num>
   <w:num w:numId="4" w16cid:durableId="450901602">
-    <w:abstractNumId w:val="6"/>
+    <w:abstractNumId w:val="7"/>
   </w:num>
   <w:num w:numId="5" w16cid:durableId="204803821">
-    <w:abstractNumId w:val="1"/>
+    <w:abstractNumId w:val="2"/>
   </w:num>
   <w:num w:numId="6" w16cid:durableId="1066413724">
     <w:abstractNumId w:val="0"/>
   </w:num>
   <w:num w:numId="7" w16cid:durableId="1698698284">
-    <w:abstractNumId w:val="2"/>
+    <w:abstractNumId w:val="3"/>
+  </w:num>
+  <w:num w:numId="8" w16cid:durableId="1036808891">
+    <w:abstractNumId w:val="1"/>
   </w:num>
 </w:numbering>
 </file>

</xml_diff>

<commit_message>
Fix GUI and computations for paid vacation days
</commit_message>
<xml_diff>
--- a/Docs/Workers Rights Upgrade - 2023 - work notes.docx
+++ b/Docs/Workers Rights Upgrade - 2023 - work notes.docx
@@ -50,33 +50,72 @@
         <w:rPr>
           <w:lang w:val="en-US" w:bidi="ar-JO"/>
         </w:rPr>
-        <w:t>New support for last year vacation: All, Days or None – 15/4/23</w:t>
-      </w:r>
-    </w:p>
-    <w:p>
-      <w:pPr>
-        <w:rPr>
-          <w:lang w:val="en-US" w:bidi="ar-JO"/>
-        </w:rPr>
-      </w:pPr>
-      <w:r>
-        <w:rPr>
-          <w:lang w:val="en-US" w:bidi="ar-JO"/>
-        </w:rPr>
-        <w:t>Now 3 buttons may be checked (instead of the abolished one)</w:t>
-      </w:r>
-    </w:p>
-    <w:p>
-      <w:pPr>
-        <w:rPr>
-          <w:lang w:val="en-US" w:bidi="ar-JO"/>
-        </w:rPr>
-      </w:pPr>
-      <w:r>
-        <w:rPr>
-          <w:lang w:val="en-US" w:bidi="ar-JO"/>
-        </w:rPr>
-        <w:t>Should take care for:</w:t>
+        <w:t>Min Wage definition – it is problematic</w:t>
+      </w:r>
+      <w:r>
+        <w:rPr>
+          <w:lang w:val="en-US" w:bidi="ar-JO"/>
+        </w:rPr>
+        <w:t xml:space="preserve"> </w:t>
+      </w:r>
+      <w:r>
+        <w:rPr>
+          <w:lang w:val="en-US" w:bidi="ar-JO"/>
+        </w:rPr>
+        <w:t>– 15/4/23</w:t>
+      </w:r>
+    </w:p>
+    <w:p>
+      <w:pPr>
+        <w:rPr>
+          <w:lang w:val="en-US" w:bidi="ar-JO"/>
+        </w:rPr>
+      </w:pPr>
+      <w:r>
+        <w:rPr>
+          <w:lang w:val="en-US" w:bidi="ar-JO"/>
+        </w:rPr>
+        <w:t>It started with 11 – meaning 11 different periods.</w:t>
+      </w:r>
+    </w:p>
+    <w:p>
+      <w:pPr>
+        <w:rPr>
+          <w:lang w:val="en-US" w:bidi="ar-JO"/>
+        </w:rPr>
+      </w:pPr>
+      <w:r>
+        <w:rPr>
+          <w:lang w:val="en-US" w:bidi="ar-JO"/>
+        </w:rPr>
+        <w:t>Now it should be 12.</w:t>
+      </w:r>
+    </w:p>
+    <w:p>
+      <w:pPr>
+        <w:rPr>
+          <w:lang w:val="en-US" w:bidi="ar-JO"/>
+        </w:rPr>
+      </w:pPr>
+      <w:r>
+        <w:rPr>
+          <w:lang w:val="en-US" w:bidi="ar-JO"/>
+        </w:rPr>
+        <w:t>And, in the future, it should be better organized!</w:t>
+      </w:r>
+    </w:p>
+    <w:p>
+      <w:pPr>
+        <w:pStyle w:val="Heading2"/>
+        <w:rPr>
+          <w:lang w:val="en-US" w:bidi="ar-JO"/>
+        </w:rPr>
+      </w:pPr>
+      <w:r>
+        <w:rPr>
+          <w:lang w:val="en-US" w:bidi="ar-JO"/>
+        </w:rPr>
+        <w:t>Vacation internal computations – 15/4/23</w:t>
       </w:r>
     </w:p>
     <w:p>
@@ -84,602 +123,1009 @@
         <w:pStyle w:val="ListParagraph"/>
         <w:numPr>
           <w:ilvl w:val="0"/>
-          <w:numId w:val="10"/>
-        </w:numPr>
-        <w:rPr>
-          <w:lang w:val="en-US" w:bidi="ar-JO"/>
-        </w:rPr>
-      </w:pPr>
-      <w:r>
-        <w:rPr>
-          <w:lang w:val="en-US" w:bidi="ar-JO"/>
-        </w:rPr>
-        <w:t>Manage radio buttons</w:t>
-      </w:r>
-    </w:p>
-    <w:p>
-      <w:pPr>
-        <w:pStyle w:val="ListParagraph"/>
-        <w:numPr>
-          <w:ilvl w:val="0"/>
-          <w:numId w:val="10"/>
-        </w:numPr>
-        <w:rPr>
-          <w:lang w:val="en-US" w:bidi="ar-JO"/>
-        </w:rPr>
-      </w:pPr>
-      <w:r>
-        <w:rPr>
-          <w:lang w:val="en-US" w:bidi="ar-JO"/>
-        </w:rPr>
-        <w:t>Place all GUI elements</w:t>
-      </w:r>
-    </w:p>
-    <w:p>
-      <w:pPr>
-        <w:pStyle w:val="ListParagraph"/>
-        <w:numPr>
-          <w:ilvl w:val="0"/>
-          <w:numId w:val="10"/>
-        </w:numPr>
-        <w:rPr>
-          <w:lang w:val="en-US" w:bidi="ar-JO"/>
-        </w:rPr>
-      </w:pPr>
-      <w:r>
-        <w:rPr>
-          <w:lang w:val="en-US" w:bidi="ar-JO"/>
-        </w:rPr>
-        <w:t>Vacation Computations</w:t>
-      </w:r>
-    </w:p>
-    <w:p>
-      <w:pPr>
-        <w:pStyle w:val="ListParagraph"/>
-        <w:numPr>
-          <w:ilvl w:val="0"/>
-          <w:numId w:val="10"/>
-        </w:numPr>
-        <w:rPr>
-          <w:lang w:val="en-US" w:bidi="ar-JO"/>
-        </w:rPr>
-      </w:pPr>
-      <w:r>
-        <w:rPr>
-          <w:lang w:val="en-US" w:bidi="ar-JO"/>
-        </w:rPr>
-        <w:t>Save &amp; Restore</w:t>
-      </w:r>
-    </w:p>
-    <w:p>
-      <w:pPr>
-        <w:pStyle w:val="ListParagraph"/>
-        <w:numPr>
-          <w:ilvl w:val="0"/>
-          <w:numId w:val="10"/>
-        </w:numPr>
-        <w:rPr>
-          <w:lang w:val="en-US" w:bidi="ar-JO"/>
-        </w:rPr>
-      </w:pPr>
-      <w:r>
-        <w:rPr>
-          <w:lang w:val="en-US" w:bidi="ar-JO"/>
-        </w:rPr>
-        <w:t>Default is “None”</w:t>
-      </w:r>
-    </w:p>
-    <w:p>
-      <w:pPr>
-        <w:pStyle w:val="ListParagraph"/>
-        <w:numPr>
-          <w:ilvl w:val="0"/>
-          <w:numId w:val="10"/>
-        </w:numPr>
-        <w:rPr>
-          <w:lang w:val="en-US" w:bidi="ar-JO"/>
-        </w:rPr>
-      </w:pPr>
-      <w:r>
-        <w:rPr>
-          <w:lang w:val="en-US" w:bidi="ar-JO"/>
-        </w:rPr>
-        <w:t>Load old cases</w:t>
-      </w:r>
-    </w:p>
-    <w:p>
-      <w:pPr>
-        <w:pStyle w:val="ListParagraph"/>
-        <w:numPr>
-          <w:ilvl w:val="0"/>
-          <w:numId w:val="10"/>
-        </w:numPr>
-        <w:rPr>
-          <w:lang w:val="en-US" w:bidi="ar-JO"/>
-        </w:rPr>
-      </w:pPr>
-      <w:r>
-        <w:rPr>
-          <w:lang w:val="en-US" w:bidi="ar-JO"/>
-        </w:rPr>
-        <w:t>Block computations when days are missing</w:t>
-      </w:r>
-    </w:p>
-    <w:p>
-      <w:pPr>
-        <w:pStyle w:val="Heading2"/>
-        <w:rPr>
-          <w:lang w:val="en-US" w:bidi="ar-JO"/>
-        </w:rPr>
-      </w:pPr>
-      <w:r>
-        <w:rPr>
-          <w:lang w:val="en-US" w:bidi="ar-JO"/>
-        </w:rPr>
-        <w:t>New functionality – 13/4/23</w:t>
-      </w:r>
-    </w:p>
-    <w:p>
-      <w:pPr>
-        <w:pStyle w:val="ListParagraph"/>
-        <w:numPr>
-          <w:ilvl w:val="0"/>
-          <w:numId w:val="9"/>
-        </w:numPr>
-        <w:rPr>
-          <w:lang w:val="en-US" w:bidi="ar-JO"/>
-        </w:rPr>
-      </w:pPr>
-      <w:r>
-        <w:rPr>
-          <w:lang w:val="en-US" w:bidi="ar-JO"/>
-        </w:rPr>
-        <w:t>Allow specifying partial payment for last year’s vacation</w:t>
-      </w:r>
-    </w:p>
-    <w:p>
-      <w:pPr>
-        <w:pStyle w:val="ListParagraph"/>
-        <w:numPr>
-          <w:ilvl w:val="0"/>
-          <w:numId w:val="9"/>
-        </w:numPr>
-        <w:rPr>
-          <w:lang w:val="en-US" w:bidi="ar-JO"/>
-        </w:rPr>
-      </w:pPr>
-      <w:r>
-        <w:rPr>
-          <w:lang w:val="en-US" w:bidi="ar-JO"/>
-        </w:rPr>
-        <w:t>Add option to define maternity leave (in vacation dialog)</w:t>
-      </w:r>
-    </w:p>
-    <w:p>
-      <w:pPr>
-        <w:pStyle w:val="ListParagraph"/>
-        <w:numPr>
-          <w:ilvl w:val="0"/>
-          <w:numId w:val="9"/>
-        </w:numPr>
-        <w:rPr>
-          <w:lang w:val="en-US" w:bidi="ar-JO"/>
-        </w:rPr>
-      </w:pPr>
-      <w:r>
-        <w:rPr>
-          <w:lang w:val="en-US" w:bidi="ar-JO"/>
-        </w:rPr>
-        <w:t>Computations for maternity</w:t>
-      </w:r>
-    </w:p>
-    <w:p>
-      <w:pPr>
-        <w:pStyle w:val="ListParagraph"/>
-        <w:numPr>
-          <w:ilvl w:val="1"/>
-          <w:numId w:val="9"/>
-        </w:numPr>
-        <w:rPr>
-          <w:lang w:val="en-US" w:bidi="ar-JO"/>
-        </w:rPr>
-      </w:pPr>
-      <w:r>
-        <w:rPr>
-          <w:lang w:val="en-US" w:bidi="ar-JO"/>
-        </w:rPr>
-        <w:t>First 15 weeks – accumulate seniority for severance and recuperation</w:t>
-      </w:r>
-    </w:p>
-    <w:p>
-      <w:pPr>
-        <w:pStyle w:val="ListParagraph"/>
-        <w:numPr>
-          <w:ilvl w:val="1"/>
-          <w:numId w:val="9"/>
-        </w:numPr>
-        <w:rPr>
-          <w:lang w:val="en-US" w:bidi="ar-JO"/>
-        </w:rPr>
-      </w:pPr>
-      <w:r>
-        <w:rPr>
-          <w:lang w:val="en-US" w:bidi="ar-JO"/>
-        </w:rPr>
-        <w:t>No vacation, no holidays, no pension</w:t>
-      </w:r>
-    </w:p>
-    <w:p>
-      <w:pPr>
-        <w:pStyle w:val="ListParagraph"/>
-        <w:numPr>
-          <w:ilvl w:val="0"/>
-          <w:numId w:val="9"/>
-        </w:numPr>
-        <w:rPr>
-          <w:lang w:val="en-US" w:bidi="ar-JO"/>
-        </w:rPr>
-      </w:pPr>
-      <w:r>
-        <w:rPr>
-          <w:lang w:val="en-US" w:bidi="ar-JO"/>
-        </w:rPr>
-        <w:t>For monthly wage – allow definition of partial employment</w:t>
-      </w:r>
-    </w:p>
-    <w:p>
-      <w:pPr>
-        <w:pStyle w:val="ListParagraph"/>
-        <w:numPr>
-          <w:ilvl w:val="1"/>
-          <w:numId w:val="9"/>
-        </w:numPr>
-        <w:rPr>
-          <w:lang w:val="en-US" w:bidi="ar-JO"/>
-        </w:rPr>
-      </w:pPr>
-      <w:r>
-        <w:rPr>
-          <w:lang w:val="en-US" w:bidi="ar-JO"/>
-        </w:rPr>
-        <w:t>The monthly wage is the wage for the part that is worked</w:t>
-      </w:r>
-    </w:p>
-    <w:p>
-      <w:pPr>
-        <w:pStyle w:val="ListParagraph"/>
-        <w:numPr>
-          <w:ilvl w:val="0"/>
-          <w:numId w:val="9"/>
-        </w:numPr>
-        <w:rPr>
-          <w:lang w:val="en-US" w:bidi="ar-JO"/>
-        </w:rPr>
-      </w:pPr>
-      <w:r>
-        <w:rPr>
-          <w:lang w:val="en-US" w:bidi="ar-JO"/>
-        </w:rPr>
-        <w:t>For partial employment (periods)</w:t>
-      </w:r>
-      <w:r>
-        <w:rPr>
-          <w:lang w:val="en-US" w:bidi="ar-JO"/>
-        </w:rPr>
-        <w:t xml:space="preserve"> should influence computation of</w:t>
-      </w:r>
-    </w:p>
-    <w:p>
-      <w:pPr>
-        <w:pStyle w:val="ListParagraph"/>
-        <w:numPr>
-          <w:ilvl w:val="1"/>
-          <w:numId w:val="9"/>
-        </w:numPr>
-        <w:rPr>
-          <w:lang w:val="en-US" w:bidi="ar-JO"/>
-        </w:rPr>
-      </w:pPr>
-      <w:r>
-        <w:rPr>
-          <w:lang w:val="en-US" w:bidi="ar-JO"/>
-        </w:rPr>
-        <w:t>R</w:t>
-      </w:r>
-      <w:r>
-        <w:rPr>
-          <w:lang w:val="en-US" w:bidi="ar-JO"/>
-        </w:rPr>
-        <w:t>ecuperation</w:t>
-      </w:r>
-    </w:p>
-    <w:p>
-      <w:pPr>
-        <w:pStyle w:val="ListParagraph"/>
-        <w:numPr>
-          <w:ilvl w:val="1"/>
-          <w:numId w:val="9"/>
-        </w:numPr>
-        <w:rPr>
-          <w:lang w:val="en-US" w:bidi="ar-JO"/>
-        </w:rPr>
-      </w:pPr>
-      <w:r>
-        <w:rPr>
-          <w:lang w:val="en-US" w:bidi="ar-JO"/>
-        </w:rPr>
-        <w:t>Severance</w:t>
-      </w:r>
-    </w:p>
-    <w:p>
-      <w:pPr>
-        <w:pStyle w:val="Heading2"/>
-        <w:rPr>
-          <w:lang w:val="en-US" w:bidi="ar-JO"/>
-        </w:rPr>
-      </w:pPr>
-      <w:r>
-        <w:rPr>
-          <w:lang w:val="en-US" w:bidi="ar-JO"/>
-        </w:rPr>
-        <w:t>Add Comment – 25-26/2/23</w:t>
-      </w:r>
-    </w:p>
-    <w:p>
-      <w:pPr>
-        <w:rPr>
-          <w:lang w:val="en-US" w:bidi="ar-JO"/>
-        </w:rPr>
-      </w:pPr>
-      <w:r>
-        <w:rPr>
-          <w:lang w:val="en-US" w:bidi="ar-JO"/>
-        </w:rPr>
-        <w:t>Add a comment dialog that can be called from the main menu</w:t>
-      </w:r>
-    </w:p>
-    <w:p>
-      <w:pPr>
-        <w:pStyle w:val="ListParagraph"/>
-        <w:numPr>
-          <w:ilvl w:val="0"/>
-          <w:numId w:val="8"/>
-        </w:numPr>
-        <w:rPr>
-          <w:lang w:val="en-US" w:bidi="ar-JO"/>
-        </w:rPr>
-      </w:pPr>
-      <w:r>
-        <w:rPr>
-          <w:lang w:val="en-US" w:bidi="ar-JO"/>
-        </w:rPr>
-        <w:t>Up to 3 comments</w:t>
-      </w:r>
-    </w:p>
-    <w:p>
-      <w:pPr>
-        <w:pStyle w:val="ListParagraph"/>
-        <w:numPr>
-          <w:ilvl w:val="0"/>
-          <w:numId w:val="8"/>
-        </w:numPr>
-        <w:rPr>
-          <w:lang w:val="en-US" w:bidi="ar-JO"/>
-        </w:rPr>
-      </w:pPr>
-      <w:r>
-        <w:rPr>
-          <w:lang w:val="en-US" w:bidi="ar-JO"/>
-        </w:rPr>
-        <w:t>Comments should be multi-lined</w:t>
-      </w:r>
-    </w:p>
-    <w:p>
-      <w:pPr>
-        <w:pStyle w:val="ListParagraph"/>
-        <w:numPr>
-          <w:ilvl w:val="0"/>
-          <w:numId w:val="8"/>
-        </w:numPr>
-        <w:rPr>
-          <w:lang w:val="en-US" w:bidi="ar-JO"/>
-        </w:rPr>
-      </w:pPr>
-      <w:r>
-        <w:rPr>
-          <w:lang w:val="en-US" w:bidi="ar-JO"/>
-        </w:rPr>
-        <w:t>Save comments as part of saved case</w:t>
-      </w:r>
-    </w:p>
-    <w:p>
-      <w:pPr>
-        <w:pStyle w:val="ListParagraph"/>
-        <w:numPr>
-          <w:ilvl w:val="0"/>
-          <w:numId w:val="8"/>
-        </w:numPr>
-        <w:rPr>
-          <w:lang w:val="en-US" w:bidi="ar-JO"/>
-        </w:rPr>
-      </w:pPr>
-      <w:r>
-        <w:rPr>
-          <w:lang w:val="en-US" w:bidi="ar-JO"/>
-        </w:rPr>
-        <w:t>Checkbox: display comment</w:t>
-      </w:r>
-      <w:r>
-        <w:rPr>
-          <w:lang w:val="en-US" w:bidi="ar-JO"/>
-        </w:rPr>
-        <w:t>s</w:t>
-      </w:r>
-      <w:r>
-        <w:rPr>
-          <w:lang w:val="en-US" w:bidi="ar-JO"/>
-        </w:rPr>
-        <w:t xml:space="preserve"> on load</w:t>
-      </w:r>
-    </w:p>
-    <w:p>
-      <w:pPr>
-        <w:pStyle w:val="ListParagraph"/>
-        <w:numPr>
-          <w:ilvl w:val="0"/>
-          <w:numId w:val="8"/>
-        </w:numPr>
-        <w:rPr>
-          <w:lang w:val="en-US" w:bidi="ar-JO"/>
-        </w:rPr>
-      </w:pPr>
-      <w:r>
-        <w:rPr>
-          <w:lang w:val="en-US" w:bidi="ar-JO"/>
-        </w:rPr>
-        <w:t>Add indication in main menu that comments exist</w:t>
-      </w:r>
-    </w:p>
-    <w:p>
-      <w:pPr>
-        <w:rPr>
-          <w:lang w:val="en-US" w:bidi="ar-JO"/>
-        </w:rPr>
-      </w:pPr>
-      <w:r>
-        <w:rPr>
-          <w:lang w:val="en-US" w:bidi="ar-JO"/>
-        </w:rPr>
-        <w:t>New comments feature is working OK – saved and display as defined.</w:t>
-      </w:r>
-    </w:p>
-    <w:p>
-      <w:pPr>
-        <w:pStyle w:val="Heading2"/>
-        <w:rPr>
-          <w:lang w:val="en-US" w:bidi="ar-JO"/>
-        </w:rPr>
-      </w:pPr>
-      <w:r>
-        <w:rPr>
-          <w:lang w:val="en-US" w:bidi="ar-JO"/>
-        </w:rPr>
-        <w:t>Loading old saved XML files – 19/2/23</w:t>
-      </w:r>
-    </w:p>
-    <w:p>
-      <w:pPr>
-        <w:rPr>
-          <w:lang w:val="en-US" w:bidi="ar-JO"/>
-        </w:rPr>
-      </w:pPr>
-      <w:r>
-        <w:rPr>
-          <w:lang w:val="en-US" w:bidi="ar-JO"/>
-        </w:rPr>
-        <w:t>Received old relevant saves from Iris, saved them in:</w:t>
-      </w:r>
-    </w:p>
-    <w:p>
-      <w:pPr>
-        <w:rPr>
-          <w:lang w:val="en-US" w:bidi="ar-JO"/>
-        </w:rPr>
-      </w:pPr>
-      <w:r>
-        <w:rPr>
-          <w:lang w:val="en-US" w:bidi="ar-JO"/>
-        </w:rPr>
-        <w:t>F:\WorkersRights\Old cases with Prev Years</w:t>
-      </w:r>
-    </w:p>
-    <w:p>
-      <w:pPr>
-        <w:rPr>
-          <w:lang w:val="en-US" w:bidi="ar-JO"/>
-        </w:rPr>
-      </w:pPr>
-      <w:r>
-        <w:rPr>
-          <w:lang w:val="en-US" w:bidi="ar-JO"/>
-        </w:rPr>
-        <w:t>Compare:</w:t>
-      </w:r>
-    </w:p>
-    <w:p>
-      <w:pPr>
-        <w:rPr>
-          <w:lang w:val="en-US" w:bidi="ar-JO"/>
-        </w:rPr>
-      </w:pPr>
-      <w:r>
-        <w:rPr>
-          <w:lang w:val="en-US" w:bidi="ar-JO"/>
-        </w:rPr>
-        <w:t>F:\WorkersRights\Old cases with Prev Years\Bibimol_John_T9714474</w:t>
-      </w:r>
-    </w:p>
-    <w:p>
-      <w:pPr>
-        <w:rPr>
-          <w:lang w:val="en-US" w:bidi="ar-JO"/>
-        </w:rPr>
-      </w:pPr>
-      <w:r>
-        <w:rPr>
-          <w:lang w:val="en-US" w:bidi="ar-JO"/>
-        </w:rPr>
-        <w:t>with</w:t>
-      </w:r>
-    </w:p>
-    <w:p>
-      <w:pPr>
-        <w:rPr>
-          <w:lang w:val="en-US" w:bidi="ar-JO"/>
-        </w:rPr>
-      </w:pPr>
-      <w:r>
-        <w:rPr>
-          <w:lang w:val="en-US" w:bidi="ar-JO"/>
-        </w:rPr>
-        <w:t>F:\WorkersRights\V1.3.2\Bibimol_John_T9714474</w:t>
-      </w:r>
-    </w:p>
-    <w:p>
-      <w:pPr>
-        <w:pStyle w:val="Heading2"/>
-        <w:rPr>
-          <w:lang w:val="en-US" w:bidi="ar-JO"/>
-        </w:rPr>
-      </w:pPr>
-      <w:r>
-        <w:rPr>
-          <w:lang w:val="en-US" w:bidi="ar-JO"/>
-        </w:rPr>
-        <w:t>Using new “g Holidays Due” to compute due payment – 18/2/23</w:t>
-      </w:r>
-    </w:p>
-    <w:p>
-      <w:pPr>
-        <w:rPr>
-          <w:lang w:val="en-US" w:bidi="ar-JO"/>
-        </w:rPr>
-      </w:pPr>
-      <w:r>
-        <w:rPr>
-          <w:lang w:val="en-US" w:bidi="ar-JO"/>
-        </w:rPr>
-        <w:t xml:space="preserve">Main functions: </w:t>
-      </w:r>
-    </w:p>
-    <w:p>
-      <w:pPr>
+          <w:numId w:val="11"/>
+        </w:numPr>
+        <w:rPr>
+          <w:lang w:val="en-US" w:bidi="ar-JO"/>
+        </w:rPr>
+      </w:pPr>
+      <w:r>
+        <w:rPr>
+          <w:lang w:val="en-US" w:bidi="ar-JO"/>
+        </w:rPr>
+        <w:t>Compute</w:t>
+      </w:r>
+      <w:r>
+        <w:rPr>
+          <w:lang w:val="en-US" w:bidi="ar-JO"/>
+        </w:rPr>
+        <w:t xml:space="preserve"> </w:t>
+      </w:r>
+      <w:r>
+        <w:rPr>
+          <w:lang w:val="en-US" w:bidi="ar-JO"/>
+        </w:rPr>
+        <w:sym w:font="Wingdings" w:char="F0E0"/>
+      </w:r>
+      <w:r>
+        <w:rPr>
+          <w:lang w:val="en-US" w:bidi="ar-JO"/>
+        </w:rPr>
+        <w:t xml:space="preserve"> </w:t>
+      </w:r>
+      <w:r>
         <w:rPr>
           <w:rFonts w:ascii="Consolas" w:hAnsi="Consolas" w:cs="Consolas"/>
           <w:color w:val="000000"/>
           <w:sz w:val="19"/>
           <w:szCs w:val="19"/>
         </w:rPr>
+        <w:t>Compute</w:t>
+      </w:r>
+      <w:r>
+        <w:rPr>
+          <w:rFonts w:ascii="Consolas" w:hAnsi="Consolas" w:cs="Consolas"/>
+          <w:color w:val="000000"/>
+          <w:sz w:val="19"/>
+          <w:szCs w:val="19"/>
+          <w:lang w:val="en-US"/>
+        </w:rPr>
+        <w:t xml:space="preserve"> </w:t>
+      </w:r>
+      <w:r>
+        <w:rPr>
+          <w:rFonts w:ascii="Consolas" w:hAnsi="Consolas" w:cs="Consolas"/>
+          <w:color w:val="000000"/>
+          <w:sz w:val="19"/>
+          <w:szCs w:val="19"/>
+        </w:rPr>
+        <w:t>Internals</w:t>
+      </w:r>
+    </w:p>
+    <w:p>
+      <w:pPr>
+        <w:pStyle w:val="ListParagraph"/>
+        <w:numPr>
+          <w:ilvl w:val="1"/>
+          <w:numId w:val="11"/>
+        </w:numPr>
+        <w:rPr>
+          <w:lang w:val="en-US" w:bidi="ar-JO"/>
+        </w:rPr>
+      </w:pPr>
+      <w:r>
+        <w:rPr>
+          <w:rFonts w:ascii="Consolas" w:hAnsi="Consolas" w:cs="Consolas"/>
+          <w:color w:val="000000"/>
+          <w:sz w:val="19"/>
+          <w:szCs w:val="19"/>
+        </w:rPr>
+        <w:t>Compute</w:t>
+      </w:r>
+      <w:r>
+        <w:rPr>
+          <w:rFonts w:ascii="Consolas" w:hAnsi="Consolas" w:cs="Consolas"/>
+          <w:color w:val="000000"/>
+          <w:sz w:val="19"/>
+          <w:szCs w:val="19"/>
+          <w:lang w:val="en-US"/>
+        </w:rPr>
+        <w:t xml:space="preserve"> </w:t>
+      </w:r>
+      <w:r>
+        <w:rPr>
+          <w:rFonts w:ascii="Consolas" w:hAnsi="Consolas" w:cs="Consolas"/>
+          <w:color w:val="000000"/>
+          <w:sz w:val="19"/>
+          <w:szCs w:val="19"/>
+        </w:rPr>
+        <w:t>Last</w:t>
+      </w:r>
+      <w:r>
+        <w:rPr>
+          <w:rFonts w:ascii="Consolas" w:hAnsi="Consolas" w:cs="Consolas"/>
+          <w:color w:val="000000"/>
+          <w:sz w:val="19"/>
+          <w:szCs w:val="19"/>
+          <w:lang w:val="en-US"/>
+        </w:rPr>
+        <w:t xml:space="preserve"> </w:t>
+      </w:r>
+      <w:r>
+        <w:rPr>
+          <w:rFonts w:ascii="Consolas" w:hAnsi="Consolas" w:cs="Consolas"/>
+          <w:color w:val="000000"/>
+          <w:sz w:val="19"/>
+          <w:szCs w:val="19"/>
+        </w:rPr>
+        <w:t>Year</w:t>
+      </w:r>
+      <w:r>
+        <w:rPr>
+          <w:rFonts w:ascii="Consolas" w:hAnsi="Consolas" w:cs="Consolas"/>
+          <w:color w:val="000000"/>
+          <w:sz w:val="19"/>
+          <w:szCs w:val="19"/>
+          <w:lang w:val="en-US"/>
+        </w:rPr>
+        <w:t xml:space="preserve"> b</w:t>
+      </w:r>
+      <w:r>
+        <w:rPr>
+          <w:rFonts w:ascii="Consolas" w:hAnsi="Consolas" w:cs="Consolas"/>
+          <w:color w:val="000000"/>
+          <w:sz w:val="19"/>
+          <w:szCs w:val="19"/>
+        </w:rPr>
+        <w:t>y</w:t>
+      </w:r>
+      <w:r>
+        <w:rPr>
+          <w:rFonts w:ascii="Consolas" w:hAnsi="Consolas" w:cs="Consolas"/>
+          <w:color w:val="000000"/>
+          <w:sz w:val="19"/>
+          <w:szCs w:val="19"/>
+          <w:lang w:val="en-US"/>
+        </w:rPr>
+        <w:t xml:space="preserve"> </w:t>
+      </w:r>
+      <w:r>
+        <w:rPr>
+          <w:rFonts w:ascii="Consolas" w:hAnsi="Consolas" w:cs="Consolas"/>
+          <w:color w:val="000000"/>
+          <w:sz w:val="19"/>
+          <w:szCs w:val="19"/>
+        </w:rPr>
+        <w:t>Short</w:t>
+      </w:r>
+      <w:r>
+        <w:rPr>
+          <w:rFonts w:ascii="Consolas" w:hAnsi="Consolas" w:cs="Consolas"/>
+          <w:color w:val="000000"/>
+          <w:sz w:val="19"/>
+          <w:szCs w:val="19"/>
+          <w:lang w:val="en-US"/>
+        </w:rPr>
+        <w:t xml:space="preserve"> </w:t>
+      </w:r>
+      <w:r>
+        <w:rPr>
+          <w:rFonts w:ascii="Consolas" w:hAnsi="Consolas" w:cs="Consolas"/>
+          <w:color w:val="000000"/>
+          <w:sz w:val="19"/>
+          <w:szCs w:val="19"/>
+        </w:rPr>
+        <w:t>Rule</w:t>
+      </w:r>
+    </w:p>
+    <w:p>
+      <w:pPr>
+        <w:pStyle w:val="ListParagraph"/>
+        <w:numPr>
+          <w:ilvl w:val="1"/>
+          <w:numId w:val="11"/>
+        </w:numPr>
+        <w:rPr>
+          <w:lang w:val="en-US" w:bidi="ar-JO"/>
+        </w:rPr>
+      </w:pPr>
+      <w:r>
+        <w:rPr>
+          <w:rFonts w:ascii="Consolas" w:hAnsi="Consolas" w:cs="Consolas"/>
+          <w:color w:val="000000"/>
+          <w:sz w:val="19"/>
+          <w:szCs w:val="19"/>
+        </w:rPr>
+        <w:t>Compute</w:t>
+      </w:r>
+      <w:r>
+        <w:rPr>
+          <w:rFonts w:ascii="Consolas" w:hAnsi="Consolas" w:cs="Consolas"/>
+          <w:color w:val="000000"/>
+          <w:sz w:val="19"/>
+          <w:szCs w:val="19"/>
+          <w:lang w:val="en-US"/>
+        </w:rPr>
+        <w:t xml:space="preserve"> </w:t>
+      </w:r>
+      <w:r>
+        <w:rPr>
+          <w:rFonts w:ascii="Consolas" w:hAnsi="Consolas" w:cs="Consolas"/>
+          <w:color w:val="000000"/>
+          <w:sz w:val="19"/>
+          <w:szCs w:val="19"/>
+        </w:rPr>
+        <w:t>Per</w:t>
+      </w:r>
+      <w:r>
+        <w:rPr>
+          <w:rFonts w:ascii="Consolas" w:hAnsi="Consolas" w:cs="Consolas"/>
+          <w:color w:val="000000"/>
+          <w:sz w:val="19"/>
+          <w:szCs w:val="19"/>
+          <w:lang w:val="en-US"/>
+        </w:rPr>
+        <w:t xml:space="preserve"> </w:t>
+      </w:r>
+      <w:r>
+        <w:rPr>
+          <w:rFonts w:ascii="Consolas" w:hAnsi="Consolas" w:cs="Consolas"/>
+          <w:color w:val="000000"/>
+          <w:sz w:val="19"/>
+          <w:szCs w:val="19"/>
+        </w:rPr>
+        <w:t>Period</w:t>
+      </w:r>
+    </w:p>
+    <w:p>
+      <w:pPr>
+        <w:rPr>
+          <w:lang w:val="en-US" w:bidi="ar-JO"/>
+        </w:rPr>
+      </w:pPr>
+      <w:r>
+        <w:rPr>
+          <w:lang w:val="en-US" w:bidi="ar-JO"/>
+        </w:rPr>
+        <w:t>New common function for both routes: “Reduce Paid Days()”.</w:t>
+      </w:r>
+    </w:p>
+    <w:p>
+      <w:pPr>
+        <w:pStyle w:val="Heading2"/>
+        <w:rPr>
+          <w:lang w:val="en-US" w:bidi="ar-JO"/>
+        </w:rPr>
+      </w:pPr>
+      <w:r>
+        <w:rPr>
+          <w:lang w:val="en-US" w:bidi="ar-JO"/>
+        </w:rPr>
+        <w:t>New support for last year vacation: All, Days or None – 15/4/23</w:t>
+      </w:r>
+    </w:p>
+    <w:p>
+      <w:pPr>
+        <w:rPr>
+          <w:lang w:val="en-US" w:bidi="ar-JO"/>
+        </w:rPr>
+      </w:pPr>
+      <w:r>
+        <w:rPr>
+          <w:lang w:val="en-US" w:bidi="ar-JO"/>
+        </w:rPr>
+        <w:t>Now 3 buttons may be checked (instead of the abolished one)</w:t>
+      </w:r>
+    </w:p>
+    <w:p>
+      <w:pPr>
+        <w:rPr>
+          <w:lang w:val="en-US" w:bidi="ar-JO"/>
+        </w:rPr>
+      </w:pPr>
+      <w:r>
+        <w:rPr>
+          <w:lang w:val="en-US" w:bidi="ar-JO"/>
+        </w:rPr>
+        <w:t>Should take care for:</w:t>
+      </w:r>
+    </w:p>
+    <w:p>
+      <w:pPr>
+        <w:pStyle w:val="ListParagraph"/>
+        <w:numPr>
+          <w:ilvl w:val="0"/>
+          <w:numId w:val="10"/>
+        </w:numPr>
+        <w:rPr>
+          <w:lang w:val="en-US" w:bidi="ar-JO"/>
+        </w:rPr>
+      </w:pPr>
+      <w:r>
+        <w:rPr>
+          <w:lang w:val="en-US" w:bidi="ar-JO"/>
+        </w:rPr>
+        <w:t>Manage radio buttons</w:t>
+      </w:r>
+      <w:r>
+        <w:rPr>
+          <w:lang w:val="en-US" w:bidi="ar-JO"/>
+        </w:rPr>
+        <w:t xml:space="preserve"> - Done</w:t>
+      </w:r>
+    </w:p>
+    <w:p>
+      <w:pPr>
+        <w:pStyle w:val="ListParagraph"/>
+        <w:numPr>
+          <w:ilvl w:val="0"/>
+          <w:numId w:val="10"/>
+        </w:numPr>
+        <w:rPr>
+          <w:lang w:val="en-US" w:bidi="ar-JO"/>
+        </w:rPr>
+      </w:pPr>
+      <w:r>
+        <w:rPr>
+          <w:lang w:val="en-US" w:bidi="ar-JO"/>
+        </w:rPr>
+        <w:t>Place all GUI elements</w:t>
+      </w:r>
+      <w:r>
+        <w:rPr>
+          <w:lang w:val="en-US" w:bidi="ar-JO"/>
+        </w:rPr>
+        <w:t xml:space="preserve"> in good order</w:t>
+      </w:r>
+    </w:p>
+    <w:p>
+      <w:pPr>
+        <w:pStyle w:val="ListParagraph"/>
+        <w:numPr>
+          <w:ilvl w:val="0"/>
+          <w:numId w:val="10"/>
+        </w:numPr>
+        <w:rPr>
+          <w:lang w:val="en-US" w:bidi="ar-JO"/>
+        </w:rPr>
+      </w:pPr>
+      <w:r>
+        <w:rPr>
+          <w:lang w:val="en-US" w:bidi="ar-JO"/>
+        </w:rPr>
+        <w:t>Vacation Computations</w:t>
+      </w:r>
+      <w:r>
+        <w:rPr>
+          <w:lang w:val="en-US" w:bidi="ar-JO"/>
+        </w:rPr>
+        <w:t xml:space="preserve"> – in all cases – </w:t>
+      </w:r>
+      <w:r>
+        <w:rPr>
+          <w:lang w:val="en-US" w:bidi="ar-JO"/>
+        </w:rPr>
+        <w:t>Done</w:t>
+      </w:r>
+    </w:p>
+    <w:p>
+      <w:pPr>
+        <w:pStyle w:val="ListParagraph"/>
+        <w:numPr>
+          <w:ilvl w:val="0"/>
+          <w:numId w:val="10"/>
+        </w:numPr>
+        <w:rPr>
+          <w:lang w:val="en-US" w:bidi="ar-JO"/>
+        </w:rPr>
+      </w:pPr>
+      <w:r>
+        <w:rPr>
+          <w:lang w:val="en-US" w:bidi="ar-JO"/>
+        </w:rPr>
+        <w:t>Save &amp; Restore</w:t>
+      </w:r>
+      <w:r>
+        <w:rPr>
+          <w:lang w:val="en-US" w:bidi="ar-JO"/>
+        </w:rPr>
+        <w:t xml:space="preserve"> - Done</w:t>
+      </w:r>
+    </w:p>
+    <w:p>
+      <w:pPr>
+        <w:pStyle w:val="ListParagraph"/>
+        <w:numPr>
+          <w:ilvl w:val="0"/>
+          <w:numId w:val="10"/>
+        </w:numPr>
+        <w:rPr>
+          <w:lang w:val="en-US" w:bidi="ar-JO"/>
+        </w:rPr>
+      </w:pPr>
+      <w:r>
+        <w:rPr>
+          <w:lang w:val="en-US" w:bidi="ar-JO"/>
+        </w:rPr>
+        <w:t>Default is “None”</w:t>
+      </w:r>
+      <w:r>
+        <w:rPr>
+          <w:lang w:val="en-US" w:bidi="ar-JO"/>
+        </w:rPr>
+        <w:t xml:space="preserve"> </w:t>
+      </w:r>
+      <w:r>
+        <w:rPr>
+          <w:lang w:val="en-US" w:bidi="ar-JO"/>
+        </w:rPr>
+        <w:t>- Done</w:t>
+      </w:r>
+    </w:p>
+    <w:p>
+      <w:pPr>
+        <w:pStyle w:val="ListParagraph"/>
+        <w:numPr>
+          <w:ilvl w:val="0"/>
+          <w:numId w:val="10"/>
+        </w:numPr>
+        <w:rPr>
+          <w:lang w:val="en-US" w:bidi="ar-JO"/>
+        </w:rPr>
+      </w:pPr>
+      <w:r>
+        <w:rPr>
+          <w:lang w:val="en-US" w:bidi="ar-JO"/>
+        </w:rPr>
+        <w:t>Load old cases</w:t>
+      </w:r>
+      <w:r>
+        <w:rPr>
+          <w:lang w:val="en-US" w:bidi="ar-JO"/>
+        </w:rPr>
+        <w:t xml:space="preserve"> </w:t>
+      </w:r>
+      <w:r>
+        <w:rPr>
+          <w:lang w:val="en-US" w:bidi="ar-JO"/>
+        </w:rPr>
+        <w:t>- Done</w:t>
+      </w:r>
+    </w:p>
+    <w:p>
+      <w:pPr>
+        <w:pStyle w:val="ListParagraph"/>
+        <w:numPr>
+          <w:ilvl w:val="0"/>
+          <w:numId w:val="10"/>
+        </w:numPr>
+        <w:rPr>
+          <w:lang w:val="en-US" w:bidi="ar-JO"/>
+        </w:rPr>
+      </w:pPr>
+      <w:r>
+        <w:rPr>
+          <w:lang w:val="en-US" w:bidi="ar-JO"/>
+        </w:rPr>
+        <w:t>Block computations when days are missing</w:t>
+      </w:r>
+      <w:r>
+        <w:rPr>
+          <w:lang w:val="en-US" w:bidi="ar-JO"/>
+        </w:rPr>
+        <w:t xml:space="preserve"> </w:t>
+      </w:r>
+      <w:r>
+        <w:rPr>
+          <w:lang w:val="en-US" w:bidi="ar-JO"/>
+        </w:rPr>
+        <w:t>– Done</w:t>
+      </w:r>
+    </w:p>
+    <w:p>
+      <w:pPr>
+        <w:pStyle w:val="ListParagraph"/>
+        <w:numPr>
+          <w:ilvl w:val="0"/>
+          <w:numId w:val="10"/>
+        </w:numPr>
+        <w:rPr>
+          <w:lang w:val="en-US" w:bidi="ar-JO"/>
+        </w:rPr>
+      </w:pPr>
+      <w:r>
+        <w:rPr>
+          <w:lang w:val="en-US" w:bidi="ar-JO"/>
+        </w:rPr>
+        <w:t>Report error if number of paid days more than due days!</w:t>
+      </w:r>
+      <w:r>
+        <w:rPr>
+          <w:lang w:val="en-US" w:bidi="ar-JO"/>
+        </w:rPr>
+        <w:t xml:space="preserve"> </w:t>
+      </w:r>
+      <w:r>
+        <w:rPr>
+          <w:lang w:val="en-US" w:bidi="ar-JO"/>
+        </w:rPr>
+        <w:t>– Done</w:t>
+      </w:r>
+    </w:p>
+    <w:p>
+      <w:pPr>
+        <w:pStyle w:val="Heading2"/>
+        <w:rPr>
+          <w:lang w:val="en-US" w:bidi="ar-JO"/>
+        </w:rPr>
+      </w:pPr>
+      <w:r>
+        <w:rPr>
+          <w:lang w:val="en-US" w:bidi="ar-JO"/>
+        </w:rPr>
+        <w:t>New functionality – 13/4/23</w:t>
+      </w:r>
+    </w:p>
+    <w:p>
+      <w:pPr>
+        <w:pStyle w:val="ListParagraph"/>
+        <w:numPr>
+          <w:ilvl w:val="0"/>
+          <w:numId w:val="9"/>
+        </w:numPr>
+        <w:rPr>
+          <w:lang w:val="en-US" w:bidi="ar-JO"/>
+        </w:rPr>
+      </w:pPr>
+      <w:r>
+        <w:rPr>
+          <w:lang w:val="en-US" w:bidi="ar-JO"/>
+        </w:rPr>
+        <w:t xml:space="preserve">Allow specifying partial payment for </w:t>
+      </w:r>
+      <w:r>
+        <w:rPr>
+          <w:lang w:val="en-US" w:bidi="ar-JO"/>
+        </w:rPr>
+        <w:t>some</w:t>
+      </w:r>
+      <w:r>
+        <w:rPr>
+          <w:lang w:val="en-US" w:bidi="ar-JO"/>
+        </w:rPr>
+        <w:t xml:space="preserve"> vacation</w:t>
+      </w:r>
+      <w:r>
+        <w:rPr>
+          <w:lang w:val="en-US" w:bidi="ar-JO"/>
+        </w:rPr>
+        <w:t xml:space="preserve"> days</w:t>
+      </w:r>
+    </w:p>
+    <w:p>
+      <w:pPr>
+        <w:pStyle w:val="ListParagraph"/>
+        <w:numPr>
+          <w:ilvl w:val="0"/>
+          <w:numId w:val="9"/>
+        </w:numPr>
+        <w:rPr>
+          <w:lang w:val="en-US" w:bidi="ar-JO"/>
+        </w:rPr>
+      </w:pPr>
+      <w:r>
+        <w:rPr>
+          <w:lang w:val="en-US" w:bidi="ar-JO"/>
+        </w:rPr>
+        <w:t>Add option to define maternity leave (in vacation dialog)</w:t>
+      </w:r>
+    </w:p>
+    <w:p>
+      <w:pPr>
+        <w:pStyle w:val="ListParagraph"/>
+        <w:numPr>
+          <w:ilvl w:val="0"/>
+          <w:numId w:val="9"/>
+        </w:numPr>
+        <w:rPr>
+          <w:lang w:val="en-US" w:bidi="ar-JO"/>
+        </w:rPr>
+      </w:pPr>
+      <w:r>
+        <w:rPr>
+          <w:lang w:val="en-US" w:bidi="ar-JO"/>
+        </w:rPr>
+        <w:t>Computations for maternity</w:t>
+      </w:r>
+    </w:p>
+    <w:p>
+      <w:pPr>
+        <w:pStyle w:val="ListParagraph"/>
+        <w:numPr>
+          <w:ilvl w:val="1"/>
+          <w:numId w:val="9"/>
+        </w:numPr>
+        <w:rPr>
+          <w:lang w:val="en-US" w:bidi="ar-JO"/>
+        </w:rPr>
+      </w:pPr>
+      <w:r>
+        <w:rPr>
+          <w:lang w:val="en-US" w:bidi="ar-JO"/>
+        </w:rPr>
+        <w:t>First 15 weeks – accumulate seniority for severance and recuperation</w:t>
+      </w:r>
+    </w:p>
+    <w:p>
+      <w:pPr>
+        <w:pStyle w:val="ListParagraph"/>
+        <w:numPr>
+          <w:ilvl w:val="1"/>
+          <w:numId w:val="9"/>
+        </w:numPr>
+        <w:rPr>
+          <w:lang w:val="en-US" w:bidi="ar-JO"/>
+        </w:rPr>
+      </w:pPr>
+      <w:r>
+        <w:rPr>
+          <w:lang w:val="en-US" w:bidi="ar-JO"/>
+        </w:rPr>
+        <w:t>No vacation, no holidays, no pension</w:t>
+      </w:r>
+    </w:p>
+    <w:p>
+      <w:pPr>
+        <w:pStyle w:val="ListParagraph"/>
+        <w:numPr>
+          <w:ilvl w:val="0"/>
+          <w:numId w:val="9"/>
+        </w:numPr>
+        <w:rPr>
+          <w:lang w:val="en-US" w:bidi="ar-JO"/>
+        </w:rPr>
+      </w:pPr>
+      <w:r>
+        <w:rPr>
+          <w:lang w:val="en-US" w:bidi="ar-JO"/>
+        </w:rPr>
+        <w:t>For monthly wage – allow definition of partial employment</w:t>
+      </w:r>
+    </w:p>
+    <w:p>
+      <w:pPr>
+        <w:pStyle w:val="ListParagraph"/>
+        <w:numPr>
+          <w:ilvl w:val="1"/>
+          <w:numId w:val="9"/>
+        </w:numPr>
+        <w:rPr>
+          <w:lang w:val="en-US" w:bidi="ar-JO"/>
+        </w:rPr>
+      </w:pPr>
+      <w:r>
+        <w:rPr>
+          <w:lang w:val="en-US" w:bidi="ar-JO"/>
+        </w:rPr>
+        <w:t>The monthly wage is the wage for the part that is worked</w:t>
+      </w:r>
+    </w:p>
+    <w:p>
+      <w:pPr>
+        <w:pStyle w:val="ListParagraph"/>
+        <w:numPr>
+          <w:ilvl w:val="0"/>
+          <w:numId w:val="9"/>
+        </w:numPr>
+        <w:rPr>
+          <w:lang w:val="en-US" w:bidi="ar-JO"/>
+        </w:rPr>
+      </w:pPr>
+      <w:r>
+        <w:rPr>
+          <w:lang w:val="en-US" w:bidi="ar-JO"/>
+        </w:rPr>
+        <w:t>For partial employment (periods)</w:t>
+      </w:r>
+      <w:r>
+        <w:rPr>
+          <w:lang w:val="en-US" w:bidi="ar-JO"/>
+        </w:rPr>
+        <w:t xml:space="preserve"> should influence computation of</w:t>
+      </w:r>
+    </w:p>
+    <w:p>
+      <w:pPr>
+        <w:pStyle w:val="ListParagraph"/>
+        <w:numPr>
+          <w:ilvl w:val="1"/>
+          <w:numId w:val="9"/>
+        </w:numPr>
+        <w:rPr>
+          <w:lang w:val="en-US" w:bidi="ar-JO"/>
+        </w:rPr>
+      </w:pPr>
+      <w:r>
+        <w:rPr>
+          <w:lang w:val="en-US" w:bidi="ar-JO"/>
+        </w:rPr>
+        <w:t>R</w:t>
+      </w:r>
+      <w:r>
+        <w:rPr>
+          <w:lang w:val="en-US" w:bidi="ar-JO"/>
+        </w:rPr>
+        <w:t>ecuperation</w:t>
+      </w:r>
+    </w:p>
+    <w:p>
+      <w:pPr>
+        <w:pStyle w:val="ListParagraph"/>
+        <w:numPr>
+          <w:ilvl w:val="1"/>
+          <w:numId w:val="9"/>
+        </w:numPr>
+        <w:rPr>
+          <w:lang w:val="en-US" w:bidi="ar-JO"/>
+        </w:rPr>
+      </w:pPr>
+      <w:r>
+        <w:rPr>
+          <w:lang w:val="en-US" w:bidi="ar-JO"/>
+        </w:rPr>
+        <w:t>Severance</w:t>
+      </w:r>
+    </w:p>
+    <w:p>
+      <w:pPr>
+        <w:pStyle w:val="Heading2"/>
+        <w:rPr>
+          <w:lang w:val="en-US" w:bidi="ar-JO"/>
+        </w:rPr>
+      </w:pPr>
+      <w:r>
+        <w:rPr>
+          <w:lang w:val="en-US" w:bidi="ar-JO"/>
+        </w:rPr>
+        <w:t>Add Comment – 25-26/2/23</w:t>
+      </w:r>
+    </w:p>
+    <w:p>
+      <w:pPr>
+        <w:rPr>
+          <w:lang w:val="en-US" w:bidi="ar-JO"/>
+        </w:rPr>
+      </w:pPr>
+      <w:r>
+        <w:rPr>
+          <w:lang w:val="en-US" w:bidi="ar-JO"/>
+        </w:rPr>
+        <w:t>Add a comment dialog that can be called from the main menu</w:t>
+      </w:r>
+    </w:p>
+    <w:p>
+      <w:pPr>
+        <w:pStyle w:val="ListParagraph"/>
+        <w:numPr>
+          <w:ilvl w:val="0"/>
+          <w:numId w:val="8"/>
+        </w:numPr>
+        <w:rPr>
+          <w:lang w:val="en-US" w:bidi="ar-JO"/>
+        </w:rPr>
+      </w:pPr>
+      <w:r>
+        <w:rPr>
+          <w:lang w:val="en-US" w:bidi="ar-JO"/>
+        </w:rPr>
+        <w:t>Up to 3 comments</w:t>
+      </w:r>
+    </w:p>
+    <w:p>
+      <w:pPr>
+        <w:pStyle w:val="ListParagraph"/>
+        <w:numPr>
+          <w:ilvl w:val="0"/>
+          <w:numId w:val="8"/>
+        </w:numPr>
+        <w:rPr>
+          <w:lang w:val="en-US" w:bidi="ar-JO"/>
+        </w:rPr>
+      </w:pPr>
+      <w:r>
+        <w:rPr>
+          <w:lang w:val="en-US" w:bidi="ar-JO"/>
+        </w:rPr>
+        <w:t>Comments should be multi-lined</w:t>
+      </w:r>
+    </w:p>
+    <w:p>
+      <w:pPr>
+        <w:pStyle w:val="ListParagraph"/>
+        <w:numPr>
+          <w:ilvl w:val="0"/>
+          <w:numId w:val="8"/>
+        </w:numPr>
+        <w:rPr>
+          <w:lang w:val="en-US" w:bidi="ar-JO"/>
+        </w:rPr>
+      </w:pPr>
+      <w:r>
+        <w:rPr>
+          <w:lang w:val="en-US" w:bidi="ar-JO"/>
+        </w:rPr>
+        <w:t>Save comments as part of saved case</w:t>
+      </w:r>
+    </w:p>
+    <w:p>
+      <w:pPr>
+        <w:pStyle w:val="ListParagraph"/>
+        <w:numPr>
+          <w:ilvl w:val="0"/>
+          <w:numId w:val="8"/>
+        </w:numPr>
+        <w:rPr>
+          <w:lang w:val="en-US" w:bidi="ar-JO"/>
+        </w:rPr>
+      </w:pPr>
+      <w:r>
+        <w:rPr>
+          <w:lang w:val="en-US" w:bidi="ar-JO"/>
+        </w:rPr>
+        <w:t>Checkbox: display comment</w:t>
+      </w:r>
+      <w:r>
+        <w:rPr>
+          <w:lang w:val="en-US" w:bidi="ar-JO"/>
+        </w:rPr>
+        <w:t>s</w:t>
+      </w:r>
+      <w:r>
+        <w:rPr>
+          <w:lang w:val="en-US" w:bidi="ar-JO"/>
+        </w:rPr>
+        <w:t xml:space="preserve"> on load</w:t>
+      </w:r>
+    </w:p>
+    <w:p>
+      <w:pPr>
+        <w:pStyle w:val="ListParagraph"/>
+        <w:numPr>
+          <w:ilvl w:val="0"/>
+          <w:numId w:val="8"/>
+        </w:numPr>
+        <w:rPr>
+          <w:lang w:val="en-US" w:bidi="ar-JO"/>
+        </w:rPr>
+      </w:pPr>
+      <w:r>
+        <w:rPr>
+          <w:lang w:val="en-US" w:bidi="ar-JO"/>
+        </w:rPr>
+        <w:t>Add indication in main menu that comments exist</w:t>
+      </w:r>
+    </w:p>
+    <w:p>
+      <w:pPr>
+        <w:rPr>
+          <w:lang w:val="en-US" w:bidi="ar-JO"/>
+        </w:rPr>
+      </w:pPr>
+      <w:r>
+        <w:rPr>
+          <w:lang w:val="en-US" w:bidi="ar-JO"/>
+        </w:rPr>
+        <w:t>New comments feature is working OK – saved and display as defined.</w:t>
+      </w:r>
+    </w:p>
+    <w:p>
+      <w:pPr>
+        <w:pStyle w:val="Heading2"/>
+        <w:rPr>
+          <w:lang w:val="en-US" w:bidi="ar-JO"/>
+        </w:rPr>
+      </w:pPr>
+      <w:r>
+        <w:rPr>
+          <w:lang w:val="en-US" w:bidi="ar-JO"/>
+        </w:rPr>
+        <w:t>Loading old saved XML files – 19/2/23</w:t>
+      </w:r>
+    </w:p>
+    <w:p>
+      <w:pPr>
+        <w:rPr>
+          <w:lang w:val="en-US" w:bidi="ar-JO"/>
+        </w:rPr>
+      </w:pPr>
+      <w:r>
+        <w:rPr>
+          <w:lang w:val="en-US" w:bidi="ar-JO"/>
+        </w:rPr>
+        <w:t>Received old relevant saves from Iris, saved them in:</w:t>
+      </w:r>
+    </w:p>
+    <w:p>
+      <w:pPr>
+        <w:rPr>
+          <w:lang w:val="en-US" w:bidi="ar-JO"/>
+        </w:rPr>
+      </w:pPr>
+      <w:r>
+        <w:rPr>
+          <w:lang w:val="en-US" w:bidi="ar-JO"/>
+        </w:rPr>
+        <w:t>F:\WorkersRights\Old cases with Prev Years</w:t>
+      </w:r>
+    </w:p>
+    <w:p>
+      <w:pPr>
+        <w:rPr>
+          <w:lang w:val="en-US" w:bidi="ar-JO"/>
+        </w:rPr>
+      </w:pPr>
+      <w:r>
+        <w:rPr>
+          <w:lang w:val="en-US" w:bidi="ar-JO"/>
+        </w:rPr>
+        <w:t>Compare:</w:t>
+      </w:r>
+    </w:p>
+    <w:p>
+      <w:pPr>
+        <w:rPr>
+          <w:lang w:val="en-US" w:bidi="ar-JO"/>
+        </w:rPr>
+      </w:pPr>
+      <w:r>
+        <w:rPr>
+          <w:lang w:val="en-US" w:bidi="ar-JO"/>
+        </w:rPr>
+        <w:lastRenderedPageBreak/>
+        <w:t>F:\WorkersRights\Old cases with Prev Years\Bibimol_John_T9714474</w:t>
+      </w:r>
+    </w:p>
+    <w:p>
+      <w:pPr>
+        <w:rPr>
+          <w:lang w:val="en-US" w:bidi="ar-JO"/>
+        </w:rPr>
+      </w:pPr>
+      <w:r>
+        <w:rPr>
+          <w:lang w:val="en-US" w:bidi="ar-JO"/>
+        </w:rPr>
+        <w:t>with</w:t>
+      </w:r>
+    </w:p>
+    <w:p>
+      <w:pPr>
+        <w:rPr>
+          <w:lang w:val="en-US" w:bidi="ar-JO"/>
+        </w:rPr>
+      </w:pPr>
+      <w:r>
+        <w:rPr>
+          <w:lang w:val="en-US" w:bidi="ar-JO"/>
+        </w:rPr>
+        <w:t>F:\WorkersRights\V1.3.2\Bibimol_John_T9714474</w:t>
+      </w:r>
+    </w:p>
+    <w:p>
+      <w:pPr>
+        <w:pStyle w:val="Heading2"/>
+        <w:rPr>
+          <w:lang w:val="en-US" w:bidi="ar-JO"/>
+        </w:rPr>
+      </w:pPr>
+      <w:r>
+        <w:rPr>
+          <w:lang w:val="en-US" w:bidi="ar-JO"/>
+        </w:rPr>
+        <w:t>Using new “g Holidays Due” to compute due payment – 18/2/23</w:t>
+      </w:r>
+    </w:p>
+    <w:p>
+      <w:pPr>
+        <w:rPr>
+          <w:lang w:val="en-US" w:bidi="ar-JO"/>
+        </w:rPr>
+      </w:pPr>
+      <w:r>
+        <w:rPr>
+          <w:lang w:val="en-US" w:bidi="ar-JO"/>
+        </w:rPr>
+        <w:t xml:space="preserve">Main functions: </w:t>
+      </w:r>
+    </w:p>
+    <w:p>
+      <w:pPr>
+        <w:rPr>
+          <w:rFonts w:ascii="Consolas" w:hAnsi="Consolas" w:cs="Consolas"/>
+          <w:color w:val="000000"/>
+          <w:sz w:val="19"/>
+          <w:szCs w:val="19"/>
+        </w:rPr>
       </w:pPr>
       <w:r>
         <w:rPr>
@@ -754,7 +1200,6 @@
           <w:sz w:val="19"/>
           <w:szCs w:val="19"/>
         </w:rPr>
-        <w:lastRenderedPageBreak/>
         <w:t>bool</w:t>
       </w:r>
       <w:r>
@@ -1621,6 +2066,7 @@
         <w:rPr>
           <w:lang w:val="en-US"/>
         </w:rPr>
+        <w:lastRenderedPageBreak/>
         <w:t>Prevent loading new saves to old SW???</w:t>
       </w:r>
     </w:p>
@@ -2329,46 +2775,46 @@
         <w:rPr>
           <w:lang w:val="en-US"/>
         </w:rPr>
+        <w:t>BUG: In “edit work period” dialog</w:t>
+      </w:r>
+    </w:p>
+    <w:p>
+      <w:pPr>
+        <w:rPr>
+          <w:lang w:val="en-US"/>
+        </w:rPr>
+      </w:pPr>
+      <w:r>
+        <w:rPr>
+          <w:lang w:val="en-US"/>
+        </w:rPr>
+        <w:t>If selecting monthly or hourly periods</w:t>
+      </w:r>
+    </w:p>
+    <w:p>
+      <w:pPr>
+        <w:rPr>
+          <w:lang w:val="en-US"/>
+        </w:rPr>
+      </w:pPr>
+      <w:r>
+        <w:rPr>
+          <w:lang w:val="en-US"/>
+        </w:rPr>
+        <w:t>Currently by default undefined periods are using minimum wage.</w:t>
+      </w:r>
+    </w:p>
+    <w:p>
+      <w:pPr>
+        <w:rPr>
+          <w:lang w:val="en-US"/>
+        </w:rPr>
+      </w:pPr>
+      <w:r>
+        <w:rPr>
+          <w:lang w:val="en-US"/>
+        </w:rPr>
         <w:lastRenderedPageBreak/>
-        <w:t>BUG: In “edit work period” dialog</w:t>
-      </w:r>
-    </w:p>
-    <w:p>
-      <w:pPr>
-        <w:rPr>
-          <w:lang w:val="en-US"/>
-        </w:rPr>
-      </w:pPr>
-      <w:r>
-        <w:rPr>
-          <w:lang w:val="en-US"/>
-        </w:rPr>
-        <w:t>If selecting monthly or hourly periods</w:t>
-      </w:r>
-    </w:p>
-    <w:p>
-      <w:pPr>
-        <w:rPr>
-          <w:lang w:val="en-US"/>
-        </w:rPr>
-      </w:pPr>
-      <w:r>
-        <w:rPr>
-          <w:lang w:val="en-US"/>
-        </w:rPr>
-        <w:t>Currently by default undefined periods are using minimum wage.</w:t>
-      </w:r>
-    </w:p>
-    <w:p>
-      <w:pPr>
-        <w:rPr>
-          <w:lang w:val="en-US"/>
-        </w:rPr>
-      </w:pPr>
-      <w:r>
-        <w:rPr>
-          <w:lang w:val="en-US"/>
-        </w:rPr>
         <w:t>Should show a warning if not all work period is defined,</w:t>
       </w:r>
     </w:p>
@@ -2825,7 +3271,6 @@
         <w:rPr>
           <w:lang w:val="en-US"/>
         </w:rPr>
-        <w:lastRenderedPageBreak/>
         <w:t>Comments</w:t>
       </w:r>
     </w:p>
@@ -3418,7 +3863,7 @@
         <w:rFonts w:hint="default"/>
       </w:rPr>
     </w:lvl>
-    <w:lvl w:ilvl="1" w:tplc="20000019" w:tentative="1">
+    <w:lvl w:ilvl="1" w:tplc="20000019">
       <w:start w:val="1"/>
       <w:numFmt w:val="lowerLetter"/>
       <w:lvlText w:val="%2."/>
@@ -3492,6 +3937,92 @@
     </w:lvl>
   </w:abstractNum>
   <w:abstractNum w:abstractNumId="6" w15:restartNumberingAfterBreak="0">
+    <w:nsid w:val="5E453FB8"/>
+    <w:multiLevelType w:val="hybridMultilevel"/>
+    <w:tmpl w:val="901E6DBE"/>
+    <w:lvl w:ilvl="0" w:tplc="20000011">
+      <w:start w:val="1"/>
+      <w:numFmt w:val="decimal"/>
+      <w:lvlText w:val="%1)"/>
+      <w:lvlJc w:val="left"/>
+      <w:pPr>
+        <w:ind w:left="720" w:hanging="360"/>
+      </w:pPr>
+    </w:lvl>
+    <w:lvl w:ilvl="1" w:tplc="20000019">
+      <w:start w:val="1"/>
+      <w:numFmt w:val="lowerLetter"/>
+      <w:lvlText w:val="%2."/>
+      <w:lvlJc w:val="left"/>
+      <w:pPr>
+        <w:ind w:left="1440" w:hanging="360"/>
+      </w:pPr>
+    </w:lvl>
+    <w:lvl w:ilvl="2" w:tplc="2000001B" w:tentative="1">
+      <w:start w:val="1"/>
+      <w:numFmt w:val="lowerRoman"/>
+      <w:lvlText w:val="%3."/>
+      <w:lvlJc w:val="right"/>
+      <w:pPr>
+        <w:ind w:left="2160" w:hanging="180"/>
+      </w:pPr>
+    </w:lvl>
+    <w:lvl w:ilvl="3" w:tplc="2000000F" w:tentative="1">
+      <w:start w:val="1"/>
+      <w:numFmt w:val="decimal"/>
+      <w:lvlText w:val="%4."/>
+      <w:lvlJc w:val="left"/>
+      <w:pPr>
+        <w:ind w:left="2880" w:hanging="360"/>
+      </w:pPr>
+    </w:lvl>
+    <w:lvl w:ilvl="4" w:tplc="20000019" w:tentative="1">
+      <w:start w:val="1"/>
+      <w:numFmt w:val="lowerLetter"/>
+      <w:lvlText w:val="%5."/>
+      <w:lvlJc w:val="left"/>
+      <w:pPr>
+        <w:ind w:left="3600" w:hanging="360"/>
+      </w:pPr>
+    </w:lvl>
+    <w:lvl w:ilvl="5" w:tplc="2000001B" w:tentative="1">
+      <w:start w:val="1"/>
+      <w:numFmt w:val="lowerRoman"/>
+      <w:lvlText w:val="%6."/>
+      <w:lvlJc w:val="right"/>
+      <w:pPr>
+        <w:ind w:left="4320" w:hanging="180"/>
+      </w:pPr>
+    </w:lvl>
+    <w:lvl w:ilvl="6" w:tplc="2000000F" w:tentative="1">
+      <w:start w:val="1"/>
+      <w:numFmt w:val="decimal"/>
+      <w:lvlText w:val="%7."/>
+      <w:lvlJc w:val="left"/>
+      <w:pPr>
+        <w:ind w:left="5040" w:hanging="360"/>
+      </w:pPr>
+    </w:lvl>
+    <w:lvl w:ilvl="7" w:tplc="20000019" w:tentative="1">
+      <w:start w:val="1"/>
+      <w:numFmt w:val="lowerLetter"/>
+      <w:lvlText w:val="%8."/>
+      <w:lvlJc w:val="left"/>
+      <w:pPr>
+        <w:ind w:left="5760" w:hanging="360"/>
+      </w:pPr>
+    </w:lvl>
+    <w:lvl w:ilvl="8" w:tplc="2000001B" w:tentative="1">
+      <w:start w:val="1"/>
+      <w:numFmt w:val="lowerRoman"/>
+      <w:lvlText w:val="%9."/>
+      <w:lvlJc w:val="right"/>
+      <w:pPr>
+        <w:ind w:left="6480" w:hanging="180"/>
+      </w:pPr>
+    </w:lvl>
+  </w:abstractNum>
+  <w:abstractNum w:abstractNumId="7" w15:restartNumberingAfterBreak="0">
     <w:nsid w:val="63452B24"/>
     <w:multiLevelType w:val="hybridMultilevel"/>
     <w:tmpl w:val="BC6E4D74"/>
@@ -3580,7 +4111,7 @@
       </w:pPr>
     </w:lvl>
   </w:abstractNum>
-  <w:abstractNum w:abstractNumId="7" w15:restartNumberingAfterBreak="0">
+  <w:abstractNum w:abstractNumId="8" w15:restartNumberingAfterBreak="0">
     <w:nsid w:val="72F31A76"/>
     <w:multiLevelType w:val="hybridMultilevel"/>
     <w:tmpl w:val="8EF48ED2"/>
@@ -3666,7 +4197,7 @@
       </w:pPr>
     </w:lvl>
   </w:abstractNum>
-  <w:abstractNum w:abstractNumId="8" w15:restartNumberingAfterBreak="0">
+  <w:abstractNum w:abstractNumId="9" w15:restartNumberingAfterBreak="0">
     <w:nsid w:val="7AB13536"/>
     <w:multiLevelType w:val="hybridMultilevel"/>
     <w:tmpl w:val="1D2EC9D2"/>
@@ -3752,7 +4283,7 @@
       </w:pPr>
     </w:lvl>
   </w:abstractNum>
-  <w:abstractNum w:abstractNumId="9" w15:restartNumberingAfterBreak="0">
+  <w:abstractNum w:abstractNumId="10" w15:restartNumberingAfterBreak="0">
     <w:nsid w:val="7ABE2EBF"/>
     <w:multiLevelType w:val="hybridMultilevel"/>
     <w:tmpl w:val="2E46A930"/>
@@ -3839,16 +4370,16 @@
     </w:lvl>
   </w:abstractNum>
   <w:num w:numId="1" w16cid:durableId="665282599">
-    <w:abstractNumId w:val="8"/>
+    <w:abstractNumId w:val="9"/>
   </w:num>
   <w:num w:numId="2" w16cid:durableId="693337492">
-    <w:abstractNumId w:val="7"/>
+    <w:abstractNumId w:val="8"/>
   </w:num>
   <w:num w:numId="3" w16cid:durableId="493299883">
     <w:abstractNumId w:val="4"/>
   </w:num>
   <w:num w:numId="4" w16cid:durableId="450901602">
-    <w:abstractNumId w:val="9"/>
+    <w:abstractNumId w:val="10"/>
   </w:num>
   <w:num w:numId="5" w16cid:durableId="204803821">
     <w:abstractNumId w:val="2"/>
@@ -3863,10 +4394,13 @@
     <w:abstractNumId w:val="1"/>
   </w:num>
   <w:num w:numId="9" w16cid:durableId="1266689502">
-    <w:abstractNumId w:val="6"/>
+    <w:abstractNumId w:val="7"/>
   </w:num>
   <w:num w:numId="10" w16cid:durableId="1831825981">
     <w:abstractNumId w:val="5"/>
+  </w:num>
+  <w:num w:numId="11" w16cid:durableId="1482580443">
+    <w:abstractNumId w:val="6"/>
   </w:num>
 </w:numbering>
 </file>
@@ -4269,9 +4803,9 @@
   <w:style w:type="paragraph" w:default="1" w:styleId="Normal">
     <w:name w:val="Normal"/>
     <w:qFormat/>
-    <w:rsid w:val="009928F3"/>
+    <w:rsid w:val="00AB5237"/>
     <w:pPr>
-      <w:spacing w:after="120" w:line="240" w:lineRule="auto"/>
+      <w:spacing w:after="60" w:line="240" w:lineRule="auto"/>
       <w:jc w:val="both"/>
     </w:pPr>
   </w:style>

</xml_diff>